<commit_message>
Updated documentation, added loading spinner, keeping track of current player for bot upload purpose
</commit_message>
<xml_diff>
--- a/System Documentation/Bot!Battle!_GDM_Documentation.docx
+++ b/System Documentation/Bot!Battle!_GDM_Documentation.docx
@@ -223,8 +223,6 @@
           <w:szCs w:val="24"/>
         </w:rPr>
       </w:pPr>
-      <w:bookmarkStart w:id="0" w:name="_GoBack"/>
-      <w:bookmarkEnd w:id="0"/>
     </w:p>
     <w:p>
       <w:pPr>
@@ -4147,6 +4145,46 @@
           <w:szCs w:val="24"/>
         </w:rPr>
         <w:tab/>
+        <w:t>visible: true/false,</w:t>
+      </w:r>
+    </w:p>
+    <w:p>
+      <w:pPr>
+        <w:pStyle w:val="HTMLPreformatted"/>
+        <w:shd w:val="clear" w:color="auto" w:fill="FFFFFF"/>
+        <w:rPr>
+          <w:rFonts w:asciiTheme="minorHAnsi" w:hAnsiTheme="minorHAnsi"/>
+          <w:color w:val="000000"/>
+          <w:sz w:val="24"/>
+          <w:szCs w:val="24"/>
+        </w:rPr>
+      </w:pPr>
+      <w:r>
+        <w:rPr>
+          <w:rFonts w:asciiTheme="minorHAnsi" w:hAnsiTheme="minorHAnsi"/>
+          <w:color w:val="000000"/>
+          <w:sz w:val="24"/>
+          <w:szCs w:val="24"/>
+        </w:rPr>
+        <w:tab/>
+      </w:r>
+      <w:r>
+        <w:rPr>
+          <w:rFonts w:asciiTheme="minorHAnsi" w:hAnsiTheme="minorHAnsi"/>
+          <w:color w:val="000000"/>
+          <w:sz w:val="24"/>
+          <w:szCs w:val="24"/>
+        </w:rPr>
+        <w:tab/>
+      </w:r>
+      <w:r>
+        <w:rPr>
+          <w:rFonts w:asciiTheme="minorHAnsi" w:hAnsiTheme="minorHAnsi"/>
+          <w:color w:val="000000"/>
+          <w:sz w:val="24"/>
+          <w:szCs w:val="24"/>
+        </w:rPr>
+        <w:tab/>
       </w:r>
       <w:r>
         <w:rPr>
@@ -4509,6 +4547,49 @@
           <w:sz w:val="24"/>
           <w:szCs w:val="24"/>
         </w:rPr>
+        <w:t xml:space="preserve">visible </w:t>
+      </w:r>
+      <w:r>
+        <w:rPr>
+          <w:rFonts w:asciiTheme="minorHAnsi" w:hAnsiTheme="minorHAnsi"/>
+          <w:color w:val="000000"/>
+          <w:sz w:val="24"/>
+          <w:szCs w:val="24"/>
+        </w:rPr>
+        <w:t>specifies whether the object is able to be seen</w:t>
+      </w:r>
+    </w:p>
+    <w:p>
+      <w:pPr>
+        <w:pStyle w:val="HTMLPreformatted"/>
+        <w:shd w:val="clear" w:color="auto" w:fill="FFFFFF"/>
+        <w:rPr>
+          <w:rFonts w:asciiTheme="minorHAnsi" w:hAnsiTheme="minorHAnsi"/>
+          <w:color w:val="000000"/>
+          <w:sz w:val="24"/>
+          <w:szCs w:val="24"/>
+        </w:rPr>
+      </w:pPr>
+    </w:p>
+    <w:p>
+      <w:pPr>
+        <w:pStyle w:val="HTMLPreformatted"/>
+        <w:shd w:val="clear" w:color="auto" w:fill="FFFFFF"/>
+        <w:rPr>
+          <w:rFonts w:asciiTheme="minorHAnsi" w:hAnsiTheme="minorHAnsi"/>
+          <w:color w:val="000000"/>
+          <w:sz w:val="24"/>
+          <w:szCs w:val="24"/>
+        </w:rPr>
+      </w:pPr>
+      <w:r>
+        <w:rPr>
+          <w:rFonts w:asciiTheme="minorHAnsi" w:hAnsiTheme="minorHAnsi"/>
+          <w:b/>
+          <w:color w:val="000000"/>
+          <w:sz w:val="24"/>
+          <w:szCs w:val="24"/>
+        </w:rPr>
         <w:t>&lt;starttime&gt;</w:t>
       </w:r>
       <w:r>
@@ -4762,72 +4843,6 @@
           <w:sz w:val="24"/>
           <w:szCs w:val="24"/>
         </w:rPr>
-        <w:t>show</w:t>
-      </w:r>
-    </w:p>
-    <w:p>
-      <w:pPr>
-        <w:pStyle w:val="HTMLPreformatted"/>
-        <w:shd w:val="clear" w:color="auto" w:fill="FFFFFF"/>
-        <w:rPr>
-          <w:rFonts w:asciiTheme="minorHAnsi" w:hAnsiTheme="minorHAnsi"/>
-          <w:color w:val="000000"/>
-          <w:sz w:val="24"/>
-          <w:szCs w:val="24"/>
-        </w:rPr>
-      </w:pPr>
-    </w:p>
-    <w:p>
-      <w:pPr>
-        <w:pStyle w:val="HTMLPreformatted"/>
-        <w:shd w:val="clear" w:color="auto" w:fill="FFFFFF"/>
-        <w:rPr>
-          <w:rFonts w:asciiTheme="minorHAnsi" w:hAnsiTheme="minorHAnsi"/>
-          <w:color w:val="000000"/>
-          <w:sz w:val="24"/>
-          <w:szCs w:val="24"/>
-        </w:rPr>
-      </w:pPr>
-      <w:r>
-        <w:rPr>
-          <w:rFonts w:asciiTheme="minorHAnsi" w:hAnsiTheme="minorHAnsi"/>
-          <w:color w:val="000000"/>
-          <w:sz w:val="24"/>
-          <w:szCs w:val="24"/>
-        </w:rPr>
-        <w:t>hide</w:t>
-      </w:r>
-    </w:p>
-    <w:p>
-      <w:pPr>
-        <w:pStyle w:val="HTMLPreformatted"/>
-        <w:shd w:val="clear" w:color="auto" w:fill="FFFFFF"/>
-        <w:rPr>
-          <w:rFonts w:asciiTheme="minorHAnsi" w:hAnsiTheme="minorHAnsi"/>
-          <w:color w:val="000000"/>
-          <w:sz w:val="24"/>
-          <w:szCs w:val="24"/>
-        </w:rPr>
-      </w:pPr>
-    </w:p>
-    <w:p>
-      <w:pPr>
-        <w:pStyle w:val="HTMLPreformatted"/>
-        <w:shd w:val="clear" w:color="auto" w:fill="FFFFFF"/>
-        <w:rPr>
-          <w:rFonts w:asciiTheme="minorHAnsi" w:hAnsiTheme="minorHAnsi"/>
-          <w:color w:val="000000"/>
-          <w:sz w:val="24"/>
-          <w:szCs w:val="24"/>
-        </w:rPr>
-      </w:pPr>
-      <w:r>
-        <w:rPr>
-          <w:rFonts w:asciiTheme="minorHAnsi" w:hAnsiTheme="minorHAnsi"/>
-          <w:color w:val="000000"/>
-          <w:sz w:val="24"/>
-          <w:szCs w:val="24"/>
-        </w:rPr>
         <w:t>move (</w:t>
       </w:r>
       <w:r>
@@ -4846,16 +4861,28 @@
           <w:sz w:val="24"/>
           <w:szCs w:val="24"/>
         </w:rPr>
-        <w:t>)</w:t>
-      </w:r>
-      <w:r>
-        <w:rPr>
-          <w:rFonts w:asciiTheme="minorHAnsi" w:hAnsiTheme="minorHAnsi"/>
-          <w:color w:val="000000"/>
-          <w:sz w:val="24"/>
-          <w:szCs w:val="24"/>
-        </w:rPr>
-        <w:t>: x</w:t>
+        <w:t xml:space="preserve"> below):</w:t>
+      </w:r>
+    </w:p>
+    <w:p>
+      <w:pPr>
+        <w:pStyle w:val="HTMLPreformatted"/>
+        <w:shd w:val="clear" w:color="auto" w:fill="FFFFFF"/>
+        <w:rPr>
+          <w:rFonts w:asciiTheme="minorHAnsi" w:hAnsiTheme="minorHAnsi"/>
+          <w:color w:val="000000"/>
+          <w:sz w:val="24"/>
+          <w:szCs w:val="24"/>
+        </w:rPr>
+      </w:pPr>
+      <w:r>
+        <w:rPr>
+          <w:rFonts w:asciiTheme="minorHAnsi" w:hAnsiTheme="minorHAnsi"/>
+          <w:color w:val="000000"/>
+          <w:sz w:val="24"/>
+          <w:szCs w:val="24"/>
+        </w:rPr>
+        <w:t>x</w:t>
       </w:r>
       <w:r>
         <w:rPr>
@@ -4902,6 +4929,15 @@
         </w:rPr>
         <w:t xml:space="preserve"> rotation, flipped</w:t>
       </w:r>
+      <w:r>
+        <w:rPr>
+          <w:rFonts w:asciiTheme="minorHAnsi" w:hAnsiTheme="minorHAnsi"/>
+          <w:color w:val="000000"/>
+          <w:sz w:val="24"/>
+          <w:szCs w:val="24"/>
+        </w:rPr>
+        <w:t>, initX, initY, initWidth, initHeight, initRotation</w:t>
+      </w:r>
     </w:p>
     <w:p>
       <w:pPr>
@@ -4996,6 +5032,8 @@
           <w:szCs w:val="24"/>
         </w:rPr>
       </w:pPr>
+      <w:bookmarkStart w:id="0" w:name="_GoBack"/>
+      <w:bookmarkEnd w:id="0"/>
     </w:p>
     <w:p>
       <w:pPr>
@@ -5357,7 +5395,7 @@
           <w:sz w:val="24"/>
           <w:szCs w:val="24"/>
         </w:rPr>
-        <w:t>x*, y*, width, height, rotation, flipped</w:t>
+        <w:t>x*, y*, width, height, rotation, flipped, initX, initY, initWidth, initHeight, initRotation</w:t>
       </w:r>
     </w:p>
     <w:p>

</xml_diff>

<commit_message>
Lots of smaller updates
-Confirmed test arena basics work correctly with test data
-Removed server console logs
-Various bot status changes
</commit_message>
<xml_diff>
--- a/System Documentation/Bot!Battle!_GDM_Documentation.docx
+++ b/System Documentation/Bot!Battle!_GDM_Documentation.docx
@@ -11,13 +11,25 @@
           <w:szCs w:val="24"/>
         </w:rPr>
       </w:pPr>
-      <w:r>
-        <w:rPr>
-          <w:b/>
-          <w:sz w:val="24"/>
-          <w:szCs w:val="24"/>
-        </w:rPr>
-        <w:t>Bot!Battle! Game Display Documentation</w:t>
+      <w:proofErr w:type="spellStart"/>
+      <w:proofErr w:type="gramStart"/>
+      <w:r>
+        <w:rPr>
+          <w:b/>
+          <w:sz w:val="24"/>
+          <w:szCs w:val="24"/>
+        </w:rPr>
+        <w:t>Bot!Battle</w:t>
+      </w:r>
+      <w:proofErr w:type="spellEnd"/>
+      <w:proofErr w:type="gramEnd"/>
+      <w:r>
+        <w:rPr>
+          <w:b/>
+          <w:sz w:val="24"/>
+          <w:szCs w:val="24"/>
+        </w:rPr>
+        <w:t>! Game Display Documentation</w:t>
       </w:r>
     </w:p>
     <w:p>
@@ -553,7 +565,23 @@
           <w:szCs w:val="24"/>
         </w:rPr>
         <w:tab/>
-        <w:t>background: &lt;image_name&gt;,</w:t>
+        <w:t>background: &lt;</w:t>
+      </w:r>
+      <w:proofErr w:type="spellStart"/>
+      <w:r>
+        <w:rPr>
+          <w:sz w:val="24"/>
+          <w:szCs w:val="24"/>
+        </w:rPr>
+        <w:t>image_name</w:t>
+      </w:r>
+      <w:proofErr w:type="spellEnd"/>
+      <w:r>
+        <w:rPr>
+          <w:sz w:val="24"/>
+          <w:szCs w:val="24"/>
+        </w:rPr>
+        <w:t>&gt;,</w:t>
       </w:r>
     </w:p>
     <w:p>
@@ -570,7 +598,38 @@
           <w:szCs w:val="24"/>
         </w:rPr>
         <w:tab/>
-        <w:t>defaultTimestep: &lt;timestep&gt;,</w:t>
+      </w:r>
+      <w:proofErr w:type="spellStart"/>
+      <w:r>
+        <w:rPr>
+          <w:sz w:val="24"/>
+          <w:szCs w:val="24"/>
+        </w:rPr>
+        <w:t>defaultTimestep</w:t>
+      </w:r>
+      <w:proofErr w:type="spellEnd"/>
+      <w:r>
+        <w:rPr>
+          <w:sz w:val="24"/>
+          <w:szCs w:val="24"/>
+        </w:rPr>
+        <w:t>: &lt;</w:t>
+      </w:r>
+      <w:proofErr w:type="spellStart"/>
+      <w:r>
+        <w:rPr>
+          <w:sz w:val="24"/>
+          <w:szCs w:val="24"/>
+        </w:rPr>
+        <w:t>timestep</w:t>
+      </w:r>
+      <w:proofErr w:type="spellEnd"/>
+      <w:r>
+        <w:rPr>
+          <w:sz w:val="24"/>
+          <w:szCs w:val="24"/>
+        </w:rPr>
+        <w:t>&gt;,</w:t>
       </w:r>
     </w:p>
     <w:p>
@@ -587,7 +646,38 @@
           <w:szCs w:val="24"/>
         </w:rPr>
         <w:tab/>
-        <w:t>defaultBot: &lt;bot_id&gt;,</w:t>
+      </w:r>
+      <w:proofErr w:type="spellStart"/>
+      <w:r>
+        <w:rPr>
+          <w:sz w:val="24"/>
+          <w:szCs w:val="24"/>
+        </w:rPr>
+        <w:t>defaultBot</w:t>
+      </w:r>
+      <w:proofErr w:type="spellEnd"/>
+      <w:r>
+        <w:rPr>
+          <w:sz w:val="24"/>
+          <w:szCs w:val="24"/>
+        </w:rPr>
+        <w:t>: &lt;</w:t>
+      </w:r>
+      <w:proofErr w:type="spellStart"/>
+      <w:r>
+        <w:rPr>
+          <w:sz w:val="24"/>
+          <w:szCs w:val="24"/>
+        </w:rPr>
+        <w:t>bot_id</w:t>
+      </w:r>
+      <w:proofErr w:type="spellEnd"/>
+      <w:r>
+        <w:rPr>
+          <w:sz w:val="24"/>
+          <w:szCs w:val="24"/>
+        </w:rPr>
+        <w:t>&gt;,</w:t>
       </w:r>
     </w:p>
     <w:p>
@@ -604,7 +694,22 @@
           <w:szCs w:val="24"/>
         </w:rPr>
         <w:tab/>
-        <w:t>imagesToLoad: [&lt;image_1&gt;, &lt;image_2&gt;, ...],</w:t>
+      </w:r>
+      <w:proofErr w:type="spellStart"/>
+      <w:r>
+        <w:rPr>
+          <w:sz w:val="24"/>
+          <w:szCs w:val="24"/>
+        </w:rPr>
+        <w:t>imagesToLoad</w:t>
+      </w:r>
+      <w:proofErr w:type="spellEnd"/>
+      <w:r>
+        <w:rPr>
+          <w:sz w:val="24"/>
+          <w:szCs w:val="24"/>
+        </w:rPr>
+        <w:t>: [&lt;image_1&gt;, &lt;image_2&gt;, ...],</w:t>
       </w:r>
     </w:p>
     <w:p>
@@ -688,7 +793,25 @@
           <w:sz w:val="24"/>
           <w:szCs w:val="24"/>
         </w:rPr>
-        <w:t>&lt;image_name&gt;</w:t>
+        <w:t>&lt;</w:t>
+      </w:r>
+      <w:proofErr w:type="spellStart"/>
+      <w:r>
+        <w:rPr>
+          <w:b/>
+          <w:sz w:val="24"/>
+          <w:szCs w:val="24"/>
+        </w:rPr>
+        <w:t>image_name</w:t>
+      </w:r>
+      <w:proofErr w:type="spellEnd"/>
+      <w:r>
+        <w:rPr>
+          <w:b/>
+          <w:sz w:val="24"/>
+          <w:szCs w:val="24"/>
+        </w:rPr>
+        <w:t>&gt;</w:t>
       </w:r>
       <w:r>
         <w:rPr>
@@ -702,37 +825,73 @@
           <w:sz w:val="24"/>
           <w:szCs w:val="24"/>
         </w:rPr>
-        <w:t>the name given to the background image for the game (see imagesToLoad)</w:t>
-      </w:r>
-    </w:p>
-    <w:p>
-      <w:pPr>
-        <w:spacing w:after="0" w:line="240" w:lineRule="auto"/>
-        <w:rPr>
-          <w:sz w:val="24"/>
-          <w:szCs w:val="24"/>
-        </w:rPr>
-      </w:pPr>
-    </w:p>
-    <w:p>
-      <w:pPr>
-        <w:pStyle w:val="HTMLPreformatted"/>
-        <w:shd w:val="clear" w:color="auto" w:fill="FFFFFF"/>
-        <w:rPr>
-          <w:rFonts w:asciiTheme="minorHAnsi" w:hAnsiTheme="minorHAnsi"/>
-          <w:color w:val="000000"/>
-          <w:sz w:val="24"/>
-          <w:szCs w:val="24"/>
-        </w:rPr>
-      </w:pPr>
-      <w:r>
-        <w:rPr>
-          <w:rFonts w:asciiTheme="minorHAnsi" w:hAnsiTheme="minorHAnsi"/>
-          <w:b/>
-          <w:sz w:val="24"/>
-          <w:szCs w:val="24"/>
-        </w:rPr>
-        <w:t>&lt;timestep&gt;</w:t>
+        <w:t xml:space="preserve">the name given to the background image for the game (see </w:t>
+      </w:r>
+      <w:proofErr w:type="spellStart"/>
+      <w:r>
+        <w:rPr>
+          <w:sz w:val="24"/>
+          <w:szCs w:val="24"/>
+        </w:rPr>
+        <w:t>imagesToLoad</w:t>
+      </w:r>
+      <w:proofErr w:type="spellEnd"/>
+      <w:r>
+        <w:rPr>
+          <w:sz w:val="24"/>
+          <w:szCs w:val="24"/>
+        </w:rPr>
+        <w:t>)</w:t>
+      </w:r>
+    </w:p>
+    <w:p>
+      <w:pPr>
+        <w:spacing w:after="0" w:line="240" w:lineRule="auto"/>
+        <w:rPr>
+          <w:sz w:val="24"/>
+          <w:szCs w:val="24"/>
+        </w:rPr>
+      </w:pPr>
+    </w:p>
+    <w:p>
+      <w:pPr>
+        <w:pStyle w:val="HTMLPreformatted"/>
+        <w:shd w:val="clear" w:color="auto" w:fill="FFFFFF"/>
+        <w:rPr>
+          <w:rFonts w:asciiTheme="minorHAnsi" w:hAnsiTheme="minorHAnsi"/>
+          <w:color w:val="000000"/>
+          <w:sz w:val="24"/>
+          <w:szCs w:val="24"/>
+        </w:rPr>
+      </w:pPr>
+      <w:r>
+        <w:rPr>
+          <w:rFonts w:asciiTheme="minorHAnsi" w:hAnsiTheme="minorHAnsi"/>
+          <w:b/>
+          <w:sz w:val="24"/>
+          <w:szCs w:val="24"/>
+        </w:rPr>
+        <w:t>&lt;</w:t>
+      </w:r>
+      <w:proofErr w:type="spellStart"/>
+      <w:r>
+        <w:rPr>
+          <w:rFonts w:asciiTheme="minorHAnsi" w:hAnsiTheme="minorHAnsi"/>
+          <w:b/>
+          <w:sz w:val="24"/>
+          <w:szCs w:val="24"/>
+        </w:rPr>
+        <w:t>timestep</w:t>
+      </w:r>
+      <w:proofErr w:type="spellEnd"/>
+      <w:r>
+        <w:rPr>
+          <w:rFonts w:asciiTheme="minorHAnsi" w:hAnsiTheme="minorHAnsi"/>
+          <w:b/>
+          <w:sz w:val="24"/>
+          <w:szCs w:val="24"/>
+        </w:rPr>
+        <w:t>&gt;</w:t>
       </w:r>
       <w:r>
         <w:rPr>
@@ -760,14 +919,25 @@
         </w:rPr>
         <w:t xml:space="preserve"> </w:t>
       </w:r>
-      <w:r>
-        <w:rPr>
-          <w:rFonts w:asciiTheme="minorHAnsi" w:hAnsiTheme="minorHAnsi"/>
-          <w:color w:val="000000"/>
-          <w:sz w:val="24"/>
-          <w:szCs w:val="24"/>
-        </w:rPr>
-        <w:t>timestep.  As mentioned below, there is the option to make a turn longer or</w:t>
+      <w:proofErr w:type="spellStart"/>
+      <w:r>
+        <w:rPr>
+          <w:rFonts w:asciiTheme="minorHAnsi" w:hAnsiTheme="minorHAnsi"/>
+          <w:color w:val="000000"/>
+          <w:sz w:val="24"/>
+          <w:szCs w:val="24"/>
+        </w:rPr>
+        <w:t>timestep</w:t>
+      </w:r>
+      <w:proofErr w:type="spellEnd"/>
+      <w:r>
+        <w:rPr>
+          <w:rFonts w:asciiTheme="minorHAnsi" w:hAnsiTheme="minorHAnsi"/>
+          <w:color w:val="000000"/>
+          <w:sz w:val="24"/>
+          <w:szCs w:val="24"/>
+        </w:rPr>
+        <w:t>.  As mentioned below, there is the option to make a turn longer or</w:t>
       </w:r>
       <w:r>
         <w:rPr>
@@ -814,47 +984,92 @@
         </w:rPr>
         <w:t xml:space="preserve"> </w:t>
       </w:r>
-      <w:r>
-        <w:rPr>
-          <w:rFonts w:asciiTheme="minorHAnsi" w:hAnsiTheme="minorHAnsi"/>
-          <w:color w:val="000000"/>
-          <w:sz w:val="24"/>
-          <w:szCs w:val="24"/>
-        </w:rPr>
-        <w:t>slow down will be done relative to this default turn length</w:t>
-      </w:r>
-    </w:p>
-    <w:p>
-      <w:pPr>
-        <w:spacing w:after="0" w:line="240" w:lineRule="auto"/>
-        <w:rPr>
-          <w:sz w:val="24"/>
-          <w:szCs w:val="24"/>
-        </w:rPr>
-      </w:pPr>
-    </w:p>
-    <w:p>
-      <w:pPr>
-        <w:spacing w:after="0" w:line="240" w:lineRule="auto"/>
-        <w:rPr>
-          <w:sz w:val="24"/>
-          <w:szCs w:val="24"/>
-        </w:rPr>
-      </w:pPr>
-      <w:r>
-        <w:rPr>
-          <w:b/>
-          <w:sz w:val="24"/>
-          <w:szCs w:val="24"/>
-        </w:rPr>
-        <w:t>&lt;bot_id&gt;</w:t>
-      </w:r>
-      <w:r>
-        <w:rPr>
-          <w:sz w:val="24"/>
-          <w:szCs w:val="24"/>
-        </w:rPr>
-        <w:t xml:space="preserve"> is an integer number of a default bot for players to use for this challenge corresponding to the user_bots table.</w:t>
+      <w:proofErr w:type="spellStart"/>
+      <w:r>
+        <w:rPr>
+          <w:rFonts w:asciiTheme="minorHAnsi" w:hAnsiTheme="minorHAnsi"/>
+          <w:color w:val="000000"/>
+          <w:sz w:val="24"/>
+          <w:szCs w:val="24"/>
+        </w:rPr>
+        <w:t>slow down</w:t>
+      </w:r>
+      <w:proofErr w:type="spellEnd"/>
+      <w:r>
+        <w:rPr>
+          <w:rFonts w:asciiTheme="minorHAnsi" w:hAnsiTheme="minorHAnsi"/>
+          <w:color w:val="000000"/>
+          <w:sz w:val="24"/>
+          <w:szCs w:val="24"/>
+        </w:rPr>
+        <w:t xml:space="preserve"> will be done relative to this default turn length</w:t>
+      </w:r>
+    </w:p>
+    <w:p>
+      <w:pPr>
+        <w:spacing w:after="0" w:line="240" w:lineRule="auto"/>
+        <w:rPr>
+          <w:sz w:val="24"/>
+          <w:szCs w:val="24"/>
+        </w:rPr>
+      </w:pPr>
+    </w:p>
+    <w:p>
+      <w:pPr>
+        <w:spacing w:after="0" w:line="240" w:lineRule="auto"/>
+        <w:rPr>
+          <w:sz w:val="24"/>
+          <w:szCs w:val="24"/>
+        </w:rPr>
+      </w:pPr>
+      <w:r>
+        <w:rPr>
+          <w:b/>
+          <w:sz w:val="24"/>
+          <w:szCs w:val="24"/>
+        </w:rPr>
+        <w:t>&lt;</w:t>
+      </w:r>
+      <w:proofErr w:type="spellStart"/>
+      <w:r>
+        <w:rPr>
+          <w:b/>
+          <w:sz w:val="24"/>
+          <w:szCs w:val="24"/>
+        </w:rPr>
+        <w:t>bot_id</w:t>
+      </w:r>
+      <w:proofErr w:type="spellEnd"/>
+      <w:r>
+        <w:rPr>
+          <w:b/>
+          <w:sz w:val="24"/>
+          <w:szCs w:val="24"/>
+        </w:rPr>
+        <w:t>&gt;</w:t>
+      </w:r>
+      <w:r>
+        <w:rPr>
+          <w:sz w:val="24"/>
+          <w:szCs w:val="24"/>
+        </w:rPr>
+        <w:t xml:space="preserve"> is an integer number of a default bot for players to use for this challenge corresponding to the </w:t>
+      </w:r>
+      <w:proofErr w:type="spellStart"/>
+      <w:r>
+        <w:rPr>
+          <w:sz w:val="24"/>
+          <w:szCs w:val="24"/>
+        </w:rPr>
+        <w:t>user_bots</w:t>
+      </w:r>
+      <w:proofErr w:type="spellEnd"/>
+      <w:r>
+        <w:rPr>
+          <w:sz w:val="24"/>
+          <w:szCs w:val="24"/>
+        </w:rPr>
+        <w:t xml:space="preserve"> table.</w:t>
       </w:r>
     </w:p>
     <w:p>
@@ -931,7 +1146,22 @@
           <w:szCs w:val="24"/>
         </w:rPr>
         <w:tab/>
-        <w:t>imagePath: &lt;path&gt;,</w:t>
+      </w:r>
+      <w:proofErr w:type="spellStart"/>
+      <w:r>
+        <w:rPr>
+          <w:sz w:val="24"/>
+          <w:szCs w:val="24"/>
+        </w:rPr>
+        <w:t>imagePath</w:t>
+      </w:r>
+      <w:proofErr w:type="spellEnd"/>
+      <w:r>
+        <w:rPr>
+          <w:sz w:val="24"/>
+          <w:szCs w:val="24"/>
+        </w:rPr>
+        <w:t>: &lt;path&gt;,</w:t>
       </w:r>
     </w:p>
     <w:p>
@@ -956,7 +1186,23 @@
           <w:sz w:val="24"/>
           <w:szCs w:val="24"/>
         </w:rPr>
-        <w:t>ame: &lt;image_name&gt;,</w:t>
+        <w:t>ame: &lt;</w:t>
+      </w:r>
+      <w:proofErr w:type="spellStart"/>
+      <w:r>
+        <w:rPr>
+          <w:sz w:val="24"/>
+          <w:szCs w:val="24"/>
+        </w:rPr>
+        <w:t>image_name</w:t>
+      </w:r>
+      <w:proofErr w:type="spellEnd"/>
+      <w:r>
+        <w:rPr>
+          <w:sz w:val="24"/>
+          <w:szCs w:val="24"/>
+        </w:rPr>
+        <w:t>&gt;,</w:t>
       </w:r>
     </w:p>
     <w:p>
@@ -974,7 +1220,38 @@
           <w:szCs w:val="24"/>
         </w:rPr>
         <w:tab/>
-        <w:t>imageType: &lt;image_type&gt;,</w:t>
+      </w:r>
+      <w:proofErr w:type="spellStart"/>
+      <w:r>
+        <w:rPr>
+          <w:sz w:val="24"/>
+          <w:szCs w:val="24"/>
+        </w:rPr>
+        <w:t>imageType</w:t>
+      </w:r>
+      <w:proofErr w:type="spellEnd"/>
+      <w:r>
+        <w:rPr>
+          <w:sz w:val="24"/>
+          <w:szCs w:val="24"/>
+        </w:rPr>
+        <w:t>: &lt;</w:t>
+      </w:r>
+      <w:proofErr w:type="spellStart"/>
+      <w:r>
+        <w:rPr>
+          <w:sz w:val="24"/>
+          <w:szCs w:val="24"/>
+        </w:rPr>
+        <w:t>image_type</w:t>
+      </w:r>
+      <w:proofErr w:type="spellEnd"/>
+      <w:r>
+        <w:rPr>
+          <w:sz w:val="24"/>
+          <w:szCs w:val="24"/>
+        </w:rPr>
+        <w:t>&gt;,</w:t>
       </w:r>
     </w:p>
     <w:p>
@@ -992,7 +1269,23 @@
           <w:szCs w:val="24"/>
         </w:rPr>
         <w:tab/>
-        <w:t xml:space="preserve">height: &lt;image_height&gt;, </w:t>
+        <w:t>height: &lt;</w:t>
+      </w:r>
+      <w:proofErr w:type="spellStart"/>
+      <w:r>
+        <w:rPr>
+          <w:sz w:val="24"/>
+          <w:szCs w:val="24"/>
+        </w:rPr>
+        <w:t>image_height</w:t>
+      </w:r>
+      <w:proofErr w:type="spellEnd"/>
+      <w:r>
+        <w:rPr>
+          <w:sz w:val="24"/>
+          <w:szCs w:val="24"/>
+        </w:rPr>
+        <w:t xml:space="preserve">&gt;, </w:t>
       </w:r>
     </w:p>
     <w:p>
@@ -1010,7 +1303,23 @@
           <w:szCs w:val="24"/>
         </w:rPr>
         <w:tab/>
-        <w:t>width: &lt;image_width&gt;</w:t>
+        <w:t>width: &lt;</w:t>
+      </w:r>
+      <w:proofErr w:type="spellStart"/>
+      <w:r>
+        <w:rPr>
+          <w:sz w:val="24"/>
+          <w:szCs w:val="24"/>
+        </w:rPr>
+        <w:t>image_width</w:t>
+      </w:r>
+      <w:proofErr w:type="spellEnd"/>
+      <w:r>
+        <w:rPr>
+          <w:sz w:val="24"/>
+          <w:szCs w:val="24"/>
+        </w:rPr>
+        <w:t>&gt;</w:t>
       </w:r>
     </w:p>
     <w:p>
@@ -1069,7 +1378,23 @@
           <w:sz w:val="24"/>
           <w:szCs w:val="24"/>
         </w:rPr>
-        <w:t xml:space="preserve"> is the url/path that the file is located</w:t>
+        <w:t xml:space="preserve"> is the </w:t>
+      </w:r>
+      <w:proofErr w:type="spellStart"/>
+      <w:r>
+        <w:rPr>
+          <w:sz w:val="24"/>
+          <w:szCs w:val="24"/>
+        </w:rPr>
+        <w:t>url</w:t>
+      </w:r>
+      <w:proofErr w:type="spellEnd"/>
+      <w:r>
+        <w:rPr>
+          <w:sz w:val="24"/>
+          <w:szCs w:val="24"/>
+        </w:rPr>
+        <w:t>/path that the file is located</w:t>
       </w:r>
     </w:p>
     <w:p>
@@ -1104,7 +1429,39 @@
           <w:sz w:val="24"/>
           <w:szCs w:val="24"/>
         </w:rPr>
-        <w:t xml:space="preserve"> is the name the image will be refered as – see &lt;image_name&gt; in Game Initialization Message</w:t>
+        <w:t xml:space="preserve"> is the name the image will be </w:t>
+      </w:r>
+      <w:proofErr w:type="spellStart"/>
+      <w:r>
+        <w:rPr>
+          <w:sz w:val="24"/>
+          <w:szCs w:val="24"/>
+        </w:rPr>
+        <w:t>refered</w:t>
+      </w:r>
+      <w:proofErr w:type="spellEnd"/>
+      <w:r>
+        <w:rPr>
+          <w:sz w:val="24"/>
+          <w:szCs w:val="24"/>
+        </w:rPr>
+        <w:t xml:space="preserve"> as – see &lt;</w:t>
+      </w:r>
+      <w:proofErr w:type="spellStart"/>
+      <w:r>
+        <w:rPr>
+          <w:sz w:val="24"/>
+          <w:szCs w:val="24"/>
+        </w:rPr>
+        <w:t>image_name</w:t>
+      </w:r>
+      <w:proofErr w:type="spellEnd"/>
+      <w:r>
+        <w:rPr>
+          <w:sz w:val="24"/>
+          <w:szCs w:val="24"/>
+        </w:rPr>
+        <w:t>&gt; in Game Initialization Message</w:t>
       </w:r>
     </w:p>
     <w:p>
@@ -1132,14 +1489,48 @@
           <w:sz w:val="24"/>
           <w:szCs w:val="24"/>
         </w:rPr>
-        <w:t xml:space="preserve">&lt;imageType&gt; </w:t>
-      </w:r>
-      <w:r>
-        <w:rPr>
-          <w:sz w:val="24"/>
-          <w:szCs w:val="24"/>
-        </w:rPr>
-        <w:t>is a string that is either ‘spritesheet’ or ‘image’</w:t>
+        <w:t>&lt;</w:t>
+      </w:r>
+      <w:proofErr w:type="spellStart"/>
+      <w:r>
+        <w:rPr>
+          <w:b/>
+          <w:sz w:val="24"/>
+          <w:szCs w:val="24"/>
+        </w:rPr>
+        <w:t>imageType</w:t>
+      </w:r>
+      <w:proofErr w:type="spellEnd"/>
+      <w:r>
+        <w:rPr>
+          <w:b/>
+          <w:sz w:val="24"/>
+          <w:szCs w:val="24"/>
+        </w:rPr>
+        <w:t xml:space="preserve">&gt; </w:t>
+      </w:r>
+      <w:r>
+        <w:rPr>
+          <w:sz w:val="24"/>
+          <w:szCs w:val="24"/>
+        </w:rPr>
+        <w:t>is a string that is either ‘</w:t>
+      </w:r>
+      <w:proofErr w:type="spellStart"/>
+      <w:r>
+        <w:rPr>
+          <w:sz w:val="24"/>
+          <w:szCs w:val="24"/>
+        </w:rPr>
+        <w:t>spritesheet</w:t>
+      </w:r>
+      <w:proofErr w:type="spellEnd"/>
+      <w:r>
+        <w:rPr>
+          <w:sz w:val="24"/>
+          <w:szCs w:val="24"/>
+        </w:rPr>
+        <w:t>’ or ‘image’</w:t>
       </w:r>
     </w:p>
     <w:p>
@@ -1174,7 +1565,55 @@
           <w:sz w:val="24"/>
           <w:szCs w:val="24"/>
         </w:rPr>
-        <w:t>are integer values cooresponding to the height and width of the image. THESE ARE ONLY REQUIRED IF &lt;imageType&gt; IS ‘spritesheet’!!!</w:t>
+        <w:t xml:space="preserve">are integer values </w:t>
+      </w:r>
+      <w:proofErr w:type="spellStart"/>
+      <w:r>
+        <w:rPr>
+          <w:sz w:val="24"/>
+          <w:szCs w:val="24"/>
+        </w:rPr>
+        <w:t>cooresponding</w:t>
+      </w:r>
+      <w:proofErr w:type="spellEnd"/>
+      <w:r>
+        <w:rPr>
+          <w:sz w:val="24"/>
+          <w:szCs w:val="24"/>
+        </w:rPr>
+        <w:t xml:space="preserve"> to the height and width of the image. THESE ARE ONLY REQUIRED IF &lt;</w:t>
+      </w:r>
+      <w:proofErr w:type="spellStart"/>
+      <w:r>
+        <w:rPr>
+          <w:sz w:val="24"/>
+          <w:szCs w:val="24"/>
+        </w:rPr>
+        <w:t>imageType</w:t>
+      </w:r>
+      <w:proofErr w:type="spellEnd"/>
+      <w:r>
+        <w:rPr>
+          <w:sz w:val="24"/>
+          <w:szCs w:val="24"/>
+        </w:rPr>
+        <w:t>&gt; IS ‘</w:t>
+      </w:r>
+      <w:proofErr w:type="spellStart"/>
+      <w:r>
+        <w:rPr>
+          <w:sz w:val="24"/>
+          <w:szCs w:val="24"/>
+        </w:rPr>
+        <w:t>spritesheet</w:t>
+      </w:r>
+      <w:proofErr w:type="spellEnd"/>
+      <w:r>
+        <w:rPr>
+          <w:sz w:val="24"/>
+          <w:szCs w:val="24"/>
+        </w:rPr>
+        <w:t>’!!!</w:t>
       </w:r>
     </w:p>
     <w:p>
@@ -1232,16 +1671,58 @@
           <w:sz w:val="24"/>
           <w:szCs w:val="24"/>
         </w:rPr>
-        <w:t>&lt;entity_i&gt;</w:t>
-      </w:r>
+        <w:t>&lt;</w:t>
+      </w:r>
+      <w:proofErr w:type="spellStart"/>
       <w:r>
         <w:rPr>
           <w:rFonts w:eastAsia="Times New Roman" w:cs="Courier New"/>
-          <w:color w:val="000000"/>
-          <w:sz w:val="24"/>
-          <w:szCs w:val="24"/>
-        </w:rPr>
-        <w:t xml:space="preserve"> defines the ith game entity.  These game entities should be added to</w:t>
+          <w:b/>
+          <w:color w:val="000000"/>
+          <w:sz w:val="24"/>
+          <w:szCs w:val="24"/>
+        </w:rPr>
+        <w:t>entity_i</w:t>
+      </w:r>
+      <w:proofErr w:type="spellEnd"/>
+      <w:r>
+        <w:rPr>
+          <w:rFonts w:eastAsia="Times New Roman" w:cs="Courier New"/>
+          <w:b/>
+          <w:color w:val="000000"/>
+          <w:sz w:val="24"/>
+          <w:szCs w:val="24"/>
+        </w:rPr>
+        <w:t>&gt;</w:t>
+      </w:r>
+      <w:r>
+        <w:rPr>
+          <w:rFonts w:eastAsia="Times New Roman" w:cs="Courier New"/>
+          <w:color w:val="000000"/>
+          <w:sz w:val="24"/>
+          <w:szCs w:val="24"/>
+        </w:rPr>
+        <w:t xml:space="preserve"> defines the </w:t>
+      </w:r>
+      <w:proofErr w:type="spellStart"/>
+      <w:r>
+        <w:rPr>
+          <w:rFonts w:eastAsia="Times New Roman" w:cs="Courier New"/>
+          <w:color w:val="000000"/>
+          <w:sz w:val="24"/>
+          <w:szCs w:val="24"/>
+        </w:rPr>
+        <w:t>ith</w:t>
+      </w:r>
+      <w:proofErr w:type="spellEnd"/>
+      <w:r>
+        <w:rPr>
+          <w:rFonts w:eastAsia="Times New Roman" w:cs="Courier New"/>
+          <w:color w:val="000000"/>
+          <w:sz w:val="24"/>
+          <w:szCs w:val="24"/>
+        </w:rPr>
+        <w:t xml:space="preserve"> game entity.  These game entities should be added to</w:t>
       </w:r>
       <w:r>
         <w:rPr>
@@ -1347,7 +1828,27 @@
           <w:sz w:val="24"/>
           <w:szCs w:val="24"/>
         </w:rPr>
-        <w:t>Each of the &lt;entity_i&gt; records will have the following format:</w:t>
+        <w:t>Each of the &lt;</w:t>
+      </w:r>
+      <w:proofErr w:type="spellStart"/>
+      <w:r>
+        <w:rPr>
+          <w:rFonts w:eastAsia="Times New Roman" w:cs="Courier New"/>
+          <w:color w:val="000000"/>
+          <w:sz w:val="24"/>
+          <w:szCs w:val="24"/>
+        </w:rPr>
+        <w:t>entity_i</w:t>
+      </w:r>
+      <w:proofErr w:type="spellEnd"/>
+      <w:r>
+        <w:rPr>
+          <w:rFonts w:eastAsia="Times New Roman" w:cs="Courier New"/>
+          <w:color w:val="000000"/>
+          <w:sz w:val="24"/>
+          <w:szCs w:val="24"/>
+        </w:rPr>
+        <w:t>&gt; records will have the following format:</w:t>
       </w:r>
     </w:p>
     <w:p>
@@ -1543,7 +2044,27 @@
           <w:sz w:val="24"/>
           <w:szCs w:val="24"/>
         </w:rPr>
-        <w:t>visible: true|false,</w:t>
+        <w:t xml:space="preserve">visible: </w:t>
+      </w:r>
+      <w:proofErr w:type="spellStart"/>
+      <w:r>
+        <w:rPr>
+          <w:rFonts w:eastAsia="Times New Roman" w:cs="Courier New"/>
+          <w:color w:val="000000"/>
+          <w:sz w:val="24"/>
+          <w:szCs w:val="24"/>
+        </w:rPr>
+        <w:t>true|false</w:t>
+      </w:r>
+      <w:proofErr w:type="spellEnd"/>
+      <w:r>
+        <w:rPr>
+          <w:rFonts w:eastAsia="Times New Roman" w:cs="Courier New"/>
+          <w:color w:val="000000"/>
+          <w:sz w:val="24"/>
+          <w:szCs w:val="24"/>
+        </w:rPr>
+        <w:t>,</w:t>
       </w:r>
     </w:p>
     <w:p>
@@ -1594,6 +2115,7 @@
         </w:rPr>
         <w:tab/>
       </w:r>
+      <w:proofErr w:type="spellStart"/>
       <w:r>
         <w:rPr>
           <w:rFonts w:eastAsia="Times New Roman" w:cs="Courier New"/>
@@ -1601,7 +2123,37 @@
           <w:sz w:val="24"/>
           <w:szCs w:val="24"/>
         </w:rPr>
-        <w:t>initX: &lt;x_coord&gt;,</w:t>
+        <w:t>initX</w:t>
+      </w:r>
+      <w:proofErr w:type="spellEnd"/>
+      <w:r>
+        <w:rPr>
+          <w:rFonts w:eastAsia="Times New Roman" w:cs="Courier New"/>
+          <w:color w:val="000000"/>
+          <w:sz w:val="24"/>
+          <w:szCs w:val="24"/>
+        </w:rPr>
+        <w:t>: &lt;</w:t>
+      </w:r>
+      <w:proofErr w:type="spellStart"/>
+      <w:r>
+        <w:rPr>
+          <w:rFonts w:eastAsia="Times New Roman" w:cs="Courier New"/>
+          <w:color w:val="000000"/>
+          <w:sz w:val="24"/>
+          <w:szCs w:val="24"/>
+        </w:rPr>
+        <w:t>x_coord</w:t>
+      </w:r>
+      <w:proofErr w:type="spellEnd"/>
+      <w:r>
+        <w:rPr>
+          <w:rFonts w:eastAsia="Times New Roman" w:cs="Courier New"/>
+          <w:color w:val="000000"/>
+          <w:sz w:val="24"/>
+          <w:szCs w:val="24"/>
+        </w:rPr>
+        <w:t>&gt;,</w:t>
       </w:r>
     </w:p>
     <w:p>
@@ -1652,6 +2204,7 @@
         </w:rPr>
         <w:tab/>
       </w:r>
+      <w:proofErr w:type="spellStart"/>
       <w:r>
         <w:rPr>
           <w:rFonts w:eastAsia="Times New Roman" w:cs="Courier New"/>
@@ -1659,7 +2212,37 @@
           <w:sz w:val="24"/>
           <w:szCs w:val="24"/>
         </w:rPr>
-        <w:t>initY: &lt;y_coord&gt;,</w:t>
+        <w:t>initY</w:t>
+      </w:r>
+      <w:proofErr w:type="spellEnd"/>
+      <w:r>
+        <w:rPr>
+          <w:rFonts w:eastAsia="Times New Roman" w:cs="Courier New"/>
+          <w:color w:val="000000"/>
+          <w:sz w:val="24"/>
+          <w:szCs w:val="24"/>
+        </w:rPr>
+        <w:t>: &lt;</w:t>
+      </w:r>
+      <w:proofErr w:type="spellStart"/>
+      <w:r>
+        <w:rPr>
+          <w:rFonts w:eastAsia="Times New Roman" w:cs="Courier New"/>
+          <w:color w:val="000000"/>
+          <w:sz w:val="24"/>
+          <w:szCs w:val="24"/>
+        </w:rPr>
+        <w:t>y_coord</w:t>
+      </w:r>
+      <w:proofErr w:type="spellEnd"/>
+      <w:r>
+        <w:rPr>
+          <w:rFonts w:eastAsia="Times New Roman" w:cs="Courier New"/>
+          <w:color w:val="000000"/>
+          <w:sz w:val="24"/>
+          <w:szCs w:val="24"/>
+        </w:rPr>
+        <w:t>&gt;,</w:t>
       </w:r>
     </w:p>
     <w:p>
@@ -1824,7 +2407,27 @@
           <w:sz w:val="24"/>
           <w:szCs w:val="24"/>
         </w:rPr>
-        <w:t>flipped: true|false,</w:t>
+        <w:t xml:space="preserve">flipped: </w:t>
+      </w:r>
+      <w:proofErr w:type="spellStart"/>
+      <w:r>
+        <w:rPr>
+          <w:rFonts w:eastAsia="Times New Roman" w:cs="Courier New"/>
+          <w:color w:val="000000"/>
+          <w:sz w:val="24"/>
+          <w:szCs w:val="24"/>
+        </w:rPr>
+        <w:t>true|false</w:t>
+      </w:r>
+      <w:proofErr w:type="spellEnd"/>
+      <w:r>
+        <w:rPr>
+          <w:rFonts w:eastAsia="Times New Roman" w:cs="Courier New"/>
+          <w:color w:val="000000"/>
+          <w:sz w:val="24"/>
+          <w:szCs w:val="24"/>
+        </w:rPr>
+        <w:t>,</w:t>
       </w:r>
     </w:p>
     <w:p>
@@ -1951,6 +2554,7 @@
         </w:rPr>
         <w:t>&lt;</w:t>
       </w:r>
+      <w:proofErr w:type="spellStart"/>
       <w:r>
         <w:rPr>
           <w:rFonts w:eastAsia="Times New Roman" w:cs="Courier New"/>
@@ -1958,7 +2562,17 @@
           <w:sz w:val="24"/>
           <w:szCs w:val="24"/>
         </w:rPr>
-        <w:t>args&gt;</w:t>
+        <w:t>args</w:t>
+      </w:r>
+      <w:proofErr w:type="spellEnd"/>
+      <w:r>
+        <w:rPr>
+          <w:rFonts w:eastAsia="Times New Roman" w:cs="Courier New"/>
+          <w:color w:val="000000"/>
+          <w:sz w:val="24"/>
+          <w:szCs w:val="24"/>
+        </w:rPr>
+        <w:t>&gt;</w:t>
       </w:r>
     </w:p>
     <w:p>
@@ -2106,7 +2720,47 @@
           <w:sz w:val="24"/>
           <w:szCs w:val="24"/>
         </w:rPr>
-        <w:t xml:space="preserve"> is either "text", "object", "spriteBunny", "spriteChicken",</w:t>
+        <w:t xml:space="preserve"> is either "text", "object", "</w:t>
+      </w:r>
+      <w:proofErr w:type="spellStart"/>
+      <w:r>
+        <w:rPr>
+          <w:rFonts w:asciiTheme="minorHAnsi" w:hAnsiTheme="minorHAnsi"/>
+          <w:color w:val="000000"/>
+          <w:sz w:val="24"/>
+          <w:szCs w:val="24"/>
+        </w:rPr>
+        <w:t>spriteBunny</w:t>
+      </w:r>
+      <w:proofErr w:type="spellEnd"/>
+      <w:r>
+        <w:rPr>
+          <w:rFonts w:asciiTheme="minorHAnsi" w:hAnsiTheme="minorHAnsi"/>
+          <w:color w:val="000000"/>
+          <w:sz w:val="24"/>
+          <w:szCs w:val="24"/>
+        </w:rPr>
+        <w:t>", "</w:t>
+      </w:r>
+      <w:proofErr w:type="spellStart"/>
+      <w:r>
+        <w:rPr>
+          <w:rFonts w:asciiTheme="minorHAnsi" w:hAnsiTheme="minorHAnsi"/>
+          <w:color w:val="000000"/>
+          <w:sz w:val="24"/>
+          <w:szCs w:val="24"/>
+        </w:rPr>
+        <w:t>spriteChicken</w:t>
+      </w:r>
+      <w:proofErr w:type="spellEnd"/>
+      <w:r>
+        <w:rPr>
+          <w:rFonts w:asciiTheme="minorHAnsi" w:hAnsiTheme="minorHAnsi"/>
+          <w:color w:val="000000"/>
+          <w:sz w:val="24"/>
+          <w:szCs w:val="24"/>
+        </w:rPr>
+        <w:t>",</w:t>
       </w:r>
       <w:r>
         <w:rPr>
@@ -2124,8 +2778,39 @@
           <w:sz w:val="24"/>
           <w:szCs w:val="24"/>
         </w:rPr>
-        <w:t>"spriteZombie", or "spriteAlien</w:t>
-      </w:r>
+        <w:t>"</w:t>
+      </w:r>
+      <w:proofErr w:type="spellStart"/>
+      <w:r>
+        <w:rPr>
+          <w:rFonts w:asciiTheme="minorHAnsi" w:hAnsiTheme="minorHAnsi"/>
+          <w:color w:val="000000"/>
+          <w:sz w:val="24"/>
+          <w:szCs w:val="24"/>
+        </w:rPr>
+        <w:t>spriteZombie</w:t>
+      </w:r>
+      <w:proofErr w:type="spellEnd"/>
+      <w:r>
+        <w:rPr>
+          <w:rFonts w:asciiTheme="minorHAnsi" w:hAnsiTheme="minorHAnsi"/>
+          <w:color w:val="000000"/>
+          <w:sz w:val="24"/>
+          <w:szCs w:val="24"/>
+        </w:rPr>
+        <w:t>", or "</w:t>
+      </w:r>
+      <w:proofErr w:type="spellStart"/>
+      <w:r>
+        <w:rPr>
+          <w:rFonts w:asciiTheme="minorHAnsi" w:hAnsiTheme="minorHAnsi"/>
+          <w:color w:val="000000"/>
+          <w:sz w:val="24"/>
+          <w:szCs w:val="24"/>
+        </w:rPr>
+        <w:t>spriteAlien</w:t>
+      </w:r>
+      <w:proofErr w:type="spellEnd"/>
     </w:p>
     <w:p>
       <w:pPr>
@@ -2205,7 +2890,29 @@
           <w:sz w:val="24"/>
           <w:szCs w:val="24"/>
         </w:rPr>
-        <w:t>&lt;initX&gt;</w:t>
+        <w:t>&lt;</w:t>
+      </w:r>
+      <w:proofErr w:type="spellStart"/>
+      <w:r>
+        <w:rPr>
+          <w:rFonts w:asciiTheme="minorHAnsi" w:hAnsiTheme="minorHAnsi"/>
+          <w:b/>
+          <w:color w:val="000000"/>
+          <w:sz w:val="24"/>
+          <w:szCs w:val="24"/>
+        </w:rPr>
+        <w:t>initX</w:t>
+      </w:r>
+      <w:proofErr w:type="spellEnd"/>
+      <w:r>
+        <w:rPr>
+          <w:rFonts w:asciiTheme="minorHAnsi" w:hAnsiTheme="minorHAnsi"/>
+          <w:b/>
+          <w:color w:val="000000"/>
+          <w:sz w:val="24"/>
+          <w:szCs w:val="24"/>
+        </w:rPr>
+        <w:t>&gt;</w:t>
       </w:r>
       <w:r>
         <w:rPr>
@@ -2250,7 +2957,29 @@
           <w:sz w:val="24"/>
           <w:szCs w:val="24"/>
         </w:rPr>
-        <w:t>&lt;initY&gt;</w:t>
+        <w:t>&lt;</w:t>
+      </w:r>
+      <w:proofErr w:type="spellStart"/>
+      <w:r>
+        <w:rPr>
+          <w:rFonts w:asciiTheme="minorHAnsi" w:hAnsiTheme="minorHAnsi"/>
+          <w:b/>
+          <w:color w:val="000000"/>
+          <w:sz w:val="24"/>
+          <w:szCs w:val="24"/>
+        </w:rPr>
+        <w:t>initY</w:t>
+      </w:r>
+      <w:proofErr w:type="spellEnd"/>
+      <w:r>
+        <w:rPr>
+          <w:rFonts w:asciiTheme="minorHAnsi" w:hAnsiTheme="minorHAnsi"/>
+          <w:b/>
+          <w:color w:val="000000"/>
+          <w:sz w:val="24"/>
+          <w:szCs w:val="24"/>
+        </w:rPr>
+        <w:t>&gt;</w:t>
       </w:r>
       <w:r>
         <w:rPr>
@@ -2475,7 +3204,29 @@
           <w:sz w:val="24"/>
           <w:szCs w:val="24"/>
         </w:rPr>
-        <w:t>&lt;args&gt;</w:t>
+        <w:t>&lt;</w:t>
+      </w:r>
+      <w:proofErr w:type="spellStart"/>
+      <w:r>
+        <w:rPr>
+          <w:rFonts w:asciiTheme="minorHAnsi" w:hAnsiTheme="minorHAnsi"/>
+          <w:b/>
+          <w:color w:val="000000"/>
+          <w:sz w:val="24"/>
+          <w:szCs w:val="24"/>
+        </w:rPr>
+        <w:t>args</w:t>
+      </w:r>
+      <w:proofErr w:type="spellEnd"/>
+      <w:r>
+        <w:rPr>
+          <w:rFonts w:asciiTheme="minorHAnsi" w:hAnsiTheme="minorHAnsi"/>
+          <w:b/>
+          <w:color w:val="000000"/>
+          <w:sz w:val="24"/>
+          <w:szCs w:val="24"/>
+        </w:rPr>
+        <w:t>&gt;</w:t>
       </w:r>
       <w:r>
         <w:rPr>
@@ -2655,14 +3406,25 @@
           <w:szCs w:val="24"/>
         </w:rPr>
       </w:pPr>
-      <w:r>
-        <w:rPr>
-          <w:rFonts w:asciiTheme="minorHAnsi" w:hAnsiTheme="minorHAnsi"/>
-          <w:color w:val="000000"/>
-          <w:sz w:val="24"/>
-          <w:szCs w:val="24"/>
-        </w:rPr>
-        <w:t>fontStyle: the style of the font – example ‘italic’ or ‘bold’</w:t>
+      <w:proofErr w:type="spellStart"/>
+      <w:r>
+        <w:rPr>
+          <w:rFonts w:asciiTheme="minorHAnsi" w:hAnsiTheme="minorHAnsi"/>
+          <w:color w:val="000000"/>
+          <w:sz w:val="24"/>
+          <w:szCs w:val="24"/>
+        </w:rPr>
+        <w:t>fontStyle</w:t>
+      </w:r>
+      <w:proofErr w:type="spellEnd"/>
+      <w:r>
+        <w:rPr>
+          <w:rFonts w:asciiTheme="minorHAnsi" w:hAnsiTheme="minorHAnsi"/>
+          <w:color w:val="000000"/>
+          <w:sz w:val="24"/>
+          <w:szCs w:val="24"/>
+        </w:rPr>
+        <w:t>: the style of the font – example ‘italic’ or ‘bold’</w:t>
       </w:r>
     </w:p>
     <w:p>
@@ -2677,14 +3439,25 @@
           <w:szCs w:val="24"/>
         </w:rPr>
       </w:pPr>
-      <w:r>
-        <w:rPr>
-          <w:rFonts w:asciiTheme="minorHAnsi" w:hAnsiTheme="minorHAnsi"/>
-          <w:color w:val="000000"/>
-          <w:sz w:val="24"/>
-          <w:szCs w:val="24"/>
-        </w:rPr>
-        <w:t>fontWeight: the weight of the font – example ‘bold’</w:t>
+      <w:proofErr w:type="spellStart"/>
+      <w:r>
+        <w:rPr>
+          <w:rFonts w:asciiTheme="minorHAnsi" w:hAnsiTheme="minorHAnsi"/>
+          <w:color w:val="000000"/>
+          <w:sz w:val="24"/>
+          <w:szCs w:val="24"/>
+        </w:rPr>
+        <w:t>fontWeight</w:t>
+      </w:r>
+      <w:proofErr w:type="spellEnd"/>
+      <w:r>
+        <w:rPr>
+          <w:rFonts w:asciiTheme="minorHAnsi" w:hAnsiTheme="minorHAnsi"/>
+          <w:color w:val="000000"/>
+          <w:sz w:val="24"/>
+          <w:szCs w:val="24"/>
+        </w:rPr>
+        <w:t>: the weight of the font – example ‘bold’</w:t>
       </w:r>
     </w:p>
     <w:p>
@@ -2699,14 +3472,25 @@
           <w:szCs w:val="24"/>
         </w:rPr>
       </w:pPr>
-      <w:r>
-        <w:rPr>
-          <w:rFonts w:asciiTheme="minorHAnsi" w:hAnsiTheme="minorHAnsi"/>
-          <w:color w:val="000000"/>
-          <w:sz w:val="24"/>
-          <w:szCs w:val="24"/>
-        </w:rPr>
-        <w:t>fontSize: the size of the font – example ‘32px’</w:t>
+      <w:proofErr w:type="spellStart"/>
+      <w:r>
+        <w:rPr>
+          <w:rFonts w:asciiTheme="minorHAnsi" w:hAnsiTheme="minorHAnsi"/>
+          <w:color w:val="000000"/>
+          <w:sz w:val="24"/>
+          <w:szCs w:val="24"/>
+        </w:rPr>
+        <w:t>fontSize</w:t>
+      </w:r>
+      <w:proofErr w:type="spellEnd"/>
+      <w:r>
+        <w:rPr>
+          <w:rFonts w:asciiTheme="minorHAnsi" w:hAnsiTheme="minorHAnsi"/>
+          <w:color w:val="000000"/>
+          <w:sz w:val="24"/>
+          <w:szCs w:val="24"/>
+        </w:rPr>
+        <w:t>: the size of the font – example ‘32px’</w:t>
       </w:r>
     </w:p>
     <w:p>
@@ -2721,14 +3505,25 @@
           <w:szCs w:val="24"/>
         </w:rPr>
       </w:pPr>
-      <w:r>
-        <w:rPr>
-          <w:rFonts w:asciiTheme="minorHAnsi" w:hAnsiTheme="minorHAnsi"/>
-          <w:color w:val="000000"/>
-          <w:sz w:val="24"/>
-          <w:szCs w:val="24"/>
-        </w:rPr>
-        <w:t>backgroundColor: the color of the background of the text object</w:t>
+      <w:proofErr w:type="spellStart"/>
+      <w:r>
+        <w:rPr>
+          <w:rFonts w:asciiTheme="minorHAnsi" w:hAnsiTheme="minorHAnsi"/>
+          <w:color w:val="000000"/>
+          <w:sz w:val="24"/>
+          <w:szCs w:val="24"/>
+        </w:rPr>
+        <w:t>backgroundColor</w:t>
+      </w:r>
+      <w:proofErr w:type="spellEnd"/>
+      <w:r>
+        <w:rPr>
+          <w:rFonts w:asciiTheme="minorHAnsi" w:hAnsiTheme="minorHAnsi"/>
+          <w:color w:val="000000"/>
+          <w:sz w:val="24"/>
+          <w:szCs w:val="24"/>
+        </w:rPr>
+        <w:t>: the color of the background of the text object</w:t>
       </w:r>
     </w:p>
     <w:p>
@@ -2843,7 +3638,27 @@
           <w:sz w:val="24"/>
           <w:szCs w:val="24"/>
         </w:rPr>
-        <w:t>value: url of the image</w:t>
+        <w:t xml:space="preserve">value: </w:t>
+      </w:r>
+      <w:proofErr w:type="spellStart"/>
+      <w:r>
+        <w:rPr>
+          <w:rFonts w:asciiTheme="minorHAnsi" w:hAnsiTheme="minorHAnsi"/>
+          <w:color w:val="000000"/>
+          <w:sz w:val="24"/>
+          <w:szCs w:val="24"/>
+        </w:rPr>
+        <w:t>url</w:t>
+      </w:r>
+      <w:proofErr w:type="spellEnd"/>
+      <w:r>
+        <w:rPr>
+          <w:rFonts w:asciiTheme="minorHAnsi" w:hAnsiTheme="minorHAnsi"/>
+          <w:color w:val="000000"/>
+          <w:sz w:val="24"/>
+          <w:szCs w:val="24"/>
+        </w:rPr>
+        <w:t xml:space="preserve"> of the image</w:t>
       </w:r>
     </w:p>
     <w:p>
@@ -3252,7 +4067,38 @@
           <w:szCs w:val="24"/>
         </w:rPr>
         <w:tab/>
-        <w:t>turnChanges: [&lt;config_1&gt;, &lt;config_2&gt;,…],</w:t>
+      </w:r>
+      <w:proofErr w:type="spellStart"/>
+      <w:r>
+        <w:rPr>
+          <w:sz w:val="24"/>
+          <w:szCs w:val="24"/>
+        </w:rPr>
+        <w:t>currentPlayer</w:t>
+      </w:r>
+      <w:proofErr w:type="spellEnd"/>
+      <w:r>
+        <w:rPr>
+          <w:sz w:val="24"/>
+          <w:szCs w:val="24"/>
+        </w:rPr>
+        <w:t>: &lt;</w:t>
+      </w:r>
+      <w:proofErr w:type="spellStart"/>
+      <w:r>
+        <w:rPr>
+          <w:sz w:val="24"/>
+          <w:szCs w:val="24"/>
+        </w:rPr>
+        <w:t>curr_player</w:t>
+      </w:r>
+      <w:proofErr w:type="spellEnd"/>
+      <w:r>
+        <w:rPr>
+          <w:sz w:val="24"/>
+          <w:szCs w:val="24"/>
+        </w:rPr>
+        <w:t>&gt;,</w:t>
       </w:r>
     </w:p>
     <w:p>
@@ -3276,7 +4122,38 @@
           <w:szCs w:val="24"/>
         </w:rPr>
         <w:tab/>
-        <w:t>currentPlayer: &lt;curr_player&gt;,</w:t>
+      </w:r>
+      <w:proofErr w:type="spellStart"/>
+      <w:r>
+        <w:rPr>
+          <w:sz w:val="24"/>
+          <w:szCs w:val="24"/>
+        </w:rPr>
+        <w:t>nextPlayer</w:t>
+      </w:r>
+      <w:proofErr w:type="spellEnd"/>
+      <w:r>
+        <w:rPr>
+          <w:sz w:val="24"/>
+          <w:szCs w:val="24"/>
+        </w:rPr>
+        <w:t>: &lt;</w:t>
+      </w:r>
+      <w:proofErr w:type="spellStart"/>
+      <w:r>
+        <w:rPr>
+          <w:sz w:val="24"/>
+          <w:szCs w:val="24"/>
+        </w:rPr>
+        <w:t>next_player</w:t>
+      </w:r>
+      <w:proofErr w:type="spellEnd"/>
+      <w:r>
+        <w:rPr>
+          <w:sz w:val="24"/>
+          <w:szCs w:val="24"/>
+        </w:rPr>
+        <w:t>&gt;,</w:t>
       </w:r>
     </w:p>
     <w:p>
@@ -3300,7 +4177,38 @@
           <w:szCs w:val="24"/>
         </w:rPr>
         <w:tab/>
-        <w:t>nextPlayer: &lt;next_player&gt;,</w:t>
+      </w:r>
+      <w:proofErr w:type="spellStart"/>
+      <w:r>
+        <w:rPr>
+          <w:sz w:val="24"/>
+          <w:szCs w:val="24"/>
+        </w:rPr>
+        <w:t>stdin</w:t>
+      </w:r>
+      <w:proofErr w:type="spellEnd"/>
+      <w:r>
+        <w:rPr>
+          <w:sz w:val="24"/>
+          <w:szCs w:val="24"/>
+        </w:rPr>
+        <w:t>: &lt;</w:t>
+      </w:r>
+      <w:proofErr w:type="spellStart"/>
+      <w:r>
+        <w:rPr>
+          <w:sz w:val="24"/>
+          <w:szCs w:val="24"/>
+        </w:rPr>
+        <w:t>std_in</w:t>
+      </w:r>
+      <w:proofErr w:type="spellEnd"/>
+      <w:r>
+        <w:rPr>
+          <w:sz w:val="24"/>
+          <w:szCs w:val="24"/>
+        </w:rPr>
+        <w:t>&gt;,</w:t>
       </w:r>
     </w:p>
     <w:p>
@@ -3324,7 +4232,38 @@
           <w:szCs w:val="24"/>
         </w:rPr>
         <w:tab/>
-        <w:t>stdin: &lt;std_in&gt;,</w:t>
+      </w:r>
+      <w:proofErr w:type="spellStart"/>
+      <w:r>
+        <w:rPr>
+          <w:sz w:val="24"/>
+          <w:szCs w:val="24"/>
+        </w:rPr>
+        <w:t>stdout</w:t>
+      </w:r>
+      <w:proofErr w:type="spellEnd"/>
+      <w:r>
+        <w:rPr>
+          <w:sz w:val="24"/>
+          <w:szCs w:val="24"/>
+        </w:rPr>
+        <w:t>: &lt;</w:t>
+      </w:r>
+      <w:proofErr w:type="spellStart"/>
+      <w:r>
+        <w:rPr>
+          <w:sz w:val="24"/>
+          <w:szCs w:val="24"/>
+        </w:rPr>
+        <w:t>std_out</w:t>
+      </w:r>
+      <w:proofErr w:type="spellEnd"/>
+      <w:r>
+        <w:rPr>
+          <w:sz w:val="24"/>
+          <w:szCs w:val="24"/>
+        </w:rPr>
+        <w:t>&gt;,</w:t>
       </w:r>
     </w:p>
     <w:p>
@@ -3348,7 +4287,38 @@
           <w:szCs w:val="24"/>
         </w:rPr>
         <w:tab/>
-        <w:t>stdout: &lt;std_out&gt;,</w:t>
+      </w:r>
+      <w:proofErr w:type="spellStart"/>
+      <w:r>
+        <w:rPr>
+          <w:sz w:val="24"/>
+          <w:szCs w:val="24"/>
+        </w:rPr>
+        <w:t>stderr</w:t>
+      </w:r>
+      <w:proofErr w:type="spellEnd"/>
+      <w:r>
+        <w:rPr>
+          <w:sz w:val="24"/>
+          <w:szCs w:val="24"/>
+        </w:rPr>
+        <w:t>: &lt;</w:t>
+      </w:r>
+      <w:proofErr w:type="spellStart"/>
+      <w:r>
+        <w:rPr>
+          <w:sz w:val="24"/>
+          <w:szCs w:val="24"/>
+        </w:rPr>
+        <w:t>std_err</w:t>
+      </w:r>
+      <w:proofErr w:type="spellEnd"/>
+      <w:r>
+        <w:rPr>
+          <w:sz w:val="24"/>
+          <w:szCs w:val="24"/>
+        </w:rPr>
+        <w:t>&gt;,</w:t>
       </w:r>
     </w:p>
     <w:p>
@@ -3372,17 +4342,50 @@
           <w:szCs w:val="24"/>
         </w:rPr>
         <w:tab/>
-        <w:t>stderr: &lt;std_err&gt;,</w:t>
-      </w:r>
-    </w:p>
-    <w:p>
-      <w:pPr>
-        <w:spacing w:after="0" w:line="240" w:lineRule="auto"/>
-        <w:rPr>
-          <w:sz w:val="24"/>
-          <w:szCs w:val="24"/>
-        </w:rPr>
-      </w:pPr>
+      </w:r>
+      <w:proofErr w:type="spellStart"/>
+      <w:r>
+        <w:rPr>
+          <w:sz w:val="24"/>
+          <w:szCs w:val="24"/>
+        </w:rPr>
+        <w:t>turnChanges</w:t>
+      </w:r>
+      <w:proofErr w:type="spellEnd"/>
+      <w:r>
+        <w:rPr>
+          <w:sz w:val="24"/>
+          <w:szCs w:val="24"/>
+        </w:rPr>
+        <w:t>: [&lt;config_1&gt;, &lt;config_2</w:t>
+      </w:r>
+      <w:proofErr w:type="gramStart"/>
+      <w:r>
+        <w:rPr>
+          <w:sz w:val="24"/>
+          <w:szCs w:val="24"/>
+        </w:rPr>
+        <w:t>&gt;,…</w:t>
+      </w:r>
+      <w:proofErr w:type="gramEnd"/>
+      <w:r>
+        <w:rPr>
+          <w:sz w:val="24"/>
+          <w:szCs w:val="24"/>
+        </w:rPr>
+        <w:t>],</w:t>
+      </w:r>
+    </w:p>
+    <w:p>
+      <w:pPr>
+        <w:spacing w:after="0" w:line="240" w:lineRule="auto"/>
+        <w:rPr>
+          <w:sz w:val="24"/>
+          <w:szCs w:val="24"/>
+        </w:rPr>
+      </w:pPr>
+      <w:bookmarkStart w:id="0" w:name="_GoBack"/>
+      <w:bookmarkEnd w:id="0"/>
       <w:r>
         <w:rPr>
           <w:sz w:val="24"/>
@@ -3579,7 +4582,29 @@
           <w:sz w:val="24"/>
           <w:szCs w:val="24"/>
         </w:rPr>
-        <w:t>&lt;config_i&gt;</w:t>
+        <w:t>&lt;</w:t>
+      </w:r>
+      <w:proofErr w:type="spellStart"/>
+      <w:r>
+        <w:rPr>
+          <w:rFonts w:asciiTheme="minorHAnsi" w:hAnsiTheme="minorHAnsi"/>
+          <w:b/>
+          <w:color w:val="000000"/>
+          <w:sz w:val="24"/>
+          <w:szCs w:val="24"/>
+        </w:rPr>
+        <w:t>config_i</w:t>
+      </w:r>
+      <w:proofErr w:type="spellEnd"/>
+      <w:r>
+        <w:rPr>
+          <w:rFonts w:asciiTheme="minorHAnsi" w:hAnsiTheme="minorHAnsi"/>
+          <w:b/>
+          <w:color w:val="000000"/>
+          <w:sz w:val="24"/>
+          <w:szCs w:val="24"/>
+        </w:rPr>
+        <w:t>&gt;</w:t>
       </w:r>
       <w:r>
         <w:rPr>
@@ -3622,50 +4647,114 @@
           <w:sz w:val="24"/>
           <w:szCs w:val="24"/>
         </w:rPr>
-        <w:t>&lt;curr_player&gt;</w:t>
-      </w:r>
-      <w:r>
-        <w:rPr>
-          <w:rFonts w:asciiTheme="minorHAnsi" w:hAnsiTheme="minorHAnsi"/>
-          <w:color w:val="000000"/>
-          <w:sz w:val="24"/>
-          <w:szCs w:val="24"/>
-        </w:rPr>
-        <w:t xml:space="preserve"> is an integer corresponding to the bot that has made it’s move during this turn</w:t>
-      </w:r>
-    </w:p>
-    <w:p>
-      <w:pPr>
-        <w:pStyle w:val="HTMLPreformatted"/>
-        <w:shd w:val="clear" w:color="auto" w:fill="FFFFFF"/>
-        <w:rPr>
-          <w:rFonts w:asciiTheme="minorHAnsi" w:hAnsiTheme="minorHAnsi"/>
-          <w:color w:val="000000"/>
-          <w:sz w:val="24"/>
-          <w:szCs w:val="24"/>
-        </w:rPr>
-      </w:pPr>
-    </w:p>
-    <w:p>
-      <w:pPr>
-        <w:pStyle w:val="HTMLPreformatted"/>
-        <w:shd w:val="clear" w:color="auto" w:fill="FFFFFF"/>
-        <w:rPr>
-          <w:rFonts w:asciiTheme="minorHAnsi" w:hAnsiTheme="minorHAnsi"/>
-          <w:color w:val="000000"/>
-          <w:sz w:val="24"/>
-          <w:szCs w:val="24"/>
-        </w:rPr>
-      </w:pPr>
-      <w:r>
-        <w:rPr>
-          <w:rFonts w:asciiTheme="minorHAnsi" w:hAnsiTheme="minorHAnsi"/>
-          <w:b/>
-          <w:color w:val="000000"/>
-          <w:sz w:val="24"/>
-          <w:szCs w:val="24"/>
-        </w:rPr>
-        <w:t>&lt;next_player&gt;</w:t>
+        <w:t>&lt;</w:t>
+      </w:r>
+      <w:proofErr w:type="spellStart"/>
+      <w:r>
+        <w:rPr>
+          <w:rFonts w:asciiTheme="minorHAnsi" w:hAnsiTheme="minorHAnsi"/>
+          <w:b/>
+          <w:color w:val="000000"/>
+          <w:sz w:val="24"/>
+          <w:szCs w:val="24"/>
+        </w:rPr>
+        <w:t>curr_player</w:t>
+      </w:r>
+      <w:proofErr w:type="spellEnd"/>
+      <w:r>
+        <w:rPr>
+          <w:rFonts w:asciiTheme="minorHAnsi" w:hAnsiTheme="minorHAnsi"/>
+          <w:b/>
+          <w:color w:val="000000"/>
+          <w:sz w:val="24"/>
+          <w:szCs w:val="24"/>
+        </w:rPr>
+        <w:t>&gt;</w:t>
+      </w:r>
+      <w:r>
+        <w:rPr>
+          <w:rFonts w:asciiTheme="minorHAnsi" w:hAnsiTheme="minorHAnsi"/>
+          <w:color w:val="000000"/>
+          <w:sz w:val="24"/>
+          <w:szCs w:val="24"/>
+        </w:rPr>
+        <w:t xml:space="preserve"> is an integer corresponding to the bot that has made </w:t>
+      </w:r>
+      <w:proofErr w:type="spellStart"/>
+      <w:r>
+        <w:rPr>
+          <w:rFonts w:asciiTheme="minorHAnsi" w:hAnsiTheme="minorHAnsi"/>
+          <w:color w:val="000000"/>
+          <w:sz w:val="24"/>
+          <w:szCs w:val="24"/>
+        </w:rPr>
+        <w:t>it’s</w:t>
+      </w:r>
+      <w:proofErr w:type="spellEnd"/>
+      <w:r>
+        <w:rPr>
+          <w:rFonts w:asciiTheme="minorHAnsi" w:hAnsiTheme="minorHAnsi"/>
+          <w:color w:val="000000"/>
+          <w:sz w:val="24"/>
+          <w:szCs w:val="24"/>
+        </w:rPr>
+        <w:t xml:space="preserve"> move during this turn</w:t>
+      </w:r>
+    </w:p>
+    <w:p>
+      <w:pPr>
+        <w:pStyle w:val="HTMLPreformatted"/>
+        <w:shd w:val="clear" w:color="auto" w:fill="FFFFFF"/>
+        <w:rPr>
+          <w:rFonts w:asciiTheme="minorHAnsi" w:hAnsiTheme="minorHAnsi"/>
+          <w:color w:val="000000"/>
+          <w:sz w:val="24"/>
+          <w:szCs w:val="24"/>
+        </w:rPr>
+      </w:pPr>
+    </w:p>
+    <w:p>
+      <w:pPr>
+        <w:pStyle w:val="HTMLPreformatted"/>
+        <w:shd w:val="clear" w:color="auto" w:fill="FFFFFF"/>
+        <w:rPr>
+          <w:rFonts w:asciiTheme="minorHAnsi" w:hAnsiTheme="minorHAnsi"/>
+          <w:color w:val="000000"/>
+          <w:sz w:val="24"/>
+          <w:szCs w:val="24"/>
+        </w:rPr>
+      </w:pPr>
+      <w:r>
+        <w:rPr>
+          <w:rFonts w:asciiTheme="minorHAnsi" w:hAnsiTheme="minorHAnsi"/>
+          <w:b/>
+          <w:color w:val="000000"/>
+          <w:sz w:val="24"/>
+          <w:szCs w:val="24"/>
+        </w:rPr>
+        <w:t>&lt;</w:t>
+      </w:r>
+      <w:proofErr w:type="spellStart"/>
+      <w:r>
+        <w:rPr>
+          <w:rFonts w:asciiTheme="minorHAnsi" w:hAnsiTheme="minorHAnsi"/>
+          <w:b/>
+          <w:color w:val="000000"/>
+          <w:sz w:val="24"/>
+          <w:szCs w:val="24"/>
+        </w:rPr>
+        <w:t>next_player</w:t>
+      </w:r>
+      <w:proofErr w:type="spellEnd"/>
+      <w:r>
+        <w:rPr>
+          <w:rFonts w:asciiTheme="minorHAnsi" w:hAnsiTheme="minorHAnsi"/>
+          <w:b/>
+          <w:color w:val="000000"/>
+          <w:sz w:val="24"/>
+          <w:szCs w:val="24"/>
+        </w:rPr>
+        <w:t>&gt;</w:t>
       </w:r>
       <w:r>
         <w:rPr>
@@ -3708,7 +4797,73 @@
           <w:sz w:val="24"/>
           <w:szCs w:val="24"/>
         </w:rPr>
-        <w:t>&lt;std_in&gt; &lt;std_out&gt; &lt;std_err&gt;</w:t>
+        <w:t>&lt;</w:t>
+      </w:r>
+      <w:proofErr w:type="spellStart"/>
+      <w:r>
+        <w:rPr>
+          <w:rFonts w:asciiTheme="minorHAnsi" w:hAnsiTheme="minorHAnsi"/>
+          <w:b/>
+          <w:color w:val="000000"/>
+          <w:sz w:val="24"/>
+          <w:szCs w:val="24"/>
+        </w:rPr>
+        <w:t>std_in</w:t>
+      </w:r>
+      <w:proofErr w:type="spellEnd"/>
+      <w:r>
+        <w:rPr>
+          <w:rFonts w:asciiTheme="minorHAnsi" w:hAnsiTheme="minorHAnsi"/>
+          <w:b/>
+          <w:color w:val="000000"/>
+          <w:sz w:val="24"/>
+          <w:szCs w:val="24"/>
+        </w:rPr>
+        <w:t>&gt; &lt;</w:t>
+      </w:r>
+      <w:proofErr w:type="spellStart"/>
+      <w:r>
+        <w:rPr>
+          <w:rFonts w:asciiTheme="minorHAnsi" w:hAnsiTheme="minorHAnsi"/>
+          <w:b/>
+          <w:color w:val="000000"/>
+          <w:sz w:val="24"/>
+          <w:szCs w:val="24"/>
+        </w:rPr>
+        <w:t>std_out</w:t>
+      </w:r>
+      <w:proofErr w:type="spellEnd"/>
+      <w:r>
+        <w:rPr>
+          <w:rFonts w:asciiTheme="minorHAnsi" w:hAnsiTheme="minorHAnsi"/>
+          <w:b/>
+          <w:color w:val="000000"/>
+          <w:sz w:val="24"/>
+          <w:szCs w:val="24"/>
+        </w:rPr>
+        <w:t>&gt; &lt;</w:t>
+      </w:r>
+      <w:proofErr w:type="spellStart"/>
+      <w:r>
+        <w:rPr>
+          <w:rFonts w:asciiTheme="minorHAnsi" w:hAnsiTheme="minorHAnsi"/>
+          <w:b/>
+          <w:color w:val="000000"/>
+          <w:sz w:val="24"/>
+          <w:szCs w:val="24"/>
+        </w:rPr>
+        <w:t>std_err</w:t>
+      </w:r>
+      <w:proofErr w:type="spellEnd"/>
+      <w:r>
+        <w:rPr>
+          <w:rFonts w:asciiTheme="minorHAnsi" w:hAnsiTheme="minorHAnsi"/>
+          <w:b/>
+          <w:color w:val="000000"/>
+          <w:sz w:val="24"/>
+          <w:szCs w:val="24"/>
+        </w:rPr>
+        <w:t>&gt;</w:t>
       </w:r>
       <w:r>
         <w:rPr>
@@ -3751,7 +4906,26 @@
           <w:szCs w:val="24"/>
         </w:rPr>
         <w:tab/>
-        <w:t>stdin: this should be what was given to the bot this turn</w:t>
+      </w:r>
+      <w:proofErr w:type="spellStart"/>
+      <w:r>
+        <w:rPr>
+          <w:rFonts w:asciiTheme="minorHAnsi" w:hAnsiTheme="minorHAnsi"/>
+          <w:color w:val="000000"/>
+          <w:sz w:val="24"/>
+          <w:szCs w:val="24"/>
+        </w:rPr>
+        <w:t>stdin</w:t>
+      </w:r>
+      <w:proofErr w:type="spellEnd"/>
+      <w:r>
+        <w:rPr>
+          <w:rFonts w:asciiTheme="minorHAnsi" w:hAnsiTheme="minorHAnsi"/>
+          <w:color w:val="000000"/>
+          <w:sz w:val="24"/>
+          <w:szCs w:val="24"/>
+        </w:rPr>
+        <w:t>: this should be what was given to the bot this turn</w:t>
       </w:r>
     </w:p>
     <w:p>
@@ -3773,7 +4947,26 @@
           <w:szCs w:val="24"/>
         </w:rPr>
         <w:tab/>
-        <w:t>stdout: this should be what the bot produced as output</w:t>
+      </w:r>
+      <w:proofErr w:type="spellStart"/>
+      <w:r>
+        <w:rPr>
+          <w:rFonts w:asciiTheme="minorHAnsi" w:hAnsiTheme="minorHAnsi"/>
+          <w:color w:val="000000"/>
+          <w:sz w:val="24"/>
+          <w:szCs w:val="24"/>
+        </w:rPr>
+        <w:t>stdout</w:t>
+      </w:r>
+      <w:proofErr w:type="spellEnd"/>
+      <w:r>
+        <w:rPr>
+          <w:rFonts w:asciiTheme="minorHAnsi" w:hAnsiTheme="minorHAnsi"/>
+          <w:color w:val="000000"/>
+          <w:sz w:val="24"/>
+          <w:szCs w:val="24"/>
+        </w:rPr>
+        <w:t>: this should be what the bot produced as output</w:t>
       </w:r>
     </w:p>
     <w:p>
@@ -3795,7 +4988,26 @@
           <w:szCs w:val="24"/>
         </w:rPr>
         <w:tab/>
-        <w:t>stderr: this should hold anything that the bot wrote to standard error</w:t>
+      </w:r>
+      <w:proofErr w:type="spellStart"/>
+      <w:r>
+        <w:rPr>
+          <w:rFonts w:asciiTheme="minorHAnsi" w:hAnsiTheme="minorHAnsi"/>
+          <w:color w:val="000000"/>
+          <w:sz w:val="24"/>
+          <w:szCs w:val="24"/>
+        </w:rPr>
+        <w:t>stderr</w:t>
+      </w:r>
+      <w:proofErr w:type="spellEnd"/>
+      <w:r>
+        <w:rPr>
+          <w:rFonts w:asciiTheme="minorHAnsi" w:hAnsiTheme="minorHAnsi"/>
+          <w:color w:val="000000"/>
+          <w:sz w:val="24"/>
+          <w:szCs w:val="24"/>
+        </w:rPr>
+        <w:t>: this should hold anything that the bot wrote to standard error</w:t>
       </w:r>
     </w:p>
     <w:p>
@@ -3936,7 +5148,23 @@
           <w:szCs w:val="24"/>
         </w:rPr>
         <w:lastRenderedPageBreak/>
-        <w:t>Each change specification (&lt;config_i&gt;) will have the following format</w:t>
+        <w:t>Each change specification (&lt;</w:t>
+      </w:r>
+      <w:proofErr w:type="spellStart"/>
+      <w:r>
+        <w:rPr>
+          <w:sz w:val="24"/>
+          <w:szCs w:val="24"/>
+        </w:rPr>
+        <w:t>config_i</w:t>
+      </w:r>
+      <w:proofErr w:type="spellEnd"/>
+      <w:r>
+        <w:rPr>
+          <w:sz w:val="24"/>
+          <w:szCs w:val="24"/>
+        </w:rPr>
+        <w:t>&gt;) will have the following format</w:t>
       </w:r>
     </w:p>
     <w:p>
@@ -4193,7 +5421,27 @@
           <w:sz w:val="24"/>
           <w:szCs w:val="24"/>
         </w:rPr>
-        <w:t>start: &lt;starttime&gt;,</w:t>
+        <w:t>start: &lt;</w:t>
+      </w:r>
+      <w:proofErr w:type="spellStart"/>
+      <w:r>
+        <w:rPr>
+          <w:rFonts w:asciiTheme="minorHAnsi" w:hAnsiTheme="minorHAnsi"/>
+          <w:color w:val="000000"/>
+          <w:sz w:val="24"/>
+          <w:szCs w:val="24"/>
+        </w:rPr>
+        <w:t>starttime</w:t>
+      </w:r>
+      <w:proofErr w:type="spellEnd"/>
+      <w:r>
+        <w:rPr>
+          <w:rFonts w:asciiTheme="minorHAnsi" w:hAnsiTheme="minorHAnsi"/>
+          <w:color w:val="000000"/>
+          <w:sz w:val="24"/>
+          <w:szCs w:val="24"/>
+        </w:rPr>
+        <w:t>&gt;,</w:t>
       </w:r>
     </w:p>
     <w:p>
@@ -4241,7 +5489,27 @@
           <w:sz w:val="24"/>
           <w:szCs w:val="24"/>
         </w:rPr>
-        <w:t>end: &lt;endtime&gt;,</w:t>
+        <w:t>end: &lt;</w:t>
+      </w:r>
+      <w:proofErr w:type="spellStart"/>
+      <w:r>
+        <w:rPr>
+          <w:rFonts w:asciiTheme="minorHAnsi" w:hAnsiTheme="minorHAnsi"/>
+          <w:color w:val="000000"/>
+          <w:sz w:val="24"/>
+          <w:szCs w:val="24"/>
+        </w:rPr>
+        <w:t>endtime</w:t>
+      </w:r>
+      <w:proofErr w:type="spellEnd"/>
+      <w:r>
+        <w:rPr>
+          <w:rFonts w:asciiTheme="minorHAnsi" w:hAnsiTheme="minorHAnsi"/>
+          <w:color w:val="000000"/>
+          <w:sz w:val="24"/>
+          <w:szCs w:val="24"/>
+        </w:rPr>
+        <w:t>&gt;,</w:t>
       </w:r>
     </w:p>
     <w:p>
@@ -4298,7 +5566,27 @@
           <w:sz w:val="24"/>
           <w:szCs w:val="24"/>
         </w:rPr>
-        <w:t>&lt;args&gt;</w:t>
+        <w:t>&lt;</w:t>
+      </w:r>
+      <w:proofErr w:type="spellStart"/>
+      <w:r>
+        <w:rPr>
+          <w:rFonts w:asciiTheme="minorHAnsi" w:hAnsiTheme="minorHAnsi"/>
+          <w:color w:val="000000"/>
+          <w:sz w:val="24"/>
+          <w:szCs w:val="24"/>
+        </w:rPr>
+        <w:t>args</w:t>
+      </w:r>
+      <w:proofErr w:type="spellEnd"/>
+      <w:r>
+        <w:rPr>
+          <w:rFonts w:asciiTheme="minorHAnsi" w:hAnsiTheme="minorHAnsi"/>
+          <w:color w:val="000000"/>
+          <w:sz w:val="24"/>
+          <w:szCs w:val="24"/>
+        </w:rPr>
+        <w:t>&gt;</w:t>
       </w:r>
     </w:p>
     <w:p>
@@ -4590,7 +5878,29 @@
           <w:sz w:val="24"/>
           <w:szCs w:val="24"/>
         </w:rPr>
-        <w:t>&lt;starttime&gt;</w:t>
+        <w:t>&lt;</w:t>
+      </w:r>
+      <w:proofErr w:type="spellStart"/>
+      <w:r>
+        <w:rPr>
+          <w:rFonts w:asciiTheme="minorHAnsi" w:hAnsiTheme="minorHAnsi"/>
+          <w:b/>
+          <w:color w:val="000000"/>
+          <w:sz w:val="24"/>
+          <w:szCs w:val="24"/>
+        </w:rPr>
+        <w:t>starttime</w:t>
+      </w:r>
+      <w:proofErr w:type="spellEnd"/>
+      <w:r>
+        <w:rPr>
+          <w:rFonts w:asciiTheme="minorHAnsi" w:hAnsiTheme="minorHAnsi"/>
+          <w:b/>
+          <w:color w:val="000000"/>
+          <w:sz w:val="24"/>
+          <w:szCs w:val="24"/>
+        </w:rPr>
+        <w:t>&gt;</w:t>
       </w:r>
       <w:r>
         <w:rPr>
@@ -4610,14 +5920,25 @@
         </w:rPr>
         <w:t xml:space="preserve"> </w:t>
       </w:r>
-      <w:r>
-        <w:rPr>
-          <w:rFonts w:asciiTheme="minorHAnsi" w:hAnsiTheme="minorHAnsi"/>
-          <w:color w:val="000000"/>
-          <w:sz w:val="24"/>
-          <w:szCs w:val="24"/>
-        </w:rPr>
-        <w:t>timestep to initiate the change, e.g. if it is 0, the action should be</w:t>
+      <w:proofErr w:type="spellStart"/>
+      <w:r>
+        <w:rPr>
+          <w:rFonts w:asciiTheme="minorHAnsi" w:hAnsiTheme="minorHAnsi"/>
+          <w:color w:val="000000"/>
+          <w:sz w:val="24"/>
+          <w:szCs w:val="24"/>
+        </w:rPr>
+        <w:t>timestep</w:t>
+      </w:r>
+      <w:proofErr w:type="spellEnd"/>
+      <w:r>
+        <w:rPr>
+          <w:rFonts w:asciiTheme="minorHAnsi" w:hAnsiTheme="minorHAnsi"/>
+          <w:color w:val="000000"/>
+          <w:sz w:val="24"/>
+          <w:szCs w:val="24"/>
+        </w:rPr>
+        <w:t xml:space="preserve"> to initiate the change, e.g. if it is 0, the action should be</w:t>
       </w:r>
       <w:r>
         <w:rPr>
@@ -4644,7 +5965,27 @@
           <w:sz w:val="24"/>
           <w:szCs w:val="24"/>
         </w:rPr>
-        <w:t xml:space="preserve">start of the timestep, if it is </w:t>
+        <w:t xml:space="preserve">start of the </w:t>
+      </w:r>
+      <w:proofErr w:type="spellStart"/>
+      <w:r>
+        <w:rPr>
+          <w:rFonts w:asciiTheme="minorHAnsi" w:hAnsiTheme="minorHAnsi"/>
+          <w:color w:val="000000"/>
+          <w:sz w:val="24"/>
+          <w:szCs w:val="24"/>
+        </w:rPr>
+        <w:t>timestep</w:t>
+      </w:r>
+      <w:proofErr w:type="spellEnd"/>
+      <w:r>
+        <w:rPr>
+          <w:rFonts w:asciiTheme="minorHAnsi" w:hAnsiTheme="minorHAnsi"/>
+          <w:color w:val="000000"/>
+          <w:sz w:val="24"/>
+          <w:szCs w:val="24"/>
+        </w:rPr>
+        <w:t xml:space="preserve">, if it is </w:t>
       </w:r>
       <w:r>
         <w:rPr>
@@ -4705,7 +6046,29 @@
           <w:sz w:val="24"/>
           <w:szCs w:val="24"/>
         </w:rPr>
-        <w:t>&lt;endtime&gt;</w:t>
+        <w:t>&lt;</w:t>
+      </w:r>
+      <w:proofErr w:type="spellStart"/>
+      <w:r>
+        <w:rPr>
+          <w:rFonts w:asciiTheme="minorHAnsi" w:hAnsiTheme="minorHAnsi"/>
+          <w:b/>
+          <w:color w:val="000000"/>
+          <w:sz w:val="24"/>
+          <w:szCs w:val="24"/>
+        </w:rPr>
+        <w:t>endtime</w:t>
+      </w:r>
+      <w:proofErr w:type="spellEnd"/>
+      <w:r>
+        <w:rPr>
+          <w:rFonts w:asciiTheme="minorHAnsi" w:hAnsiTheme="minorHAnsi"/>
+          <w:b/>
+          <w:color w:val="000000"/>
+          <w:sz w:val="24"/>
+          <w:szCs w:val="24"/>
+        </w:rPr>
+        <w:t>&gt;</w:t>
       </w:r>
       <w:r>
         <w:rPr>
@@ -4769,7 +6132,29 @@
           <w:sz w:val="24"/>
           <w:szCs w:val="24"/>
         </w:rPr>
-        <w:t>&lt;args&gt;</w:t>
+        <w:t>&lt;</w:t>
+      </w:r>
+      <w:proofErr w:type="spellStart"/>
+      <w:r>
+        <w:rPr>
+          <w:rFonts w:asciiTheme="minorHAnsi" w:hAnsiTheme="minorHAnsi"/>
+          <w:b/>
+          <w:color w:val="000000"/>
+          <w:sz w:val="24"/>
+          <w:szCs w:val="24"/>
+        </w:rPr>
+        <w:t>args</w:t>
+      </w:r>
+      <w:proofErr w:type="spellEnd"/>
+      <w:r>
+        <w:rPr>
+          <w:rFonts w:asciiTheme="minorHAnsi" w:hAnsiTheme="minorHAnsi"/>
+          <w:b/>
+          <w:color w:val="000000"/>
+          <w:sz w:val="24"/>
+          <w:szCs w:val="24"/>
+        </w:rPr>
+        <w:t>&gt;</w:t>
       </w:r>
       <w:r>
         <w:rPr>
@@ -4936,8 +6321,99 @@
           <w:sz w:val="24"/>
           <w:szCs w:val="24"/>
         </w:rPr>
-        <w:t>, initX, initY, initWidth, initHeight, initRotation</w:t>
-      </w:r>
+        <w:t xml:space="preserve">, </w:t>
+      </w:r>
+      <w:proofErr w:type="spellStart"/>
+      <w:r>
+        <w:rPr>
+          <w:rFonts w:asciiTheme="minorHAnsi" w:hAnsiTheme="minorHAnsi"/>
+          <w:color w:val="000000"/>
+          <w:sz w:val="24"/>
+          <w:szCs w:val="24"/>
+        </w:rPr>
+        <w:t>initX</w:t>
+      </w:r>
+      <w:proofErr w:type="spellEnd"/>
+      <w:r>
+        <w:rPr>
+          <w:rFonts w:asciiTheme="minorHAnsi" w:hAnsiTheme="minorHAnsi"/>
+          <w:color w:val="000000"/>
+          <w:sz w:val="24"/>
+          <w:szCs w:val="24"/>
+        </w:rPr>
+        <w:t xml:space="preserve">, </w:t>
+      </w:r>
+      <w:proofErr w:type="spellStart"/>
+      <w:r>
+        <w:rPr>
+          <w:rFonts w:asciiTheme="minorHAnsi" w:hAnsiTheme="minorHAnsi"/>
+          <w:color w:val="000000"/>
+          <w:sz w:val="24"/>
+          <w:szCs w:val="24"/>
+        </w:rPr>
+        <w:t>initY</w:t>
+      </w:r>
+      <w:proofErr w:type="spellEnd"/>
+      <w:r>
+        <w:rPr>
+          <w:rFonts w:asciiTheme="minorHAnsi" w:hAnsiTheme="minorHAnsi"/>
+          <w:color w:val="000000"/>
+          <w:sz w:val="24"/>
+          <w:szCs w:val="24"/>
+        </w:rPr>
+        <w:t xml:space="preserve">, </w:t>
+      </w:r>
+      <w:proofErr w:type="spellStart"/>
+      <w:r>
+        <w:rPr>
+          <w:rFonts w:asciiTheme="minorHAnsi" w:hAnsiTheme="minorHAnsi"/>
+          <w:color w:val="000000"/>
+          <w:sz w:val="24"/>
+          <w:szCs w:val="24"/>
+        </w:rPr>
+        <w:t>initWidth</w:t>
+      </w:r>
+      <w:proofErr w:type="spellEnd"/>
+      <w:r>
+        <w:rPr>
+          <w:rFonts w:asciiTheme="minorHAnsi" w:hAnsiTheme="minorHAnsi"/>
+          <w:color w:val="000000"/>
+          <w:sz w:val="24"/>
+          <w:szCs w:val="24"/>
+        </w:rPr>
+        <w:t xml:space="preserve">, </w:t>
+      </w:r>
+      <w:proofErr w:type="spellStart"/>
+      <w:r>
+        <w:rPr>
+          <w:rFonts w:asciiTheme="minorHAnsi" w:hAnsiTheme="minorHAnsi"/>
+          <w:color w:val="000000"/>
+          <w:sz w:val="24"/>
+          <w:szCs w:val="24"/>
+        </w:rPr>
+        <w:t>initHeight</w:t>
+      </w:r>
+      <w:proofErr w:type="spellEnd"/>
+      <w:r>
+        <w:rPr>
+          <w:rFonts w:asciiTheme="minorHAnsi" w:hAnsiTheme="minorHAnsi"/>
+          <w:color w:val="000000"/>
+          <w:sz w:val="24"/>
+          <w:szCs w:val="24"/>
+        </w:rPr>
+        <w:t xml:space="preserve">, </w:t>
+      </w:r>
+      <w:proofErr w:type="spellStart"/>
+      <w:r>
+        <w:rPr>
+          <w:rFonts w:asciiTheme="minorHAnsi" w:hAnsiTheme="minorHAnsi"/>
+          <w:color w:val="000000"/>
+          <w:sz w:val="24"/>
+          <w:szCs w:val="24"/>
+        </w:rPr>
+        <w:t>initRotation</w:t>
+      </w:r>
+      <w:proofErr w:type="spellEnd"/>
     </w:p>
     <w:p>
       <w:pPr>
@@ -5032,8 +6508,6 @@
           <w:szCs w:val="24"/>
         </w:rPr>
       </w:pPr>
-      <w:bookmarkStart w:id="0" w:name="_GoBack"/>
-      <w:bookmarkEnd w:id="0"/>
     </w:p>
     <w:p>
       <w:pPr>
@@ -5118,14 +6592,25 @@
           <w:szCs w:val="24"/>
         </w:rPr>
       </w:pPr>
-      <w:r>
-        <w:rPr>
-          <w:rFonts w:asciiTheme="minorHAnsi" w:hAnsiTheme="minorHAnsi"/>
-          <w:color w:val="000000"/>
-          <w:sz w:val="24"/>
-          <w:szCs w:val="24"/>
-        </w:rPr>
-        <w:t>setText:</w:t>
+      <w:proofErr w:type="spellStart"/>
+      <w:r>
+        <w:rPr>
+          <w:rFonts w:asciiTheme="minorHAnsi" w:hAnsiTheme="minorHAnsi"/>
+          <w:color w:val="000000"/>
+          <w:sz w:val="24"/>
+          <w:szCs w:val="24"/>
+        </w:rPr>
+        <w:t>setText</w:t>
+      </w:r>
+      <w:proofErr w:type="spellEnd"/>
+      <w:r>
+        <w:rPr>
+          <w:rFonts w:asciiTheme="minorHAnsi" w:hAnsiTheme="minorHAnsi"/>
+          <w:color w:val="000000"/>
+          <w:sz w:val="24"/>
+          <w:szCs w:val="24"/>
+        </w:rPr>
+        <w:t>:</w:t>
       </w:r>
       <w:r>
         <w:rPr>
@@ -5157,35 +6642,57 @@
           <w:szCs w:val="24"/>
         </w:rPr>
       </w:pPr>
-      <w:r>
-        <w:rPr>
-          <w:rFonts w:asciiTheme="minorHAnsi" w:hAnsiTheme="minorHAnsi"/>
-          <w:color w:val="000000"/>
-          <w:sz w:val="24"/>
-          <w:szCs w:val="24"/>
-        </w:rPr>
-        <w:t>setFont: the style and size of the font</w:t>
-      </w:r>
-    </w:p>
-    <w:p>
-      <w:pPr>
-        <w:pStyle w:val="HTMLPreformatted"/>
-        <w:shd w:val="clear" w:color="auto" w:fill="FFFFFF"/>
-        <w:rPr>
-          <w:rFonts w:asciiTheme="minorHAnsi" w:hAnsiTheme="minorHAnsi"/>
-          <w:color w:val="000000"/>
-          <w:sz w:val="24"/>
-          <w:szCs w:val="24"/>
-        </w:rPr>
-      </w:pPr>
-      <w:r>
-        <w:rPr>
-          <w:rFonts w:asciiTheme="minorHAnsi" w:hAnsiTheme="minorHAnsi"/>
-          <w:color w:val="000000"/>
-          <w:sz w:val="24"/>
-          <w:szCs w:val="24"/>
-        </w:rPr>
-        <w:t>setFontStyle:</w:t>
+      <w:proofErr w:type="spellStart"/>
+      <w:r>
+        <w:rPr>
+          <w:rFonts w:asciiTheme="minorHAnsi" w:hAnsiTheme="minorHAnsi"/>
+          <w:color w:val="000000"/>
+          <w:sz w:val="24"/>
+          <w:szCs w:val="24"/>
+        </w:rPr>
+        <w:t>setFont</w:t>
+      </w:r>
+      <w:proofErr w:type="spellEnd"/>
+      <w:r>
+        <w:rPr>
+          <w:rFonts w:asciiTheme="minorHAnsi" w:hAnsiTheme="minorHAnsi"/>
+          <w:color w:val="000000"/>
+          <w:sz w:val="24"/>
+          <w:szCs w:val="24"/>
+        </w:rPr>
+        <w:t>: the style and size of the font</w:t>
+      </w:r>
+    </w:p>
+    <w:p>
+      <w:pPr>
+        <w:pStyle w:val="HTMLPreformatted"/>
+        <w:shd w:val="clear" w:color="auto" w:fill="FFFFFF"/>
+        <w:rPr>
+          <w:rFonts w:asciiTheme="minorHAnsi" w:hAnsiTheme="minorHAnsi"/>
+          <w:color w:val="000000"/>
+          <w:sz w:val="24"/>
+          <w:szCs w:val="24"/>
+        </w:rPr>
+      </w:pPr>
+      <w:proofErr w:type="spellStart"/>
+      <w:r>
+        <w:rPr>
+          <w:rFonts w:asciiTheme="minorHAnsi" w:hAnsiTheme="minorHAnsi"/>
+          <w:color w:val="000000"/>
+          <w:sz w:val="24"/>
+          <w:szCs w:val="24"/>
+        </w:rPr>
+        <w:t>setFontStyle</w:t>
+      </w:r>
+      <w:proofErr w:type="spellEnd"/>
+      <w:r>
+        <w:rPr>
+          <w:rFonts w:asciiTheme="minorHAnsi" w:hAnsiTheme="minorHAnsi"/>
+          <w:color w:val="000000"/>
+          <w:sz w:val="24"/>
+          <w:szCs w:val="24"/>
+        </w:rPr>
+        <w:t>:</w:t>
       </w:r>
       <w:r>
         <w:rPr>
@@ -5208,14 +6715,25 @@
           <w:szCs w:val="24"/>
         </w:rPr>
       </w:pPr>
-      <w:r>
-        <w:rPr>
-          <w:rFonts w:asciiTheme="minorHAnsi" w:hAnsiTheme="minorHAnsi"/>
-          <w:color w:val="000000"/>
-          <w:sz w:val="24"/>
-          <w:szCs w:val="24"/>
-        </w:rPr>
-        <w:t>setFontWeight:</w:t>
+      <w:proofErr w:type="spellStart"/>
+      <w:r>
+        <w:rPr>
+          <w:rFonts w:asciiTheme="minorHAnsi" w:hAnsiTheme="minorHAnsi"/>
+          <w:color w:val="000000"/>
+          <w:sz w:val="24"/>
+          <w:szCs w:val="24"/>
+        </w:rPr>
+        <w:t>setFontWeight</w:t>
+      </w:r>
+      <w:proofErr w:type="spellEnd"/>
+      <w:r>
+        <w:rPr>
+          <w:rFonts w:asciiTheme="minorHAnsi" w:hAnsiTheme="minorHAnsi"/>
+          <w:color w:val="000000"/>
+          <w:sz w:val="24"/>
+          <w:szCs w:val="24"/>
+        </w:rPr>
+        <w:t>:</w:t>
       </w:r>
       <w:r>
         <w:rPr>
@@ -5238,14 +6756,25 @@
           <w:szCs w:val="24"/>
         </w:rPr>
       </w:pPr>
-      <w:r>
-        <w:rPr>
-          <w:rFonts w:asciiTheme="minorHAnsi" w:hAnsiTheme="minorHAnsi"/>
-          <w:color w:val="000000"/>
-          <w:sz w:val="24"/>
-          <w:szCs w:val="24"/>
-        </w:rPr>
-        <w:t>setFontSize:</w:t>
+      <w:proofErr w:type="spellStart"/>
+      <w:r>
+        <w:rPr>
+          <w:rFonts w:asciiTheme="minorHAnsi" w:hAnsiTheme="minorHAnsi"/>
+          <w:color w:val="000000"/>
+          <w:sz w:val="24"/>
+          <w:szCs w:val="24"/>
+        </w:rPr>
+        <w:t>setFontSize</w:t>
+      </w:r>
+      <w:proofErr w:type="spellEnd"/>
+      <w:r>
+        <w:rPr>
+          <w:rFonts w:asciiTheme="minorHAnsi" w:hAnsiTheme="minorHAnsi"/>
+          <w:color w:val="000000"/>
+          <w:sz w:val="24"/>
+          <w:szCs w:val="24"/>
+        </w:rPr>
+        <w:t>:</w:t>
       </w:r>
       <w:r>
         <w:rPr>
@@ -5268,14 +6797,25 @@
           <w:szCs w:val="24"/>
         </w:rPr>
       </w:pPr>
-      <w:r>
-        <w:rPr>
-          <w:rFonts w:asciiTheme="minorHAnsi" w:hAnsiTheme="minorHAnsi"/>
-          <w:color w:val="000000"/>
-          <w:sz w:val="24"/>
-          <w:szCs w:val="24"/>
-        </w:rPr>
-        <w:t>setBackgroundColor:</w:t>
+      <w:proofErr w:type="spellStart"/>
+      <w:r>
+        <w:rPr>
+          <w:rFonts w:asciiTheme="minorHAnsi" w:hAnsiTheme="minorHAnsi"/>
+          <w:color w:val="000000"/>
+          <w:sz w:val="24"/>
+          <w:szCs w:val="24"/>
+        </w:rPr>
+        <w:t>setBackgroundColor</w:t>
+      </w:r>
+      <w:proofErr w:type="spellEnd"/>
+      <w:r>
+        <w:rPr>
+          <w:rFonts w:asciiTheme="minorHAnsi" w:hAnsiTheme="minorHAnsi"/>
+          <w:color w:val="000000"/>
+          <w:sz w:val="24"/>
+          <w:szCs w:val="24"/>
+        </w:rPr>
+        <w:t>:</w:t>
       </w:r>
       <w:r>
         <w:rPr>
@@ -5298,14 +6838,25 @@
           <w:szCs w:val="24"/>
         </w:rPr>
       </w:pPr>
-      <w:r>
-        <w:rPr>
-          <w:rFonts w:asciiTheme="minorHAnsi" w:hAnsiTheme="minorHAnsi"/>
-          <w:color w:val="000000"/>
-          <w:sz w:val="24"/>
-          <w:szCs w:val="24"/>
-        </w:rPr>
-        <w:t xml:space="preserve">setFill: </w:t>
+      <w:proofErr w:type="spellStart"/>
+      <w:r>
+        <w:rPr>
+          <w:rFonts w:asciiTheme="minorHAnsi" w:hAnsiTheme="minorHAnsi"/>
+          <w:color w:val="000000"/>
+          <w:sz w:val="24"/>
+          <w:szCs w:val="24"/>
+        </w:rPr>
+        <w:t>setFill</w:t>
+      </w:r>
+      <w:proofErr w:type="spellEnd"/>
+      <w:r>
+        <w:rPr>
+          <w:rFonts w:asciiTheme="minorHAnsi" w:hAnsiTheme="minorHAnsi"/>
+          <w:color w:val="000000"/>
+          <w:sz w:val="24"/>
+          <w:szCs w:val="24"/>
+        </w:rPr>
+        <w:t xml:space="preserve">: </w:t>
       </w:r>
       <w:r>
         <w:rPr>
@@ -5395,8 +6946,108 @@
           <w:sz w:val="24"/>
           <w:szCs w:val="24"/>
         </w:rPr>
-        <w:t>x*, y*, width, height, rotation, flipped, initX, initY, initWidth, initHeight, initRotation</w:t>
-      </w:r>
+        <w:t xml:space="preserve">x*, y*, width, height, rotation, flipped, </w:t>
+      </w:r>
+      <w:proofErr w:type="spellStart"/>
+      <w:r>
+        <w:rPr>
+          <w:rFonts w:asciiTheme="minorHAnsi" w:hAnsiTheme="minorHAnsi"/>
+          <w:i/>
+          <w:color w:val="000000"/>
+          <w:sz w:val="24"/>
+          <w:szCs w:val="24"/>
+        </w:rPr>
+        <w:t>initX</w:t>
+      </w:r>
+      <w:proofErr w:type="spellEnd"/>
+      <w:r>
+        <w:rPr>
+          <w:rFonts w:asciiTheme="minorHAnsi" w:hAnsiTheme="minorHAnsi"/>
+          <w:i/>
+          <w:color w:val="000000"/>
+          <w:sz w:val="24"/>
+          <w:szCs w:val="24"/>
+        </w:rPr>
+        <w:t xml:space="preserve">, </w:t>
+      </w:r>
+      <w:proofErr w:type="spellStart"/>
+      <w:r>
+        <w:rPr>
+          <w:rFonts w:asciiTheme="minorHAnsi" w:hAnsiTheme="minorHAnsi"/>
+          <w:i/>
+          <w:color w:val="000000"/>
+          <w:sz w:val="24"/>
+          <w:szCs w:val="24"/>
+        </w:rPr>
+        <w:t>initY</w:t>
+      </w:r>
+      <w:proofErr w:type="spellEnd"/>
+      <w:r>
+        <w:rPr>
+          <w:rFonts w:asciiTheme="minorHAnsi" w:hAnsiTheme="minorHAnsi"/>
+          <w:i/>
+          <w:color w:val="000000"/>
+          <w:sz w:val="24"/>
+          <w:szCs w:val="24"/>
+        </w:rPr>
+        <w:t xml:space="preserve">, </w:t>
+      </w:r>
+      <w:proofErr w:type="spellStart"/>
+      <w:r>
+        <w:rPr>
+          <w:rFonts w:asciiTheme="minorHAnsi" w:hAnsiTheme="minorHAnsi"/>
+          <w:i/>
+          <w:color w:val="000000"/>
+          <w:sz w:val="24"/>
+          <w:szCs w:val="24"/>
+        </w:rPr>
+        <w:t>initWidth</w:t>
+      </w:r>
+      <w:proofErr w:type="spellEnd"/>
+      <w:r>
+        <w:rPr>
+          <w:rFonts w:asciiTheme="minorHAnsi" w:hAnsiTheme="minorHAnsi"/>
+          <w:i/>
+          <w:color w:val="000000"/>
+          <w:sz w:val="24"/>
+          <w:szCs w:val="24"/>
+        </w:rPr>
+        <w:t xml:space="preserve">, </w:t>
+      </w:r>
+      <w:proofErr w:type="spellStart"/>
+      <w:r>
+        <w:rPr>
+          <w:rFonts w:asciiTheme="minorHAnsi" w:hAnsiTheme="minorHAnsi"/>
+          <w:i/>
+          <w:color w:val="000000"/>
+          <w:sz w:val="24"/>
+          <w:szCs w:val="24"/>
+        </w:rPr>
+        <w:t>initHeight</w:t>
+      </w:r>
+      <w:proofErr w:type="spellEnd"/>
+      <w:r>
+        <w:rPr>
+          <w:rFonts w:asciiTheme="minorHAnsi" w:hAnsiTheme="minorHAnsi"/>
+          <w:i/>
+          <w:color w:val="000000"/>
+          <w:sz w:val="24"/>
+          <w:szCs w:val="24"/>
+        </w:rPr>
+        <w:t xml:space="preserve">, </w:t>
+      </w:r>
+      <w:proofErr w:type="spellStart"/>
+      <w:r>
+        <w:rPr>
+          <w:rFonts w:asciiTheme="minorHAnsi" w:hAnsiTheme="minorHAnsi"/>
+          <w:i/>
+          <w:color w:val="000000"/>
+          <w:sz w:val="24"/>
+          <w:szCs w:val="24"/>
+        </w:rPr>
+        <w:t>initRotation</w:t>
+      </w:r>
+      <w:proofErr w:type="spellEnd"/>
     </w:p>
     <w:p>
       <w:pPr>
@@ -5630,13 +7281,23 @@
           <w:szCs w:val="24"/>
         </w:rPr>
       </w:pPr>
-      <w:r>
-        <w:rPr>
-          <w:color w:val="000000"/>
-          <w:sz w:val="24"/>
-          <w:szCs w:val="24"/>
-        </w:rPr>
-        <w:t>setImage: change the image of the object</w:t>
+      <w:proofErr w:type="spellStart"/>
+      <w:r>
+        <w:rPr>
+          <w:color w:val="000000"/>
+          <w:sz w:val="24"/>
+          <w:szCs w:val="24"/>
+        </w:rPr>
+        <w:t>setImage</w:t>
+      </w:r>
+      <w:proofErr w:type="spellEnd"/>
+      <w:r>
+        <w:rPr>
+          <w:color w:val="000000"/>
+          <w:sz w:val="24"/>
+          <w:szCs w:val="24"/>
+        </w:rPr>
+        <w:t>: change the image of the object</w:t>
       </w:r>
     </w:p>
     <w:sectPr>

</xml_diff>

<commit_message>
Added dynamic create to the documentation
</commit_message>
<xml_diff>
--- a/System Documentation/Bot!Battle!_GDM_Documentation.docx
+++ b/System Documentation/Bot!Battle!_GDM_Documentation.docx
@@ -4157,14 +4157,6 @@
           <w:szCs w:val="24"/>
         </w:rPr>
         <w:tab/>
-      </w:r>
-      <w:r>
-        <w:rPr>
-          <w:rFonts w:asciiTheme="minorHAnsi" w:hAnsiTheme="minorHAnsi"/>
-          <w:color w:val="000000"/>
-          <w:sz w:val="24"/>
-          <w:szCs w:val="24"/>
-        </w:rPr>
         <w:t>&lt;arg_2</w:t>
       </w:r>
       <w:r>
@@ -4183,16 +4175,7 @@
           <w:sz w:val="24"/>
           <w:szCs w:val="24"/>
         </w:rPr>
-        <w:t>: &lt;arg_2</w:t>
-      </w:r>
-      <w:r>
-        <w:rPr>
-          <w:rFonts w:asciiTheme="minorHAnsi" w:hAnsiTheme="minorHAnsi"/>
-          <w:color w:val="000000"/>
-          <w:sz w:val="24"/>
-          <w:szCs w:val="24"/>
-        </w:rPr>
-        <w:t xml:space="preserve"> value&gt;</w:t>
+        <w:t>: &lt;arg_2 value&gt;</w:t>
       </w:r>
     </w:p>
     <w:p>
@@ -4646,7 +4629,1544 @@
           <w:sz w:val="24"/>
           <w:szCs w:val="24"/>
         </w:rPr>
-        <w:t>If the entity has multiple changes in one turn, each successive change must have a start time equal to or greater than the end time of the previous change (or the start time of the previous change if it has no specified</w:t>
+        <w:t>If the entity has multiple changes in one turn, each successive change must have a start time equal to or greater than the end time of the previous change (or the start time of the previous change if it has no specified end time).</w:t>
+      </w:r>
+    </w:p>
+    <w:p>
+      <w:pPr>
+        <w:pStyle w:val="HTMLPreformatted"/>
+        <w:shd w:val="clear" w:color="auto" w:fill="FFFFFF"/>
+        <w:ind w:left="916"/>
+        <w:rPr>
+          <w:rFonts w:asciiTheme="minorHAnsi" w:hAnsiTheme="minorHAnsi"/>
+          <w:b/>
+          <w:color w:val="000000"/>
+          <w:sz w:val="24"/>
+          <w:szCs w:val="24"/>
+        </w:rPr>
+      </w:pPr>
+    </w:p>
+    <w:p>
+      <w:pPr>
+        <w:pStyle w:val="HTMLPreformatted"/>
+        <w:shd w:val="clear" w:color="auto" w:fill="FFFFFF"/>
+        <w:ind w:left="916"/>
+        <w:rPr>
+          <w:rFonts w:asciiTheme="minorHAnsi" w:hAnsiTheme="minorHAnsi"/>
+          <w:color w:val="000000"/>
+          <w:sz w:val="24"/>
+          <w:szCs w:val="24"/>
+        </w:rPr>
+      </w:pPr>
+      <w:r>
+        <w:rPr>
+          <w:rFonts w:asciiTheme="minorHAnsi" w:hAnsiTheme="minorHAnsi"/>
+          <w:b/>
+          <w:color w:val="000000"/>
+          <w:sz w:val="24"/>
+          <w:szCs w:val="24"/>
+        </w:rPr>
+        <w:t>end</w:t>
+      </w:r>
+      <w:r>
+        <w:rPr>
+          <w:rFonts w:asciiTheme="minorHAnsi" w:hAnsiTheme="minorHAnsi"/>
+          <w:color w:val="000000"/>
+          <w:sz w:val="24"/>
+          <w:szCs w:val="24"/>
+        </w:rPr>
+        <w:t xml:space="preserve">: </w:t>
+      </w:r>
+      <w:r>
+        <w:rPr>
+          <w:rFonts w:asciiTheme="minorHAnsi" w:hAnsiTheme="minorHAnsi"/>
+          <w:color w:val="000000"/>
+          <w:sz w:val="24"/>
+          <w:szCs w:val="24"/>
+        </w:rPr>
+        <w:t>A</w:t>
+      </w:r>
+      <w:r>
+        <w:rPr>
+          <w:rFonts w:asciiTheme="minorHAnsi" w:hAnsiTheme="minorHAnsi"/>
+          <w:color w:val="000000"/>
+          <w:sz w:val="24"/>
+          <w:szCs w:val="24"/>
+        </w:rPr>
+        <w:t xml:space="preserve"> number between 0 and 1 that indicates when to finish the change</w:t>
+      </w:r>
+      <w:r>
+        <w:rPr>
+          <w:rFonts w:asciiTheme="minorHAnsi" w:hAnsiTheme="minorHAnsi"/>
+          <w:color w:val="000000"/>
+          <w:sz w:val="24"/>
+          <w:szCs w:val="24"/>
+        </w:rPr>
+        <w:t>. T</w:t>
+      </w:r>
+      <w:r>
+        <w:rPr>
+          <w:rFonts w:asciiTheme="minorHAnsi" w:hAnsiTheme="minorHAnsi"/>
+          <w:color w:val="000000"/>
+          <w:sz w:val="24"/>
+          <w:szCs w:val="24"/>
+        </w:rPr>
+        <w:t xml:space="preserve">his is only applicable </w:t>
+      </w:r>
+      <w:r>
+        <w:rPr>
+          <w:rFonts w:asciiTheme="minorHAnsi" w:hAnsiTheme="minorHAnsi"/>
+          <w:color w:val="000000"/>
+          <w:sz w:val="24"/>
+          <w:szCs w:val="24"/>
+        </w:rPr>
+        <w:t>for animated changes like moves, for changes such as changing the value of text you only need to specify the start</w:t>
+      </w:r>
+      <w:r>
+        <w:rPr>
+          <w:rFonts w:asciiTheme="minorHAnsi" w:hAnsiTheme="minorHAnsi"/>
+          <w:color w:val="000000"/>
+          <w:sz w:val="24"/>
+          <w:szCs w:val="24"/>
+        </w:rPr>
+        <w:t>.</w:t>
+      </w:r>
+    </w:p>
+    <w:p>
+      <w:pPr>
+        <w:pStyle w:val="HTMLPreformatted"/>
+        <w:shd w:val="clear" w:color="auto" w:fill="FFFFFF"/>
+        <w:rPr>
+          <w:rFonts w:asciiTheme="minorHAnsi" w:hAnsiTheme="minorHAnsi"/>
+          <w:color w:val="000000"/>
+          <w:sz w:val="24"/>
+          <w:szCs w:val="24"/>
+        </w:rPr>
+      </w:pPr>
+    </w:p>
+    <w:p>
+      <w:pPr>
+        <w:pStyle w:val="HTMLPreformatted"/>
+        <w:shd w:val="clear" w:color="auto" w:fill="FFFFFF"/>
+        <w:ind w:left="916"/>
+        <w:rPr>
+          <w:rFonts w:asciiTheme="minorHAnsi" w:hAnsiTheme="minorHAnsi"/>
+          <w:color w:val="000000"/>
+          <w:sz w:val="24"/>
+          <w:szCs w:val="24"/>
+        </w:rPr>
+      </w:pPr>
+      <w:r>
+        <w:rPr>
+          <w:rFonts w:asciiTheme="minorHAnsi" w:hAnsiTheme="minorHAnsi"/>
+          <w:b/>
+          <w:color w:val="000000"/>
+          <w:sz w:val="24"/>
+          <w:szCs w:val="24"/>
+        </w:rPr>
+        <w:t>action</w:t>
+      </w:r>
+      <w:r>
+        <w:rPr>
+          <w:rFonts w:asciiTheme="minorHAnsi" w:hAnsiTheme="minorHAnsi"/>
+          <w:color w:val="000000"/>
+          <w:sz w:val="24"/>
+          <w:szCs w:val="24"/>
+        </w:rPr>
+        <w:t xml:space="preserve">: </w:t>
+      </w:r>
+      <w:r>
+        <w:rPr>
+          <w:rFonts w:asciiTheme="minorHAnsi" w:hAnsiTheme="minorHAnsi"/>
+          <w:color w:val="000000"/>
+          <w:sz w:val="24"/>
+          <w:szCs w:val="24"/>
+        </w:rPr>
+        <w:t>S</w:t>
+      </w:r>
+      <w:r>
+        <w:rPr>
+          <w:rFonts w:asciiTheme="minorHAnsi" w:hAnsiTheme="minorHAnsi"/>
+          <w:color w:val="000000"/>
+          <w:sz w:val="24"/>
+          <w:szCs w:val="24"/>
+        </w:rPr>
+        <w:t>pecifies an action for the entity. If the entity is a sprite, this can be “walk”, “fall”, “attack”, or “defend” to determine animation. It can also be a special action such as “jump”.</w:t>
+      </w:r>
+    </w:p>
+    <w:p>
+      <w:pPr>
+        <w:pStyle w:val="HTMLPreformatted"/>
+        <w:shd w:val="clear" w:color="auto" w:fill="FFFFFF"/>
+        <w:ind w:left="720"/>
+        <w:rPr>
+          <w:rFonts w:asciiTheme="minorHAnsi" w:hAnsiTheme="minorHAnsi"/>
+          <w:color w:val="000000"/>
+          <w:sz w:val="24"/>
+          <w:szCs w:val="24"/>
+        </w:rPr>
+      </w:pPr>
+    </w:p>
+    <w:p>
+      <w:pPr>
+        <w:pStyle w:val="HTMLPreformatted"/>
+        <w:shd w:val="clear" w:color="auto" w:fill="FFFFFF"/>
+        <w:ind w:left="916"/>
+        <w:rPr>
+          <w:rFonts w:asciiTheme="minorHAnsi" w:hAnsiTheme="minorHAnsi"/>
+          <w:color w:val="000000"/>
+          <w:sz w:val="24"/>
+          <w:szCs w:val="24"/>
+        </w:rPr>
+      </w:pPr>
+      <w:r>
+        <w:rPr>
+          <w:rFonts w:asciiTheme="minorHAnsi" w:hAnsiTheme="minorHAnsi"/>
+          <w:b/>
+          <w:color w:val="000000"/>
+          <w:sz w:val="24"/>
+          <w:szCs w:val="24"/>
+        </w:rPr>
+        <w:t>x</w:t>
+      </w:r>
+      <w:r>
+        <w:rPr>
+          <w:rFonts w:asciiTheme="minorHAnsi" w:hAnsiTheme="minorHAnsi"/>
+          <w:color w:val="000000"/>
+          <w:sz w:val="24"/>
+          <w:szCs w:val="24"/>
+        </w:rPr>
+        <w:t>: S</w:t>
+      </w:r>
+      <w:r>
+        <w:rPr>
+          <w:rFonts w:asciiTheme="minorHAnsi" w:hAnsiTheme="minorHAnsi"/>
+          <w:color w:val="000000"/>
+          <w:sz w:val="24"/>
+          <w:szCs w:val="24"/>
+        </w:rPr>
+        <w:t>pecifies</w:t>
+      </w:r>
+      <w:r>
+        <w:rPr>
+          <w:rFonts w:asciiTheme="minorHAnsi" w:hAnsiTheme="minorHAnsi"/>
+          <w:color w:val="000000"/>
+          <w:sz w:val="24"/>
+          <w:szCs w:val="24"/>
+        </w:rPr>
+        <w:t xml:space="preserve"> an x position for the entity to move to in pixels, with 0 being the leftmost part of the screen.</w:t>
+      </w:r>
+    </w:p>
+    <w:p>
+      <w:pPr>
+        <w:pStyle w:val="HTMLPreformatted"/>
+        <w:shd w:val="clear" w:color="auto" w:fill="FFFFFF"/>
+        <w:ind w:left="720"/>
+        <w:rPr>
+          <w:rFonts w:asciiTheme="minorHAnsi" w:hAnsiTheme="minorHAnsi"/>
+          <w:color w:val="000000"/>
+          <w:sz w:val="24"/>
+          <w:szCs w:val="24"/>
+        </w:rPr>
+      </w:pPr>
+    </w:p>
+    <w:p>
+      <w:pPr>
+        <w:pStyle w:val="HTMLPreformatted"/>
+        <w:shd w:val="clear" w:color="auto" w:fill="FFFFFF"/>
+        <w:ind w:left="916"/>
+        <w:rPr>
+          <w:rFonts w:asciiTheme="minorHAnsi" w:hAnsiTheme="minorHAnsi"/>
+          <w:color w:val="000000"/>
+          <w:sz w:val="24"/>
+          <w:szCs w:val="24"/>
+        </w:rPr>
+      </w:pPr>
+      <w:r>
+        <w:rPr>
+          <w:rFonts w:asciiTheme="minorHAnsi" w:hAnsiTheme="minorHAnsi"/>
+          <w:b/>
+          <w:color w:val="000000"/>
+          <w:sz w:val="24"/>
+          <w:szCs w:val="24"/>
+        </w:rPr>
+        <w:t>y</w:t>
+      </w:r>
+      <w:r>
+        <w:rPr>
+          <w:rFonts w:asciiTheme="minorHAnsi" w:hAnsiTheme="minorHAnsi"/>
+          <w:color w:val="000000"/>
+          <w:sz w:val="24"/>
+          <w:szCs w:val="24"/>
+        </w:rPr>
+        <w:t>: S</w:t>
+      </w:r>
+      <w:r>
+        <w:rPr>
+          <w:rFonts w:asciiTheme="minorHAnsi" w:hAnsiTheme="minorHAnsi"/>
+          <w:color w:val="000000"/>
+          <w:sz w:val="24"/>
+          <w:szCs w:val="24"/>
+        </w:rPr>
+        <w:t>pecifies an y position for the entity to move to, with 0 being the topmost part of the screen.</w:t>
+      </w:r>
+    </w:p>
+    <w:p>
+      <w:pPr>
+        <w:pStyle w:val="HTMLPreformatted"/>
+        <w:shd w:val="clear" w:color="auto" w:fill="FFFFFF"/>
+        <w:ind w:left="916"/>
+        <w:rPr>
+          <w:rFonts w:asciiTheme="minorHAnsi" w:hAnsiTheme="minorHAnsi"/>
+          <w:color w:val="000000"/>
+          <w:sz w:val="24"/>
+          <w:szCs w:val="24"/>
+        </w:rPr>
+      </w:pPr>
+    </w:p>
+    <w:p>
+      <w:pPr>
+        <w:pStyle w:val="HTMLPreformatted"/>
+        <w:shd w:val="clear" w:color="auto" w:fill="FFFFFF"/>
+        <w:ind w:left="916"/>
+        <w:rPr>
+          <w:rFonts w:asciiTheme="minorHAnsi" w:hAnsiTheme="minorHAnsi"/>
+          <w:color w:val="000000"/>
+          <w:sz w:val="24"/>
+          <w:szCs w:val="24"/>
+        </w:rPr>
+      </w:pPr>
+      <w:r>
+        <w:rPr>
+          <w:rFonts w:asciiTheme="minorHAnsi" w:hAnsiTheme="minorHAnsi"/>
+          <w:b/>
+          <w:color w:val="000000"/>
+          <w:sz w:val="24"/>
+          <w:szCs w:val="24"/>
+        </w:rPr>
+        <w:lastRenderedPageBreak/>
+        <w:t>width:</w:t>
+      </w:r>
+      <w:r>
+        <w:rPr>
+          <w:rFonts w:asciiTheme="minorHAnsi" w:hAnsiTheme="minorHAnsi"/>
+          <w:color w:val="000000"/>
+          <w:sz w:val="24"/>
+          <w:szCs w:val="24"/>
+        </w:rPr>
+        <w:t xml:space="preserve"> S</w:t>
+      </w:r>
+      <w:r>
+        <w:rPr>
+          <w:rFonts w:asciiTheme="minorHAnsi" w:hAnsiTheme="minorHAnsi"/>
+          <w:color w:val="000000"/>
+          <w:sz w:val="24"/>
+          <w:szCs w:val="24"/>
+        </w:rPr>
+        <w:t>pecifies the width of the entity at the end of the change.</w:t>
+      </w:r>
+    </w:p>
+    <w:p>
+      <w:pPr>
+        <w:pStyle w:val="HTMLPreformatted"/>
+        <w:shd w:val="clear" w:color="auto" w:fill="FFFFFF"/>
+        <w:ind w:left="916"/>
+        <w:rPr>
+          <w:rFonts w:asciiTheme="minorHAnsi" w:hAnsiTheme="minorHAnsi"/>
+          <w:color w:val="000000"/>
+          <w:sz w:val="24"/>
+          <w:szCs w:val="24"/>
+        </w:rPr>
+      </w:pPr>
+    </w:p>
+    <w:p>
+      <w:pPr>
+        <w:pStyle w:val="HTMLPreformatted"/>
+        <w:shd w:val="clear" w:color="auto" w:fill="FFFFFF"/>
+        <w:ind w:left="916"/>
+        <w:rPr>
+          <w:rFonts w:asciiTheme="minorHAnsi" w:hAnsiTheme="minorHAnsi"/>
+          <w:color w:val="000000"/>
+          <w:sz w:val="24"/>
+          <w:szCs w:val="24"/>
+        </w:rPr>
+      </w:pPr>
+      <w:r>
+        <w:rPr>
+          <w:rFonts w:asciiTheme="minorHAnsi" w:hAnsiTheme="minorHAnsi"/>
+          <w:b/>
+          <w:color w:val="000000"/>
+          <w:sz w:val="24"/>
+          <w:szCs w:val="24"/>
+        </w:rPr>
+        <w:t>height:</w:t>
+      </w:r>
+      <w:r>
+        <w:rPr>
+          <w:rFonts w:asciiTheme="minorHAnsi" w:hAnsiTheme="minorHAnsi"/>
+          <w:color w:val="000000"/>
+          <w:sz w:val="24"/>
+          <w:szCs w:val="24"/>
+        </w:rPr>
+        <w:t xml:space="preserve"> S</w:t>
+      </w:r>
+      <w:r>
+        <w:rPr>
+          <w:rFonts w:asciiTheme="minorHAnsi" w:hAnsiTheme="minorHAnsi"/>
+          <w:color w:val="000000"/>
+          <w:sz w:val="24"/>
+          <w:szCs w:val="24"/>
+        </w:rPr>
+        <w:t>pecifies the width of the entity at the end of the change.</w:t>
+      </w:r>
+    </w:p>
+    <w:p>
+      <w:pPr>
+        <w:pStyle w:val="HTMLPreformatted"/>
+        <w:shd w:val="clear" w:color="auto" w:fill="FFFFFF"/>
+        <w:ind w:left="916"/>
+        <w:rPr>
+          <w:rFonts w:asciiTheme="minorHAnsi" w:hAnsiTheme="minorHAnsi"/>
+          <w:color w:val="000000"/>
+          <w:sz w:val="24"/>
+          <w:szCs w:val="24"/>
+        </w:rPr>
+      </w:pPr>
+      <w:r>
+        <w:rPr>
+          <w:rFonts w:asciiTheme="minorHAnsi" w:hAnsiTheme="minorHAnsi"/>
+          <w:color w:val="000000"/>
+          <w:sz w:val="24"/>
+          <w:szCs w:val="24"/>
+        </w:rPr>
+        <w:t xml:space="preserve"> </w:t>
+      </w:r>
+    </w:p>
+    <w:p>
+      <w:pPr>
+        <w:pStyle w:val="HTMLPreformatted"/>
+        <w:shd w:val="clear" w:color="auto" w:fill="FFFFFF"/>
+        <w:ind w:left="916"/>
+        <w:rPr>
+          <w:rFonts w:asciiTheme="minorHAnsi" w:hAnsiTheme="minorHAnsi"/>
+          <w:color w:val="000000"/>
+          <w:sz w:val="24"/>
+          <w:szCs w:val="24"/>
+        </w:rPr>
+      </w:pPr>
+      <w:r>
+        <w:rPr>
+          <w:rFonts w:asciiTheme="minorHAnsi" w:hAnsiTheme="minorHAnsi"/>
+          <w:b/>
+          <w:color w:val="000000"/>
+          <w:sz w:val="24"/>
+          <w:szCs w:val="24"/>
+        </w:rPr>
+        <w:t>rotation</w:t>
+      </w:r>
+      <w:r>
+        <w:rPr>
+          <w:rFonts w:asciiTheme="minorHAnsi" w:hAnsiTheme="minorHAnsi"/>
+          <w:b/>
+          <w:color w:val="000000"/>
+          <w:sz w:val="24"/>
+          <w:szCs w:val="24"/>
+        </w:rPr>
+        <w:t>:</w:t>
+      </w:r>
+      <w:r>
+        <w:rPr>
+          <w:rFonts w:asciiTheme="minorHAnsi" w:hAnsiTheme="minorHAnsi"/>
+          <w:color w:val="000000"/>
+          <w:sz w:val="24"/>
+          <w:szCs w:val="24"/>
+        </w:rPr>
+        <w:t xml:space="preserve"> S</w:t>
+      </w:r>
+      <w:r>
+        <w:rPr>
+          <w:rFonts w:asciiTheme="minorHAnsi" w:hAnsiTheme="minorHAnsi"/>
+          <w:color w:val="000000"/>
+          <w:sz w:val="24"/>
+          <w:szCs w:val="24"/>
+        </w:rPr>
+        <w:t>pecifies how far the entity should rotate during the change.</w:t>
+      </w:r>
+    </w:p>
+    <w:p>
+      <w:pPr>
+        <w:pStyle w:val="HTMLPreformatted"/>
+        <w:shd w:val="clear" w:color="auto" w:fill="FFFFFF"/>
+        <w:ind w:left="916"/>
+        <w:rPr>
+          <w:rFonts w:asciiTheme="minorHAnsi" w:hAnsiTheme="minorHAnsi"/>
+          <w:b/>
+          <w:color w:val="000000"/>
+          <w:sz w:val="24"/>
+          <w:szCs w:val="24"/>
+        </w:rPr>
+      </w:pPr>
+    </w:p>
+    <w:p>
+      <w:pPr>
+        <w:pStyle w:val="HTMLPreformatted"/>
+        <w:shd w:val="clear" w:color="auto" w:fill="FFFFFF"/>
+        <w:ind w:left="916"/>
+        <w:rPr>
+          <w:rFonts w:asciiTheme="minorHAnsi" w:hAnsiTheme="minorHAnsi"/>
+          <w:color w:val="000000"/>
+          <w:sz w:val="24"/>
+          <w:szCs w:val="24"/>
+        </w:rPr>
+      </w:pPr>
+      <w:r>
+        <w:rPr>
+          <w:rFonts w:asciiTheme="minorHAnsi" w:hAnsiTheme="minorHAnsi"/>
+          <w:b/>
+          <w:color w:val="000000"/>
+          <w:sz w:val="24"/>
+          <w:szCs w:val="24"/>
+        </w:rPr>
+        <w:t>flipped</w:t>
+      </w:r>
+      <w:r>
+        <w:rPr>
+          <w:rFonts w:asciiTheme="minorHAnsi" w:hAnsiTheme="minorHAnsi"/>
+          <w:color w:val="000000"/>
+          <w:sz w:val="24"/>
+          <w:szCs w:val="24"/>
+        </w:rPr>
+        <w:t>:</w:t>
+      </w:r>
+      <w:r>
+        <w:rPr>
+          <w:rFonts w:asciiTheme="minorHAnsi" w:hAnsiTheme="minorHAnsi"/>
+          <w:color w:val="000000"/>
+          <w:sz w:val="24"/>
+          <w:szCs w:val="24"/>
+        </w:rPr>
+        <w:t xml:space="preserve"> A</w:t>
+      </w:r>
+      <w:r>
+        <w:rPr>
+          <w:rFonts w:asciiTheme="minorHAnsi" w:hAnsiTheme="minorHAnsi"/>
+          <w:color w:val="000000"/>
+          <w:sz w:val="24"/>
+          <w:szCs w:val="24"/>
+        </w:rPr>
+        <w:t xml:space="preserve"> boolean value which specifies whether the entity sprite is flipped</w:t>
+      </w:r>
+      <w:r>
+        <w:rPr>
+          <w:rFonts w:asciiTheme="minorHAnsi" w:hAnsiTheme="minorHAnsi"/>
+          <w:color w:val="000000"/>
+          <w:sz w:val="24"/>
+          <w:szCs w:val="24"/>
+        </w:rPr>
+        <w:t>.</w:t>
+      </w:r>
+    </w:p>
+    <w:p>
+      <w:pPr>
+        <w:pStyle w:val="HTMLPreformatted"/>
+        <w:shd w:val="clear" w:color="auto" w:fill="FFFFFF"/>
+        <w:rPr>
+          <w:rFonts w:asciiTheme="minorHAnsi" w:hAnsiTheme="minorHAnsi"/>
+          <w:color w:val="000000"/>
+          <w:sz w:val="24"/>
+          <w:szCs w:val="24"/>
+        </w:rPr>
+      </w:pPr>
+    </w:p>
+    <w:p>
+      <w:pPr>
+        <w:pStyle w:val="HTMLPreformatted"/>
+        <w:shd w:val="clear" w:color="auto" w:fill="FFFFFF"/>
+        <w:rPr>
+          <w:rFonts w:asciiTheme="minorHAnsi" w:hAnsiTheme="minorHAnsi"/>
+          <w:color w:val="000000"/>
+          <w:sz w:val="24"/>
+          <w:szCs w:val="24"/>
+        </w:rPr>
+      </w:pPr>
+      <w:r>
+        <w:rPr>
+          <w:rFonts w:asciiTheme="minorHAnsi" w:hAnsiTheme="minorHAnsi"/>
+          <w:b/>
+          <w:color w:val="000000"/>
+          <w:sz w:val="24"/>
+          <w:szCs w:val="24"/>
+        </w:rPr>
+        <w:tab/>
+        <w:t>visible</w:t>
+      </w:r>
+      <w:r>
+        <w:rPr>
+          <w:rFonts w:asciiTheme="minorHAnsi" w:hAnsiTheme="minorHAnsi"/>
+          <w:color w:val="000000"/>
+          <w:sz w:val="24"/>
+          <w:szCs w:val="24"/>
+        </w:rPr>
+        <w:t xml:space="preserve">: </w:t>
+      </w:r>
+      <w:r>
+        <w:rPr>
+          <w:rFonts w:asciiTheme="minorHAnsi" w:hAnsiTheme="minorHAnsi"/>
+          <w:color w:val="000000"/>
+          <w:sz w:val="24"/>
+          <w:szCs w:val="24"/>
+        </w:rPr>
+        <w:t>A</w:t>
+      </w:r>
+      <w:r>
+        <w:rPr>
+          <w:rFonts w:asciiTheme="minorHAnsi" w:hAnsiTheme="minorHAnsi"/>
+          <w:color w:val="000000"/>
+          <w:sz w:val="24"/>
+          <w:szCs w:val="24"/>
+        </w:rPr>
+        <w:t xml:space="preserve"> boolean value which specifies whether the entity</w:t>
+      </w:r>
+      <w:r>
+        <w:rPr>
+          <w:rFonts w:asciiTheme="minorHAnsi" w:hAnsiTheme="minorHAnsi"/>
+          <w:color w:val="000000"/>
+          <w:sz w:val="24"/>
+          <w:szCs w:val="24"/>
+        </w:rPr>
+        <w:t xml:space="preserve"> is able to be seen</w:t>
+      </w:r>
+      <w:r>
+        <w:rPr>
+          <w:rFonts w:asciiTheme="minorHAnsi" w:hAnsiTheme="minorHAnsi"/>
+          <w:color w:val="000000"/>
+          <w:sz w:val="24"/>
+          <w:szCs w:val="24"/>
+        </w:rPr>
+        <w:t>.</w:t>
+      </w:r>
+    </w:p>
+    <w:p>
+      <w:pPr>
+        <w:pStyle w:val="HTMLPreformatted"/>
+        <w:shd w:val="clear" w:color="auto" w:fill="FFFFFF"/>
+        <w:rPr>
+          <w:rFonts w:asciiTheme="minorHAnsi" w:hAnsiTheme="minorHAnsi"/>
+          <w:color w:val="000000"/>
+          <w:sz w:val="24"/>
+          <w:szCs w:val="24"/>
+        </w:rPr>
+      </w:pPr>
+    </w:p>
+    <w:p>
+      <w:pPr>
+        <w:pStyle w:val="HTMLPreformatted"/>
+        <w:shd w:val="clear" w:color="auto" w:fill="FFFFFF"/>
+        <w:ind w:left="916"/>
+        <w:rPr>
+          <w:rFonts w:asciiTheme="minorHAnsi" w:hAnsiTheme="minorHAnsi"/>
+          <w:color w:val="000000"/>
+          <w:sz w:val="24"/>
+          <w:szCs w:val="24"/>
+        </w:rPr>
+      </w:pPr>
+      <w:r>
+        <w:rPr>
+          <w:rFonts w:asciiTheme="minorHAnsi" w:hAnsiTheme="minorHAnsi"/>
+          <w:b/>
+          <w:color w:val="000000"/>
+          <w:sz w:val="24"/>
+          <w:szCs w:val="24"/>
+        </w:rPr>
+        <w:t>initX, initY, initWidth, initHeight, initRotation</w:t>
+      </w:r>
+      <w:r>
+        <w:rPr>
+          <w:rFonts w:asciiTheme="minorHAnsi" w:hAnsiTheme="minorHAnsi"/>
+          <w:color w:val="000000"/>
+          <w:sz w:val="24"/>
+          <w:szCs w:val="24"/>
+        </w:rPr>
+        <w:t>: A</w:t>
+      </w:r>
+      <w:r>
+        <w:rPr>
+          <w:rFonts w:asciiTheme="minorHAnsi" w:hAnsiTheme="minorHAnsi"/>
+          <w:color w:val="000000"/>
+          <w:sz w:val="24"/>
+          <w:szCs w:val="24"/>
+        </w:rPr>
+        <w:t>rguments which specify initial values for the change. For instance, setting x=500 will make the entity move to x=500 at the end of its turn, whereas setting initX=500 will instantly place the entity at x</w:t>
+      </w:r>
+      <w:r>
+        <w:rPr>
+          <w:rFonts w:asciiTheme="minorHAnsi" w:hAnsiTheme="minorHAnsi"/>
+          <w:color w:val="000000"/>
+          <w:sz w:val="24"/>
+          <w:szCs w:val="24"/>
+        </w:rPr>
+        <w:t>=500. It is not recommended to include these settings in the change specification.</w:t>
+      </w:r>
+    </w:p>
+    <w:p>
+      <w:pPr>
+        <w:pStyle w:val="HTMLPreformatted"/>
+        <w:shd w:val="clear" w:color="auto" w:fill="FFFFFF"/>
+        <w:rPr>
+          <w:rFonts w:asciiTheme="minorHAnsi" w:hAnsiTheme="minorHAnsi"/>
+          <w:color w:val="000000"/>
+          <w:sz w:val="24"/>
+          <w:szCs w:val="24"/>
+        </w:rPr>
+      </w:pPr>
+    </w:p>
+    <w:p>
+      <w:pPr>
+        <w:pStyle w:val="HTMLPreformatted"/>
+        <w:shd w:val="clear" w:color="auto" w:fill="FFFFFF"/>
+        <w:rPr>
+          <w:rFonts w:asciiTheme="minorHAnsi" w:hAnsiTheme="minorHAnsi"/>
+          <w:i/>
+          <w:color w:val="000000"/>
+          <w:sz w:val="24"/>
+          <w:szCs w:val="24"/>
+        </w:rPr>
+      </w:pPr>
+      <w:r>
+        <w:rPr>
+          <w:rFonts w:asciiTheme="minorHAnsi" w:hAnsiTheme="minorHAnsi"/>
+          <w:b/>
+          <w:color w:val="000000"/>
+          <w:sz w:val="24"/>
+          <w:szCs w:val="24"/>
+        </w:rPr>
+        <w:tab/>
+      </w:r>
+      <w:r>
+        <w:rPr>
+          <w:rFonts w:asciiTheme="minorHAnsi" w:hAnsiTheme="minorHAnsi"/>
+          <w:b/>
+          <w:color w:val="000000"/>
+          <w:sz w:val="24"/>
+          <w:szCs w:val="24"/>
+        </w:rPr>
+        <w:t>For the "text" type:</w:t>
+      </w:r>
+    </w:p>
+    <w:p>
+      <w:pPr>
+        <w:pStyle w:val="HTMLPreformatted"/>
+        <w:shd w:val="clear" w:color="auto" w:fill="FFFFFF"/>
+        <w:rPr>
+          <w:rFonts w:asciiTheme="minorHAnsi" w:hAnsiTheme="minorHAnsi"/>
+          <w:i/>
+          <w:color w:val="000000"/>
+          <w:sz w:val="24"/>
+          <w:szCs w:val="24"/>
+        </w:rPr>
+      </w:pPr>
+    </w:p>
+    <w:p>
+      <w:pPr>
+        <w:pStyle w:val="HTMLPreformatted"/>
+        <w:shd w:val="clear" w:color="auto" w:fill="FFFFFF"/>
+        <w:rPr>
+          <w:rFonts w:asciiTheme="minorHAnsi" w:hAnsiTheme="minorHAnsi"/>
+          <w:color w:val="000000"/>
+          <w:sz w:val="24"/>
+          <w:szCs w:val="24"/>
+        </w:rPr>
+      </w:pPr>
+      <w:r>
+        <w:rPr>
+          <w:rFonts w:asciiTheme="minorHAnsi" w:hAnsiTheme="minorHAnsi"/>
+          <w:b/>
+          <w:color w:val="000000"/>
+          <w:sz w:val="24"/>
+          <w:szCs w:val="24"/>
+        </w:rPr>
+        <w:tab/>
+      </w:r>
+      <w:r>
+        <w:rPr>
+          <w:rFonts w:asciiTheme="minorHAnsi" w:hAnsiTheme="minorHAnsi"/>
+          <w:b/>
+          <w:color w:val="000000"/>
+          <w:sz w:val="24"/>
+          <w:szCs w:val="24"/>
+        </w:rPr>
+        <w:t>value</w:t>
+      </w:r>
+      <w:r>
+        <w:rPr>
+          <w:rFonts w:asciiTheme="minorHAnsi" w:hAnsiTheme="minorHAnsi"/>
+          <w:color w:val="000000"/>
+          <w:sz w:val="24"/>
+          <w:szCs w:val="24"/>
+        </w:rPr>
+        <w:t xml:space="preserve">: </w:t>
+      </w:r>
+      <w:r>
+        <w:rPr>
+          <w:rFonts w:asciiTheme="minorHAnsi" w:hAnsiTheme="minorHAnsi"/>
+          <w:color w:val="000000"/>
+          <w:sz w:val="24"/>
+          <w:szCs w:val="24"/>
+        </w:rPr>
+        <w:t>String representing the text to be displayed.</w:t>
+      </w:r>
+    </w:p>
+    <w:p>
+      <w:pPr>
+        <w:pStyle w:val="HTMLPreformatted"/>
+        <w:shd w:val="clear" w:color="auto" w:fill="FFFFFF"/>
+        <w:ind w:left="720"/>
+        <w:rPr>
+          <w:rFonts w:asciiTheme="minorHAnsi" w:hAnsiTheme="minorHAnsi"/>
+          <w:color w:val="000000"/>
+          <w:sz w:val="24"/>
+          <w:szCs w:val="24"/>
+        </w:rPr>
+      </w:pPr>
+    </w:p>
+    <w:p>
+      <w:pPr>
+        <w:pStyle w:val="HTMLPreformatted"/>
+        <w:shd w:val="clear" w:color="auto" w:fill="FFFFFF"/>
+        <w:rPr>
+          <w:rFonts w:asciiTheme="minorHAnsi" w:hAnsiTheme="minorHAnsi"/>
+          <w:color w:val="000000"/>
+          <w:sz w:val="24"/>
+          <w:szCs w:val="24"/>
+        </w:rPr>
+      </w:pPr>
+      <w:r>
+        <w:rPr>
+          <w:rFonts w:asciiTheme="minorHAnsi" w:hAnsiTheme="minorHAnsi"/>
+          <w:b/>
+          <w:color w:val="000000"/>
+          <w:sz w:val="24"/>
+          <w:szCs w:val="24"/>
+        </w:rPr>
+        <w:tab/>
+      </w:r>
+      <w:r>
+        <w:rPr>
+          <w:rFonts w:asciiTheme="minorHAnsi" w:hAnsiTheme="minorHAnsi"/>
+          <w:b/>
+          <w:color w:val="000000"/>
+          <w:sz w:val="24"/>
+          <w:szCs w:val="24"/>
+        </w:rPr>
+        <w:t>font</w:t>
+      </w:r>
+      <w:r>
+        <w:rPr>
+          <w:rFonts w:asciiTheme="minorHAnsi" w:hAnsiTheme="minorHAnsi"/>
+          <w:color w:val="000000"/>
+          <w:sz w:val="24"/>
+          <w:szCs w:val="24"/>
+        </w:rPr>
+        <w:t>: String representing the style and size of the font, ex. ‘bold 20pt Arial’.</w:t>
+      </w:r>
+    </w:p>
+    <w:p>
+      <w:pPr>
+        <w:pStyle w:val="HTMLPreformatted"/>
+        <w:shd w:val="clear" w:color="auto" w:fill="FFFFFF"/>
+        <w:ind w:left="720"/>
+        <w:rPr>
+          <w:rFonts w:asciiTheme="minorHAnsi" w:hAnsiTheme="minorHAnsi"/>
+          <w:color w:val="000000"/>
+          <w:sz w:val="24"/>
+          <w:szCs w:val="24"/>
+        </w:rPr>
+      </w:pPr>
+    </w:p>
+    <w:p>
+      <w:pPr>
+        <w:pStyle w:val="HTMLPreformatted"/>
+        <w:shd w:val="clear" w:color="auto" w:fill="FFFFFF"/>
+        <w:rPr>
+          <w:rFonts w:asciiTheme="minorHAnsi" w:hAnsiTheme="minorHAnsi"/>
+          <w:color w:val="000000"/>
+          <w:sz w:val="24"/>
+          <w:szCs w:val="24"/>
+        </w:rPr>
+      </w:pPr>
+      <w:r>
+        <w:rPr>
+          <w:rFonts w:asciiTheme="minorHAnsi" w:hAnsiTheme="minorHAnsi"/>
+          <w:b/>
+          <w:color w:val="000000"/>
+          <w:sz w:val="24"/>
+          <w:szCs w:val="24"/>
+        </w:rPr>
+        <w:tab/>
+      </w:r>
+      <w:r>
+        <w:rPr>
+          <w:rFonts w:asciiTheme="minorHAnsi" w:hAnsiTheme="minorHAnsi"/>
+          <w:b/>
+          <w:color w:val="000000"/>
+          <w:sz w:val="24"/>
+          <w:szCs w:val="24"/>
+        </w:rPr>
+        <w:t>backgroundColor</w:t>
+      </w:r>
+      <w:r>
+        <w:rPr>
+          <w:rFonts w:asciiTheme="minorHAnsi" w:hAnsiTheme="minorHAnsi"/>
+          <w:color w:val="000000"/>
+          <w:sz w:val="24"/>
+          <w:szCs w:val="24"/>
+        </w:rPr>
+        <w:t>: The color of the background of the text object.</w:t>
+      </w:r>
+    </w:p>
+    <w:p>
+      <w:pPr>
+        <w:pStyle w:val="HTMLPreformatted"/>
+        <w:shd w:val="clear" w:color="auto" w:fill="FFFFFF"/>
+        <w:ind w:left="720"/>
+        <w:rPr>
+          <w:rFonts w:asciiTheme="minorHAnsi" w:hAnsiTheme="minorHAnsi"/>
+          <w:color w:val="000000"/>
+          <w:sz w:val="24"/>
+          <w:szCs w:val="24"/>
+        </w:rPr>
+      </w:pPr>
+    </w:p>
+    <w:p>
+      <w:pPr>
+        <w:pStyle w:val="HTMLPreformatted"/>
+        <w:shd w:val="clear" w:color="auto" w:fill="FFFFFF"/>
+        <w:rPr>
+          <w:rFonts w:asciiTheme="minorHAnsi" w:hAnsiTheme="minorHAnsi"/>
+          <w:color w:val="000000"/>
+          <w:sz w:val="24"/>
+          <w:szCs w:val="24"/>
+        </w:rPr>
+      </w:pPr>
+      <w:r>
+        <w:rPr>
+          <w:rFonts w:asciiTheme="minorHAnsi" w:hAnsiTheme="minorHAnsi"/>
+          <w:b/>
+          <w:color w:val="000000"/>
+          <w:sz w:val="24"/>
+          <w:szCs w:val="24"/>
+        </w:rPr>
+        <w:tab/>
+      </w:r>
+      <w:r>
+        <w:rPr>
+          <w:rFonts w:asciiTheme="minorHAnsi" w:hAnsiTheme="minorHAnsi"/>
+          <w:b/>
+          <w:color w:val="000000"/>
+          <w:sz w:val="24"/>
+          <w:szCs w:val="24"/>
+        </w:rPr>
+        <w:t>fill</w:t>
+      </w:r>
+      <w:r>
+        <w:rPr>
+          <w:rFonts w:asciiTheme="minorHAnsi" w:hAnsiTheme="minorHAnsi"/>
+          <w:color w:val="000000"/>
+          <w:sz w:val="24"/>
+          <w:szCs w:val="24"/>
+        </w:rPr>
+        <w:t xml:space="preserve">: Hex value indicating the color of the text, ex. </w:t>
+      </w:r>
+      <w:r>
+        <w:rPr>
+          <w:rFonts w:asciiTheme="minorHAnsi" w:hAnsiTheme="minorHAnsi"/>
+          <w:color w:val="000000"/>
+          <w:sz w:val="24"/>
+          <w:szCs w:val="24"/>
+        </w:rPr>
+        <w:t>"#00FF00"</w:t>
+      </w:r>
+      <w:r>
+        <w:rPr>
+          <w:rFonts w:asciiTheme="minorHAnsi" w:hAnsiTheme="minorHAnsi"/>
+          <w:color w:val="000000"/>
+          <w:sz w:val="24"/>
+          <w:szCs w:val="24"/>
+        </w:rPr>
+        <w:t>.</w:t>
+      </w:r>
+    </w:p>
+    <w:p>
+      <w:pPr>
+        <w:pStyle w:val="HTMLPreformatted"/>
+        <w:shd w:val="clear" w:color="auto" w:fill="FFFFFF"/>
+        <w:rPr>
+          <w:rFonts w:asciiTheme="minorHAnsi" w:hAnsiTheme="minorHAnsi"/>
+          <w:color w:val="000000"/>
+          <w:sz w:val="24"/>
+          <w:szCs w:val="24"/>
+        </w:rPr>
+      </w:pPr>
+      <w:r>
+        <w:rPr>
+          <w:rFonts w:asciiTheme="minorHAnsi" w:hAnsiTheme="minorHAnsi"/>
+          <w:color w:val="000000"/>
+          <w:sz w:val="24"/>
+          <w:szCs w:val="24"/>
+        </w:rPr>
+        <w:tab/>
+      </w:r>
+    </w:p>
+    <w:p>
+      <w:pPr>
+        <w:pStyle w:val="HTMLPreformatted"/>
+        <w:shd w:val="clear" w:color="auto" w:fill="FFFFFF"/>
+        <w:rPr>
+          <w:rFonts w:asciiTheme="minorHAnsi" w:hAnsiTheme="minorHAnsi"/>
+          <w:b/>
+          <w:color w:val="000000"/>
+          <w:sz w:val="24"/>
+          <w:szCs w:val="24"/>
+        </w:rPr>
+      </w:pPr>
+      <w:r>
+        <w:rPr>
+          <w:rFonts w:asciiTheme="minorHAnsi" w:hAnsiTheme="minorHAnsi"/>
+          <w:color w:val="000000"/>
+          <w:sz w:val="24"/>
+          <w:szCs w:val="24"/>
+        </w:rPr>
+        <w:tab/>
+      </w:r>
+      <w:r>
+        <w:rPr>
+          <w:rFonts w:asciiTheme="minorHAnsi" w:hAnsiTheme="minorHAnsi"/>
+          <w:b/>
+          <w:color w:val="000000"/>
+          <w:sz w:val="24"/>
+          <w:szCs w:val="24"/>
+        </w:rPr>
+        <w:t>For the "object" type:</w:t>
+      </w:r>
+    </w:p>
+    <w:p>
+      <w:pPr>
+        <w:pStyle w:val="HTMLPreformatted"/>
+        <w:shd w:val="clear" w:color="auto" w:fill="FFFFFF"/>
+        <w:rPr>
+          <w:rFonts w:asciiTheme="minorHAnsi" w:hAnsiTheme="minorHAnsi"/>
+          <w:b/>
+          <w:color w:val="000000"/>
+          <w:sz w:val="24"/>
+          <w:szCs w:val="24"/>
+        </w:rPr>
+      </w:pPr>
+      <w:r>
+        <w:rPr>
+          <w:rFonts w:asciiTheme="minorHAnsi" w:hAnsiTheme="minorHAnsi"/>
+          <w:b/>
+          <w:color w:val="000000"/>
+          <w:sz w:val="24"/>
+          <w:szCs w:val="24"/>
+        </w:rPr>
+        <w:tab/>
+      </w:r>
+    </w:p>
+    <w:p>
+      <w:pPr>
+        <w:pStyle w:val="HTMLPreformatted"/>
+        <w:shd w:val="clear" w:color="auto" w:fill="FFFFFF"/>
+        <w:ind w:left="720"/>
+        <w:rPr>
+          <w:rFonts w:asciiTheme="minorHAnsi" w:hAnsiTheme="minorHAnsi"/>
+          <w:color w:val="000000"/>
+          <w:sz w:val="24"/>
+          <w:szCs w:val="24"/>
+        </w:rPr>
+      </w:pPr>
+      <w:r>
+        <w:rPr>
+          <w:rFonts w:asciiTheme="minorHAnsi" w:hAnsiTheme="minorHAnsi"/>
+          <w:b/>
+          <w:color w:val="000000"/>
+          <w:sz w:val="24"/>
+          <w:szCs w:val="24"/>
+        </w:rPr>
+        <w:tab/>
+      </w:r>
+      <w:r>
+        <w:rPr>
+          <w:rFonts w:asciiTheme="minorHAnsi" w:hAnsiTheme="minorHAnsi"/>
+          <w:b/>
+          <w:color w:val="000000"/>
+          <w:sz w:val="24"/>
+          <w:szCs w:val="24"/>
+        </w:rPr>
+        <w:t>value</w:t>
+      </w:r>
+      <w:r>
+        <w:rPr>
+          <w:rFonts w:asciiTheme="minorHAnsi" w:hAnsiTheme="minorHAnsi"/>
+          <w:color w:val="000000"/>
+          <w:sz w:val="24"/>
+          <w:szCs w:val="24"/>
+        </w:rPr>
+        <w:t>: Name of the image, as specified in imagesToLoad.</w:t>
+      </w:r>
+    </w:p>
+    <w:p>
+      <w:pPr>
+        <w:pStyle w:val="HTMLPreformatted"/>
+        <w:shd w:val="clear" w:color="auto" w:fill="FFFFFF"/>
+        <w:rPr>
+          <w:rFonts w:asciiTheme="minorHAnsi" w:hAnsiTheme="minorHAnsi"/>
+          <w:color w:val="000000"/>
+          <w:sz w:val="24"/>
+          <w:szCs w:val="24"/>
+        </w:rPr>
+      </w:pPr>
+    </w:p>
+    <w:p>
+      <w:pPr>
+        <w:rPr>
+          <w:rFonts w:eastAsia="Times New Roman" w:cs="Courier New"/>
+          <w:color w:val="000000"/>
+          <w:sz w:val="24"/>
+          <w:szCs w:val="24"/>
+        </w:rPr>
+      </w:pPr>
+      <w:r>
+        <w:rPr>
+          <w:color w:val="000000"/>
+          <w:sz w:val="24"/>
+          <w:szCs w:val="24"/>
+        </w:rPr>
+        <w:br w:type="page"/>
+      </w:r>
+    </w:p>
+    <w:p>
+      <w:pPr>
+        <w:pStyle w:val="HTMLPreformatted"/>
+        <w:shd w:val="clear" w:color="auto" w:fill="FFFFFF"/>
+        <w:rPr>
+          <w:rFonts w:asciiTheme="minorHAnsi" w:hAnsiTheme="minorHAnsi"/>
+          <w:color w:val="000000"/>
+          <w:sz w:val="24"/>
+          <w:szCs w:val="24"/>
+        </w:rPr>
+      </w:pPr>
+      <w:r>
+        <w:rPr>
+          <w:rFonts w:asciiTheme="minorHAnsi" w:hAnsiTheme="minorHAnsi"/>
+          <w:color w:val="000000"/>
+          <w:sz w:val="24"/>
+          <w:szCs w:val="24"/>
+        </w:rPr>
+        <w:lastRenderedPageBreak/>
+        <w:t xml:space="preserve">Additionally, a change can be used to dynamically create a new object using the </w:t>
+      </w:r>
+      <w:r>
+        <w:rPr>
+          <w:rFonts w:asciiTheme="minorHAnsi" w:hAnsiTheme="minorHAnsi"/>
+          <w:b/>
+          <w:color w:val="000000"/>
+          <w:sz w:val="24"/>
+          <w:szCs w:val="24"/>
+        </w:rPr>
+        <w:t>create</w:t>
+      </w:r>
+      <w:r>
+        <w:rPr>
+          <w:rFonts w:asciiTheme="minorHAnsi" w:hAnsiTheme="minorHAnsi"/>
+          <w:color w:val="000000"/>
+          <w:sz w:val="24"/>
+          <w:szCs w:val="24"/>
+        </w:rPr>
+        <w:t xml:space="preserve"> argument. The create argument should contain the initialization message for the entity, and the change should include only start and create. For instance:</w:t>
+      </w:r>
+    </w:p>
+    <w:p>
+      <w:pPr>
+        <w:pStyle w:val="HTMLPreformatted"/>
+        <w:shd w:val="clear" w:color="auto" w:fill="FFFFFF"/>
+        <w:rPr>
+          <w:rFonts w:asciiTheme="minorHAnsi" w:hAnsiTheme="minorHAnsi"/>
+          <w:color w:val="000000"/>
+          <w:sz w:val="24"/>
+          <w:szCs w:val="24"/>
+        </w:rPr>
+      </w:pPr>
+    </w:p>
+    <w:p>
+      <w:pPr>
+        <w:pStyle w:val="HTMLPreformatted"/>
+        <w:shd w:val="clear" w:color="auto" w:fill="FFFFFF"/>
+        <w:rPr>
+          <w:rFonts w:asciiTheme="minorHAnsi" w:hAnsiTheme="minorHAnsi"/>
+          <w:color w:val="000000"/>
+          <w:sz w:val="24"/>
+          <w:szCs w:val="24"/>
+        </w:rPr>
+      </w:pPr>
+      <w:r>
+        <w:rPr>
+          <w:rFonts w:asciiTheme="minorHAnsi" w:hAnsiTheme="minorHAnsi"/>
+          <w:color w:val="000000"/>
+          <w:sz w:val="24"/>
+          <w:szCs w:val="24"/>
+        </w:rPr>
+        <w:t>{</w:t>
+      </w:r>
+      <w:r>
+        <w:rPr>
+          <w:rFonts w:asciiTheme="minorHAnsi" w:hAnsiTheme="minorHAnsi"/>
+          <w:color w:val="000000"/>
+          <w:sz w:val="24"/>
+          <w:szCs w:val="24"/>
+        </w:rPr>
+        <w:tab/>
+      </w:r>
+    </w:p>
+    <w:p>
+      <w:pPr>
+        <w:pStyle w:val="HTMLPreformatted"/>
+        <w:shd w:val="clear" w:color="auto" w:fill="FFFFFF"/>
+        <w:rPr>
+          <w:rFonts w:asciiTheme="minorHAnsi" w:hAnsiTheme="minorHAnsi"/>
+          <w:color w:val="000000"/>
+          <w:sz w:val="24"/>
+          <w:szCs w:val="24"/>
+        </w:rPr>
+      </w:pPr>
+      <w:r>
+        <w:rPr>
+          <w:rFonts w:asciiTheme="minorHAnsi" w:hAnsiTheme="minorHAnsi"/>
+          <w:color w:val="000000"/>
+          <w:sz w:val="24"/>
+          <w:szCs w:val="24"/>
+        </w:rPr>
+        <w:tab/>
+        <w:t>"id": 105,</w:t>
+      </w:r>
+    </w:p>
+    <w:p>
+      <w:pPr>
+        <w:pStyle w:val="HTMLPreformatted"/>
+        <w:shd w:val="clear" w:color="auto" w:fill="FFFFFF"/>
+        <w:rPr>
+          <w:rFonts w:asciiTheme="minorHAnsi" w:hAnsiTheme="minorHAnsi"/>
+          <w:color w:val="000000"/>
+          <w:sz w:val="24"/>
+          <w:szCs w:val="24"/>
+        </w:rPr>
+      </w:pPr>
+      <w:r>
+        <w:rPr>
+          <w:rFonts w:asciiTheme="minorHAnsi" w:hAnsiTheme="minorHAnsi"/>
+          <w:color w:val="000000"/>
+          <w:sz w:val="24"/>
+          <w:szCs w:val="24"/>
+        </w:rPr>
+        <w:tab/>
+        <w:t>"changes": [</w:t>
+      </w:r>
+      <w:r>
+        <w:rPr>
+          <w:rFonts w:asciiTheme="minorHAnsi" w:hAnsiTheme="minorHAnsi"/>
+          <w:color w:val="000000"/>
+          <w:sz w:val="24"/>
+          <w:szCs w:val="24"/>
+        </w:rPr>
+        <w:t>{</w:t>
+      </w:r>
+    </w:p>
+    <w:p>
+      <w:pPr>
+        <w:pStyle w:val="HTMLPreformatted"/>
+        <w:shd w:val="clear" w:color="auto" w:fill="FFFFFF"/>
+        <w:rPr>
+          <w:rFonts w:asciiTheme="minorHAnsi" w:hAnsiTheme="minorHAnsi"/>
+          <w:color w:val="000000"/>
+          <w:sz w:val="24"/>
+          <w:szCs w:val="24"/>
+        </w:rPr>
+      </w:pPr>
+      <w:r>
+        <w:rPr>
+          <w:rFonts w:asciiTheme="minorHAnsi" w:hAnsiTheme="minorHAnsi"/>
+          <w:color w:val="000000"/>
+          <w:sz w:val="24"/>
+          <w:szCs w:val="24"/>
+        </w:rPr>
+        <w:tab/>
+      </w:r>
+      <w:r>
+        <w:rPr>
+          <w:rFonts w:asciiTheme="minorHAnsi" w:hAnsiTheme="minorHAnsi"/>
+          <w:color w:val="000000"/>
+          <w:sz w:val="24"/>
+          <w:szCs w:val="24"/>
+        </w:rPr>
+        <w:tab/>
+      </w:r>
+      <w:r>
+        <w:rPr>
+          <w:rFonts w:asciiTheme="minorHAnsi" w:hAnsiTheme="minorHAnsi"/>
+          <w:color w:val="000000"/>
+          <w:sz w:val="24"/>
+          <w:szCs w:val="24"/>
+        </w:rPr>
+        <w:t>"start": 0.3,</w:t>
+      </w:r>
+    </w:p>
+    <w:p>
+      <w:pPr>
+        <w:pStyle w:val="HTMLPreformatted"/>
+        <w:shd w:val="clear" w:color="auto" w:fill="FFFFFF"/>
+        <w:rPr>
+          <w:rFonts w:asciiTheme="minorHAnsi" w:hAnsiTheme="minorHAnsi"/>
+          <w:color w:val="000000"/>
+          <w:sz w:val="24"/>
+          <w:szCs w:val="24"/>
+        </w:rPr>
+      </w:pPr>
+      <w:r>
+        <w:rPr>
+          <w:rFonts w:asciiTheme="minorHAnsi" w:hAnsiTheme="minorHAnsi"/>
+          <w:color w:val="000000"/>
+          <w:sz w:val="24"/>
+          <w:szCs w:val="24"/>
+        </w:rPr>
+        <w:tab/>
+      </w:r>
+      <w:r>
+        <w:rPr>
+          <w:rFonts w:asciiTheme="minorHAnsi" w:hAnsiTheme="minorHAnsi"/>
+          <w:color w:val="000000"/>
+          <w:sz w:val="24"/>
+          <w:szCs w:val="24"/>
+        </w:rPr>
+        <w:tab/>
+      </w:r>
+      <w:r>
+        <w:rPr>
+          <w:rFonts w:asciiTheme="minorHAnsi" w:hAnsiTheme="minorHAnsi"/>
+          <w:color w:val="000000"/>
+          <w:sz w:val="24"/>
+          <w:szCs w:val="24"/>
+        </w:rPr>
+        <w:t>"create": {</w:t>
+      </w:r>
+    </w:p>
+    <w:p>
+      <w:pPr>
+        <w:pStyle w:val="HTMLPreformatted"/>
+        <w:shd w:val="clear" w:color="auto" w:fill="FFFFFF"/>
+        <w:rPr>
+          <w:rFonts w:asciiTheme="minorHAnsi" w:hAnsiTheme="minorHAnsi"/>
+          <w:color w:val="000000"/>
+          <w:sz w:val="24"/>
+          <w:szCs w:val="24"/>
+        </w:rPr>
+      </w:pPr>
+      <w:r>
+        <w:rPr>
+          <w:rFonts w:asciiTheme="minorHAnsi" w:hAnsiTheme="minorHAnsi"/>
+          <w:color w:val="000000"/>
+          <w:sz w:val="24"/>
+          <w:szCs w:val="24"/>
+        </w:rPr>
+        <w:tab/>
+      </w:r>
+      <w:r>
+        <w:rPr>
+          <w:rFonts w:asciiTheme="minorHAnsi" w:hAnsiTheme="minorHAnsi"/>
+          <w:color w:val="000000"/>
+          <w:sz w:val="24"/>
+          <w:szCs w:val="24"/>
+        </w:rPr>
+        <w:tab/>
+      </w:r>
+      <w:r>
+        <w:rPr>
+          <w:rFonts w:asciiTheme="minorHAnsi" w:hAnsiTheme="minorHAnsi"/>
+          <w:color w:val="000000"/>
+          <w:sz w:val="24"/>
+          <w:szCs w:val="24"/>
+        </w:rPr>
+        <w:tab/>
+      </w:r>
+      <w:r>
+        <w:rPr>
+          <w:rFonts w:asciiTheme="minorHAnsi" w:hAnsiTheme="minorHAnsi"/>
+          <w:color w:val="000000"/>
+          <w:sz w:val="24"/>
+          <w:szCs w:val="24"/>
+        </w:rPr>
+        <w:t>"id": 105,</w:t>
+      </w:r>
+    </w:p>
+    <w:p>
+      <w:pPr>
+        <w:pStyle w:val="HTMLPreformatted"/>
+        <w:shd w:val="clear" w:color="auto" w:fill="FFFFFF"/>
+        <w:ind w:left="2748"/>
+        <w:rPr>
+          <w:rFonts w:asciiTheme="minorHAnsi" w:hAnsiTheme="minorHAnsi"/>
+          <w:color w:val="000000"/>
+          <w:sz w:val="24"/>
+          <w:szCs w:val="24"/>
+        </w:rPr>
+      </w:pPr>
+      <w:r>
+        <w:rPr>
+          <w:rFonts w:asciiTheme="minorHAnsi" w:hAnsiTheme="minorHAnsi"/>
+          <w:color w:val="000000"/>
+          <w:sz w:val="24"/>
+          <w:szCs w:val="24"/>
+        </w:rPr>
+        <w:t>"type": "spriteMummy",</w:t>
+      </w:r>
+    </w:p>
+    <w:p>
+      <w:pPr>
+        <w:pStyle w:val="HTMLPreformatted"/>
+        <w:shd w:val="clear" w:color="auto" w:fill="FFFFFF"/>
+        <w:ind w:left="2748"/>
+        <w:rPr>
+          <w:rFonts w:asciiTheme="minorHAnsi" w:hAnsiTheme="minorHAnsi"/>
+          <w:color w:val="000000"/>
+          <w:sz w:val="24"/>
+          <w:szCs w:val="24"/>
+        </w:rPr>
+      </w:pPr>
+      <w:r>
+        <w:rPr>
+          <w:rFonts w:asciiTheme="minorHAnsi" w:hAnsiTheme="minorHAnsi"/>
+          <w:color w:val="000000"/>
+          <w:sz w:val="24"/>
+          <w:szCs w:val="24"/>
+        </w:rPr>
+        <w:t>"visible": true,</w:t>
+      </w:r>
+    </w:p>
+    <w:p>
+      <w:pPr>
+        <w:pStyle w:val="HTMLPreformatted"/>
+        <w:shd w:val="clear" w:color="auto" w:fill="FFFFFF"/>
+        <w:ind w:left="2748"/>
+        <w:rPr>
+          <w:rFonts w:asciiTheme="minorHAnsi" w:hAnsiTheme="minorHAnsi"/>
+          <w:color w:val="000000"/>
+          <w:sz w:val="24"/>
+          <w:szCs w:val="24"/>
+        </w:rPr>
+      </w:pPr>
+      <w:r>
+        <w:rPr>
+          <w:rFonts w:asciiTheme="minorHAnsi" w:hAnsiTheme="minorHAnsi"/>
+          <w:color w:val="000000"/>
+          <w:sz w:val="24"/>
+          <w:szCs w:val="24"/>
+        </w:rPr>
+        <w:t>"initX": 500,</w:t>
+      </w:r>
+    </w:p>
+    <w:p>
+      <w:pPr>
+        <w:pStyle w:val="HTMLPreformatted"/>
+        <w:shd w:val="clear" w:color="auto" w:fill="FFFFFF"/>
+        <w:ind w:left="2748"/>
+        <w:rPr>
+          <w:rFonts w:asciiTheme="minorHAnsi" w:hAnsiTheme="minorHAnsi"/>
+          <w:color w:val="000000"/>
+          <w:sz w:val="24"/>
+          <w:szCs w:val="24"/>
+        </w:rPr>
+      </w:pPr>
+      <w:r>
+        <w:rPr>
+          <w:rFonts w:asciiTheme="minorHAnsi" w:hAnsiTheme="minorHAnsi"/>
+          <w:color w:val="000000"/>
+          <w:sz w:val="24"/>
+          <w:szCs w:val="24"/>
+        </w:rPr>
+        <w:t>"initY": 400,</w:t>
+      </w:r>
+    </w:p>
+    <w:p>
+      <w:pPr>
+        <w:pStyle w:val="HTMLPreformatted"/>
+        <w:shd w:val="clear" w:color="auto" w:fill="FFFFFF"/>
+        <w:ind w:left="2748"/>
+        <w:rPr>
+          <w:rFonts w:asciiTheme="minorHAnsi" w:hAnsiTheme="minorHAnsi"/>
+          <w:color w:val="000000"/>
+          <w:sz w:val="24"/>
+          <w:szCs w:val="24"/>
+        </w:rPr>
+      </w:pPr>
+      <w:r>
+        <w:rPr>
+          <w:rFonts w:asciiTheme="minorHAnsi" w:hAnsiTheme="minorHAnsi"/>
+          <w:color w:val="000000"/>
+          <w:sz w:val="24"/>
+          <w:szCs w:val="24"/>
+        </w:rPr>
+        <w:t>"width": 50,</w:t>
+      </w:r>
+    </w:p>
+    <w:p>
+      <w:pPr>
+        <w:pStyle w:val="HTMLPreformatted"/>
+        <w:shd w:val="clear" w:color="auto" w:fill="FFFFFF"/>
+        <w:ind w:left="2748"/>
+        <w:rPr>
+          <w:rFonts w:asciiTheme="minorHAnsi" w:hAnsiTheme="minorHAnsi"/>
+          <w:color w:val="000000"/>
+          <w:sz w:val="24"/>
+          <w:szCs w:val="24"/>
+        </w:rPr>
+      </w:pPr>
+      <w:r>
+        <w:rPr>
+          <w:rFonts w:asciiTheme="minorHAnsi" w:hAnsiTheme="minorHAnsi"/>
+          <w:color w:val="000000"/>
+          <w:sz w:val="24"/>
+          <w:szCs w:val="24"/>
+        </w:rPr>
+        <w:t>“</w:t>
+      </w:r>
+      <w:r>
+        <w:rPr>
+          <w:rFonts w:asciiTheme="minorHAnsi" w:hAnsiTheme="minorHAnsi"/>
+          <w:color w:val="000000"/>
+          <w:sz w:val="24"/>
+          <w:szCs w:val="24"/>
+        </w:rPr>
+        <w:t>height": 50,</w:t>
+      </w:r>
+    </w:p>
+    <w:p>
+      <w:pPr>
+        <w:pStyle w:val="HTMLPreformatted"/>
+        <w:shd w:val="clear" w:color="auto" w:fill="FFFFFF"/>
+        <w:ind w:left="2748"/>
+        <w:rPr>
+          <w:rFonts w:asciiTheme="minorHAnsi" w:hAnsiTheme="minorHAnsi"/>
+          <w:color w:val="000000"/>
+          <w:sz w:val="24"/>
+          <w:szCs w:val="24"/>
+        </w:rPr>
+      </w:pPr>
+      <w:r>
+        <w:rPr>
+          <w:rFonts w:asciiTheme="minorHAnsi" w:hAnsiTheme="minorHAnsi"/>
+          <w:color w:val="000000"/>
+          <w:sz w:val="24"/>
+          <w:szCs w:val="24"/>
+        </w:rPr>
+        <w:t>“</w:t>
       </w:r>
       <w:bookmarkStart w:id="0" w:name="_GoBack"/>
       <w:bookmarkEnd w:id="0"/>
@@ -4657,1139 +6177,104 @@
           <w:sz w:val="24"/>
           <w:szCs w:val="24"/>
         </w:rPr>
-        <w:t xml:space="preserve"> end time).</w:t>
-      </w:r>
-    </w:p>
-    <w:p>
-      <w:pPr>
-        <w:pStyle w:val="HTMLPreformatted"/>
-        <w:shd w:val="clear" w:color="auto" w:fill="FFFFFF"/>
-        <w:ind w:left="916"/>
-        <w:rPr>
-          <w:rFonts w:asciiTheme="minorHAnsi" w:hAnsiTheme="minorHAnsi"/>
-          <w:b/>
-          <w:color w:val="000000"/>
-          <w:sz w:val="24"/>
-          <w:szCs w:val="24"/>
-        </w:rPr>
-      </w:pPr>
-    </w:p>
-    <w:p>
-      <w:pPr>
-        <w:pStyle w:val="HTMLPreformatted"/>
-        <w:shd w:val="clear" w:color="auto" w:fill="FFFFFF"/>
-        <w:ind w:left="916"/>
-        <w:rPr>
-          <w:rFonts w:asciiTheme="minorHAnsi" w:hAnsiTheme="minorHAnsi"/>
-          <w:color w:val="000000"/>
-          <w:sz w:val="24"/>
-          <w:szCs w:val="24"/>
-        </w:rPr>
-      </w:pPr>
-      <w:r>
-        <w:rPr>
-          <w:rFonts w:asciiTheme="minorHAnsi" w:hAnsiTheme="minorHAnsi"/>
-          <w:b/>
-          <w:color w:val="000000"/>
-          <w:sz w:val="24"/>
-          <w:szCs w:val="24"/>
-        </w:rPr>
-        <w:t>end</w:t>
-      </w:r>
-      <w:r>
-        <w:rPr>
-          <w:rFonts w:asciiTheme="minorHAnsi" w:hAnsiTheme="minorHAnsi"/>
-          <w:color w:val="000000"/>
-          <w:sz w:val="24"/>
-          <w:szCs w:val="24"/>
-        </w:rPr>
-        <w:t xml:space="preserve">: </w:t>
-      </w:r>
-      <w:r>
-        <w:rPr>
-          <w:rFonts w:asciiTheme="minorHAnsi" w:hAnsiTheme="minorHAnsi"/>
-          <w:color w:val="000000"/>
-          <w:sz w:val="24"/>
-          <w:szCs w:val="24"/>
-        </w:rPr>
-        <w:t>A</w:t>
-      </w:r>
-      <w:r>
-        <w:rPr>
-          <w:rFonts w:asciiTheme="minorHAnsi" w:hAnsiTheme="minorHAnsi"/>
-          <w:color w:val="000000"/>
-          <w:sz w:val="24"/>
-          <w:szCs w:val="24"/>
-        </w:rPr>
-        <w:t xml:space="preserve"> number between 0 and 1 that indicates when to finish the change</w:t>
-      </w:r>
-      <w:r>
-        <w:rPr>
-          <w:rFonts w:asciiTheme="minorHAnsi" w:hAnsiTheme="minorHAnsi"/>
-          <w:color w:val="000000"/>
-          <w:sz w:val="24"/>
-          <w:szCs w:val="24"/>
-        </w:rPr>
-        <w:t>. T</w:t>
-      </w:r>
-      <w:r>
-        <w:rPr>
-          <w:rFonts w:asciiTheme="minorHAnsi" w:hAnsiTheme="minorHAnsi"/>
-          <w:color w:val="000000"/>
-          <w:sz w:val="24"/>
-          <w:szCs w:val="24"/>
-        </w:rPr>
-        <w:t xml:space="preserve">his is only applicable </w:t>
-      </w:r>
-      <w:r>
-        <w:rPr>
-          <w:rFonts w:asciiTheme="minorHAnsi" w:hAnsiTheme="minorHAnsi"/>
-          <w:color w:val="000000"/>
-          <w:sz w:val="24"/>
-          <w:szCs w:val="24"/>
-        </w:rPr>
-        <w:t>for animated changes like moves, for changes such as changing the value of text you only need to specify the start</w:t>
-      </w:r>
-      <w:r>
-        <w:rPr>
-          <w:rFonts w:asciiTheme="minorHAnsi" w:hAnsiTheme="minorHAnsi"/>
-          <w:color w:val="000000"/>
-          <w:sz w:val="24"/>
-          <w:szCs w:val="24"/>
-        </w:rPr>
-        <w:t>.</w:t>
-      </w:r>
-    </w:p>
-    <w:p>
-      <w:pPr>
-        <w:pStyle w:val="HTMLPreformatted"/>
-        <w:shd w:val="clear" w:color="auto" w:fill="FFFFFF"/>
-        <w:rPr>
-          <w:rFonts w:asciiTheme="minorHAnsi" w:hAnsiTheme="minorHAnsi"/>
-          <w:color w:val="000000"/>
-          <w:sz w:val="24"/>
-          <w:szCs w:val="24"/>
-        </w:rPr>
-      </w:pPr>
-    </w:p>
-    <w:p>
-      <w:pPr>
-        <w:pStyle w:val="HTMLPreformatted"/>
-        <w:shd w:val="clear" w:color="auto" w:fill="FFFFFF"/>
-        <w:ind w:left="916"/>
-        <w:rPr>
-          <w:rFonts w:asciiTheme="minorHAnsi" w:hAnsiTheme="minorHAnsi"/>
-          <w:color w:val="000000"/>
-          <w:sz w:val="24"/>
-          <w:szCs w:val="24"/>
-        </w:rPr>
-      </w:pPr>
-      <w:r>
-        <w:rPr>
-          <w:rFonts w:asciiTheme="minorHAnsi" w:hAnsiTheme="minorHAnsi"/>
-          <w:b/>
-          <w:color w:val="000000"/>
-          <w:sz w:val="24"/>
-          <w:szCs w:val="24"/>
-        </w:rPr>
-        <w:t>action</w:t>
-      </w:r>
-      <w:r>
-        <w:rPr>
-          <w:rFonts w:asciiTheme="minorHAnsi" w:hAnsiTheme="minorHAnsi"/>
-          <w:color w:val="000000"/>
-          <w:sz w:val="24"/>
-          <w:szCs w:val="24"/>
-        </w:rPr>
-        <w:t xml:space="preserve">: </w:t>
-      </w:r>
-      <w:r>
-        <w:rPr>
-          <w:rFonts w:asciiTheme="minorHAnsi" w:hAnsiTheme="minorHAnsi"/>
-          <w:color w:val="000000"/>
-          <w:sz w:val="24"/>
-          <w:szCs w:val="24"/>
-        </w:rPr>
-        <w:t>S</w:t>
-      </w:r>
-      <w:r>
-        <w:rPr>
-          <w:rFonts w:asciiTheme="minorHAnsi" w:hAnsiTheme="minorHAnsi"/>
-          <w:color w:val="000000"/>
-          <w:sz w:val="24"/>
-          <w:szCs w:val="24"/>
-        </w:rPr>
-        <w:t>pecifies an action for the entity. If the entity is a sprite, this can be “walk”, “fall”, “attack”, or “defend” to determine animation. It can also be a special action such as “jump”.</w:t>
-      </w:r>
-    </w:p>
-    <w:p>
-      <w:pPr>
-        <w:pStyle w:val="HTMLPreformatted"/>
-        <w:shd w:val="clear" w:color="auto" w:fill="FFFFFF"/>
-        <w:ind w:left="720"/>
-        <w:rPr>
-          <w:rFonts w:asciiTheme="minorHAnsi" w:hAnsiTheme="minorHAnsi"/>
-          <w:color w:val="000000"/>
-          <w:sz w:val="24"/>
-          <w:szCs w:val="24"/>
-        </w:rPr>
-      </w:pPr>
-    </w:p>
-    <w:p>
-      <w:pPr>
-        <w:pStyle w:val="HTMLPreformatted"/>
-        <w:shd w:val="clear" w:color="auto" w:fill="FFFFFF"/>
-        <w:ind w:left="916"/>
-        <w:rPr>
-          <w:rFonts w:asciiTheme="minorHAnsi" w:hAnsiTheme="minorHAnsi"/>
-          <w:color w:val="000000"/>
-          <w:sz w:val="24"/>
-          <w:szCs w:val="24"/>
-        </w:rPr>
-      </w:pPr>
-      <w:r>
-        <w:rPr>
-          <w:rFonts w:asciiTheme="minorHAnsi" w:hAnsiTheme="minorHAnsi"/>
-          <w:b/>
-          <w:color w:val="000000"/>
-          <w:sz w:val="24"/>
-          <w:szCs w:val="24"/>
-        </w:rPr>
-        <w:t>x</w:t>
-      </w:r>
-      <w:r>
-        <w:rPr>
-          <w:rFonts w:asciiTheme="minorHAnsi" w:hAnsiTheme="minorHAnsi"/>
-          <w:color w:val="000000"/>
-          <w:sz w:val="24"/>
-          <w:szCs w:val="24"/>
-        </w:rPr>
-        <w:t>: S</w:t>
-      </w:r>
-      <w:r>
-        <w:rPr>
-          <w:rFonts w:asciiTheme="minorHAnsi" w:hAnsiTheme="minorHAnsi"/>
-          <w:color w:val="000000"/>
-          <w:sz w:val="24"/>
-          <w:szCs w:val="24"/>
-        </w:rPr>
-        <w:t>pecifies</w:t>
-      </w:r>
-      <w:r>
-        <w:rPr>
-          <w:rFonts w:asciiTheme="minorHAnsi" w:hAnsiTheme="minorHAnsi"/>
-          <w:color w:val="000000"/>
-          <w:sz w:val="24"/>
-          <w:szCs w:val="24"/>
-        </w:rPr>
-        <w:t xml:space="preserve"> an x position for the entity to move to in pixels, with 0 being the leftmost part of the screen.</w:t>
-      </w:r>
-    </w:p>
-    <w:p>
-      <w:pPr>
-        <w:pStyle w:val="HTMLPreformatted"/>
-        <w:shd w:val="clear" w:color="auto" w:fill="FFFFFF"/>
-        <w:ind w:left="720"/>
-        <w:rPr>
-          <w:rFonts w:asciiTheme="minorHAnsi" w:hAnsiTheme="minorHAnsi"/>
-          <w:color w:val="000000"/>
-          <w:sz w:val="24"/>
-          <w:szCs w:val="24"/>
-        </w:rPr>
-      </w:pPr>
-    </w:p>
-    <w:p>
-      <w:pPr>
-        <w:pStyle w:val="HTMLPreformatted"/>
-        <w:shd w:val="clear" w:color="auto" w:fill="FFFFFF"/>
-        <w:ind w:left="916"/>
-        <w:rPr>
-          <w:rFonts w:asciiTheme="minorHAnsi" w:hAnsiTheme="minorHAnsi"/>
-          <w:color w:val="000000"/>
-          <w:sz w:val="24"/>
-          <w:szCs w:val="24"/>
-        </w:rPr>
-      </w:pPr>
-      <w:r>
-        <w:rPr>
-          <w:rFonts w:asciiTheme="minorHAnsi" w:hAnsiTheme="minorHAnsi"/>
-          <w:b/>
-          <w:color w:val="000000"/>
-          <w:sz w:val="24"/>
-          <w:szCs w:val="24"/>
-        </w:rPr>
-        <w:t>y</w:t>
-      </w:r>
-      <w:r>
-        <w:rPr>
-          <w:rFonts w:asciiTheme="minorHAnsi" w:hAnsiTheme="minorHAnsi"/>
-          <w:color w:val="000000"/>
-          <w:sz w:val="24"/>
-          <w:szCs w:val="24"/>
-        </w:rPr>
-        <w:t>: S</w:t>
-      </w:r>
-      <w:r>
-        <w:rPr>
-          <w:rFonts w:asciiTheme="minorHAnsi" w:hAnsiTheme="minorHAnsi"/>
-          <w:color w:val="000000"/>
-          <w:sz w:val="24"/>
-          <w:szCs w:val="24"/>
-        </w:rPr>
-        <w:t xml:space="preserve">pecifies an </w:t>
-      </w:r>
-      <w:r>
-        <w:rPr>
-          <w:rFonts w:asciiTheme="minorHAnsi" w:hAnsiTheme="minorHAnsi"/>
-          <w:color w:val="000000"/>
-          <w:sz w:val="24"/>
-          <w:szCs w:val="24"/>
-        </w:rPr>
-        <w:t>y</w:t>
-      </w:r>
-      <w:r>
-        <w:rPr>
-          <w:rFonts w:asciiTheme="minorHAnsi" w:hAnsiTheme="minorHAnsi"/>
-          <w:color w:val="000000"/>
-          <w:sz w:val="24"/>
-          <w:szCs w:val="24"/>
-        </w:rPr>
-        <w:t xml:space="preserve"> pos</w:t>
-      </w:r>
-      <w:r>
-        <w:rPr>
-          <w:rFonts w:asciiTheme="minorHAnsi" w:hAnsiTheme="minorHAnsi"/>
-          <w:color w:val="000000"/>
-          <w:sz w:val="24"/>
-          <w:szCs w:val="24"/>
-        </w:rPr>
-        <w:t>ition for the entity to move to, with 0 being the topmost part of the screen.</w:t>
-      </w:r>
-    </w:p>
-    <w:p>
-      <w:pPr>
-        <w:pStyle w:val="HTMLPreformatted"/>
-        <w:shd w:val="clear" w:color="auto" w:fill="FFFFFF"/>
-        <w:ind w:left="916"/>
-        <w:rPr>
-          <w:rFonts w:asciiTheme="minorHAnsi" w:hAnsiTheme="minorHAnsi"/>
-          <w:color w:val="000000"/>
-          <w:sz w:val="24"/>
-          <w:szCs w:val="24"/>
-        </w:rPr>
-      </w:pPr>
-    </w:p>
-    <w:p>
-      <w:pPr>
-        <w:pStyle w:val="HTMLPreformatted"/>
-        <w:shd w:val="clear" w:color="auto" w:fill="FFFFFF"/>
-        <w:ind w:left="916"/>
-        <w:rPr>
-          <w:rFonts w:asciiTheme="minorHAnsi" w:hAnsiTheme="minorHAnsi"/>
-          <w:color w:val="000000"/>
-          <w:sz w:val="24"/>
-          <w:szCs w:val="24"/>
-        </w:rPr>
-      </w:pPr>
-      <w:r>
-        <w:rPr>
-          <w:rFonts w:asciiTheme="minorHAnsi" w:hAnsiTheme="minorHAnsi"/>
-          <w:b/>
-          <w:color w:val="000000"/>
-          <w:sz w:val="24"/>
-          <w:szCs w:val="24"/>
-        </w:rPr>
-        <w:lastRenderedPageBreak/>
-        <w:t>width:</w:t>
-      </w:r>
-      <w:r>
-        <w:rPr>
-          <w:rFonts w:asciiTheme="minorHAnsi" w:hAnsiTheme="minorHAnsi"/>
-          <w:color w:val="000000"/>
-          <w:sz w:val="24"/>
-          <w:szCs w:val="24"/>
-        </w:rPr>
-        <w:t xml:space="preserve"> S</w:t>
-      </w:r>
-      <w:r>
-        <w:rPr>
-          <w:rFonts w:asciiTheme="minorHAnsi" w:hAnsiTheme="minorHAnsi"/>
-          <w:color w:val="000000"/>
-          <w:sz w:val="24"/>
-          <w:szCs w:val="24"/>
-        </w:rPr>
-        <w:t>pecifies the width of the entity at the end of the change.</w:t>
-      </w:r>
-    </w:p>
-    <w:p>
-      <w:pPr>
-        <w:pStyle w:val="HTMLPreformatted"/>
-        <w:shd w:val="clear" w:color="auto" w:fill="FFFFFF"/>
-        <w:ind w:left="916"/>
-        <w:rPr>
-          <w:rFonts w:asciiTheme="minorHAnsi" w:hAnsiTheme="minorHAnsi"/>
-          <w:color w:val="000000"/>
-          <w:sz w:val="24"/>
-          <w:szCs w:val="24"/>
-        </w:rPr>
-      </w:pPr>
-    </w:p>
-    <w:p>
-      <w:pPr>
-        <w:pStyle w:val="HTMLPreformatted"/>
-        <w:shd w:val="clear" w:color="auto" w:fill="FFFFFF"/>
-        <w:ind w:left="916"/>
-        <w:rPr>
-          <w:rFonts w:asciiTheme="minorHAnsi" w:hAnsiTheme="minorHAnsi"/>
-          <w:color w:val="000000"/>
-          <w:sz w:val="24"/>
-          <w:szCs w:val="24"/>
-        </w:rPr>
-      </w:pPr>
-      <w:r>
-        <w:rPr>
-          <w:rFonts w:asciiTheme="minorHAnsi" w:hAnsiTheme="minorHAnsi"/>
-          <w:b/>
-          <w:color w:val="000000"/>
-          <w:sz w:val="24"/>
-          <w:szCs w:val="24"/>
-        </w:rPr>
-        <w:t>height</w:t>
-      </w:r>
-      <w:r>
-        <w:rPr>
-          <w:rFonts w:asciiTheme="minorHAnsi" w:hAnsiTheme="minorHAnsi"/>
-          <w:b/>
-          <w:color w:val="000000"/>
-          <w:sz w:val="24"/>
-          <w:szCs w:val="24"/>
-        </w:rPr>
-        <w:t>:</w:t>
-      </w:r>
-      <w:r>
-        <w:rPr>
-          <w:rFonts w:asciiTheme="minorHAnsi" w:hAnsiTheme="minorHAnsi"/>
-          <w:color w:val="000000"/>
-          <w:sz w:val="24"/>
-          <w:szCs w:val="24"/>
-        </w:rPr>
-        <w:t xml:space="preserve"> S</w:t>
-      </w:r>
-      <w:r>
-        <w:rPr>
-          <w:rFonts w:asciiTheme="minorHAnsi" w:hAnsiTheme="minorHAnsi"/>
-          <w:color w:val="000000"/>
-          <w:sz w:val="24"/>
-          <w:szCs w:val="24"/>
-        </w:rPr>
-        <w:t>pecifies the width of the entity at the end of the change.</w:t>
-      </w:r>
-    </w:p>
-    <w:p>
-      <w:pPr>
-        <w:pStyle w:val="HTMLPreformatted"/>
-        <w:shd w:val="clear" w:color="auto" w:fill="FFFFFF"/>
-        <w:ind w:left="916"/>
-        <w:rPr>
-          <w:rFonts w:asciiTheme="minorHAnsi" w:hAnsiTheme="minorHAnsi"/>
-          <w:color w:val="000000"/>
-          <w:sz w:val="24"/>
-          <w:szCs w:val="24"/>
-        </w:rPr>
-      </w:pPr>
-      <w:r>
-        <w:rPr>
-          <w:rFonts w:asciiTheme="minorHAnsi" w:hAnsiTheme="minorHAnsi"/>
-          <w:color w:val="000000"/>
-          <w:sz w:val="24"/>
-          <w:szCs w:val="24"/>
-        </w:rPr>
-        <w:t xml:space="preserve"> </w:t>
-      </w:r>
-    </w:p>
-    <w:p>
-      <w:pPr>
-        <w:pStyle w:val="HTMLPreformatted"/>
-        <w:shd w:val="clear" w:color="auto" w:fill="FFFFFF"/>
-        <w:ind w:left="916"/>
-        <w:rPr>
-          <w:rFonts w:asciiTheme="minorHAnsi" w:hAnsiTheme="minorHAnsi"/>
-          <w:color w:val="000000"/>
-          <w:sz w:val="24"/>
-          <w:szCs w:val="24"/>
-        </w:rPr>
-      </w:pPr>
-      <w:r>
-        <w:rPr>
-          <w:rFonts w:asciiTheme="minorHAnsi" w:hAnsiTheme="minorHAnsi"/>
-          <w:b/>
-          <w:color w:val="000000"/>
-          <w:sz w:val="24"/>
-          <w:szCs w:val="24"/>
-        </w:rPr>
-        <w:t>rotation</w:t>
-      </w:r>
-      <w:r>
-        <w:rPr>
-          <w:rFonts w:asciiTheme="minorHAnsi" w:hAnsiTheme="minorHAnsi"/>
-          <w:b/>
-          <w:color w:val="000000"/>
-          <w:sz w:val="24"/>
-          <w:szCs w:val="24"/>
-        </w:rPr>
-        <w:t>:</w:t>
-      </w:r>
-      <w:r>
-        <w:rPr>
-          <w:rFonts w:asciiTheme="minorHAnsi" w:hAnsiTheme="minorHAnsi"/>
-          <w:color w:val="000000"/>
-          <w:sz w:val="24"/>
-          <w:szCs w:val="24"/>
-        </w:rPr>
-        <w:t xml:space="preserve"> S</w:t>
-      </w:r>
-      <w:r>
-        <w:rPr>
-          <w:rFonts w:asciiTheme="minorHAnsi" w:hAnsiTheme="minorHAnsi"/>
-          <w:color w:val="000000"/>
-          <w:sz w:val="24"/>
-          <w:szCs w:val="24"/>
-        </w:rPr>
-        <w:t>pecifies how far the entity should rotate during the change.</w:t>
-      </w:r>
-    </w:p>
-    <w:p>
-      <w:pPr>
-        <w:pStyle w:val="HTMLPreformatted"/>
-        <w:shd w:val="clear" w:color="auto" w:fill="FFFFFF"/>
-        <w:ind w:left="916"/>
-        <w:rPr>
-          <w:rFonts w:asciiTheme="minorHAnsi" w:hAnsiTheme="minorHAnsi"/>
-          <w:b/>
-          <w:color w:val="000000"/>
-          <w:sz w:val="24"/>
-          <w:szCs w:val="24"/>
-        </w:rPr>
-      </w:pPr>
-    </w:p>
-    <w:p>
-      <w:pPr>
-        <w:pStyle w:val="HTMLPreformatted"/>
-        <w:shd w:val="clear" w:color="auto" w:fill="FFFFFF"/>
-        <w:ind w:left="916"/>
-        <w:rPr>
-          <w:rFonts w:asciiTheme="minorHAnsi" w:hAnsiTheme="minorHAnsi"/>
-          <w:color w:val="000000"/>
-          <w:sz w:val="24"/>
-          <w:szCs w:val="24"/>
-        </w:rPr>
-      </w:pPr>
-      <w:r>
-        <w:rPr>
-          <w:rFonts w:asciiTheme="minorHAnsi" w:hAnsiTheme="minorHAnsi"/>
-          <w:b/>
-          <w:color w:val="000000"/>
-          <w:sz w:val="24"/>
-          <w:szCs w:val="24"/>
-        </w:rPr>
-        <w:t>flipped</w:t>
-      </w:r>
-      <w:r>
-        <w:rPr>
-          <w:rFonts w:asciiTheme="minorHAnsi" w:hAnsiTheme="minorHAnsi"/>
-          <w:color w:val="000000"/>
-          <w:sz w:val="24"/>
-          <w:szCs w:val="24"/>
-        </w:rPr>
-        <w:t>:</w:t>
-      </w:r>
-      <w:r>
-        <w:rPr>
-          <w:rFonts w:asciiTheme="minorHAnsi" w:hAnsiTheme="minorHAnsi"/>
-          <w:color w:val="000000"/>
-          <w:sz w:val="24"/>
-          <w:szCs w:val="24"/>
-        </w:rPr>
-        <w:t xml:space="preserve"> A</w:t>
-      </w:r>
-      <w:r>
-        <w:rPr>
-          <w:rFonts w:asciiTheme="minorHAnsi" w:hAnsiTheme="minorHAnsi"/>
-          <w:color w:val="000000"/>
-          <w:sz w:val="24"/>
-          <w:szCs w:val="24"/>
-        </w:rPr>
-        <w:t xml:space="preserve"> boolean value which specifies whether the entity sprite is flipped</w:t>
-      </w:r>
-      <w:r>
-        <w:rPr>
-          <w:rFonts w:asciiTheme="minorHAnsi" w:hAnsiTheme="minorHAnsi"/>
-          <w:color w:val="000000"/>
-          <w:sz w:val="24"/>
-          <w:szCs w:val="24"/>
-        </w:rPr>
-        <w:t>.</w:t>
-      </w:r>
-    </w:p>
-    <w:p>
-      <w:pPr>
-        <w:pStyle w:val="HTMLPreformatted"/>
-        <w:shd w:val="clear" w:color="auto" w:fill="FFFFFF"/>
-        <w:rPr>
-          <w:rFonts w:asciiTheme="minorHAnsi" w:hAnsiTheme="minorHAnsi"/>
-          <w:color w:val="000000"/>
-          <w:sz w:val="24"/>
-          <w:szCs w:val="24"/>
-        </w:rPr>
-      </w:pPr>
-    </w:p>
-    <w:p>
-      <w:pPr>
-        <w:pStyle w:val="HTMLPreformatted"/>
-        <w:shd w:val="clear" w:color="auto" w:fill="FFFFFF"/>
-        <w:rPr>
-          <w:rFonts w:asciiTheme="minorHAnsi" w:hAnsiTheme="minorHAnsi"/>
-          <w:color w:val="000000"/>
-          <w:sz w:val="24"/>
-          <w:szCs w:val="24"/>
-        </w:rPr>
-      </w:pPr>
-      <w:r>
-        <w:rPr>
-          <w:rFonts w:asciiTheme="minorHAnsi" w:hAnsiTheme="minorHAnsi"/>
-          <w:b/>
-          <w:color w:val="000000"/>
-          <w:sz w:val="24"/>
-          <w:szCs w:val="24"/>
-        </w:rPr>
-        <w:tab/>
-        <w:t>visible</w:t>
-      </w:r>
-      <w:r>
-        <w:rPr>
-          <w:rFonts w:asciiTheme="minorHAnsi" w:hAnsiTheme="minorHAnsi"/>
-          <w:color w:val="000000"/>
-          <w:sz w:val="24"/>
-          <w:szCs w:val="24"/>
-        </w:rPr>
-        <w:t xml:space="preserve">: </w:t>
-      </w:r>
-      <w:r>
-        <w:rPr>
-          <w:rFonts w:asciiTheme="minorHAnsi" w:hAnsiTheme="minorHAnsi"/>
-          <w:color w:val="000000"/>
-          <w:sz w:val="24"/>
-          <w:szCs w:val="24"/>
-        </w:rPr>
-        <w:t>A</w:t>
-      </w:r>
-      <w:r>
-        <w:rPr>
-          <w:rFonts w:asciiTheme="minorHAnsi" w:hAnsiTheme="minorHAnsi"/>
-          <w:color w:val="000000"/>
-          <w:sz w:val="24"/>
-          <w:szCs w:val="24"/>
-        </w:rPr>
-        <w:t xml:space="preserve"> boolean value which specifies whether the entity</w:t>
-      </w:r>
-      <w:r>
-        <w:rPr>
-          <w:rFonts w:asciiTheme="minorHAnsi" w:hAnsiTheme="minorHAnsi"/>
-          <w:color w:val="000000"/>
-          <w:sz w:val="24"/>
-          <w:szCs w:val="24"/>
-        </w:rPr>
-        <w:t xml:space="preserve"> is able to be seen</w:t>
-      </w:r>
-      <w:r>
-        <w:rPr>
-          <w:rFonts w:asciiTheme="minorHAnsi" w:hAnsiTheme="minorHAnsi"/>
-          <w:color w:val="000000"/>
-          <w:sz w:val="24"/>
-          <w:szCs w:val="24"/>
-        </w:rPr>
-        <w:t>.</w:t>
-      </w:r>
-    </w:p>
-    <w:p>
-      <w:pPr>
-        <w:pStyle w:val="HTMLPreformatted"/>
-        <w:shd w:val="clear" w:color="auto" w:fill="FFFFFF"/>
-        <w:rPr>
-          <w:rFonts w:asciiTheme="minorHAnsi" w:hAnsiTheme="minorHAnsi"/>
-          <w:color w:val="000000"/>
-          <w:sz w:val="24"/>
-          <w:szCs w:val="24"/>
-        </w:rPr>
-      </w:pPr>
-    </w:p>
-    <w:p>
-      <w:pPr>
-        <w:pStyle w:val="HTMLPreformatted"/>
-        <w:shd w:val="clear" w:color="auto" w:fill="FFFFFF"/>
-        <w:ind w:left="916"/>
-        <w:rPr>
-          <w:rFonts w:asciiTheme="minorHAnsi" w:hAnsiTheme="minorHAnsi"/>
-          <w:color w:val="000000"/>
-          <w:sz w:val="24"/>
-          <w:szCs w:val="24"/>
-        </w:rPr>
-      </w:pPr>
-      <w:r>
-        <w:rPr>
-          <w:rFonts w:asciiTheme="minorHAnsi" w:hAnsiTheme="minorHAnsi"/>
-          <w:b/>
-          <w:color w:val="000000"/>
-          <w:sz w:val="24"/>
-          <w:szCs w:val="24"/>
-        </w:rPr>
-        <w:t>initX, initY, initWidth, initHeight, initRotation</w:t>
-      </w:r>
-      <w:r>
-        <w:rPr>
-          <w:rFonts w:asciiTheme="minorHAnsi" w:hAnsiTheme="minorHAnsi"/>
-          <w:color w:val="000000"/>
-          <w:sz w:val="24"/>
-          <w:szCs w:val="24"/>
-        </w:rPr>
-        <w:t>: A</w:t>
-      </w:r>
-      <w:r>
-        <w:rPr>
-          <w:rFonts w:asciiTheme="minorHAnsi" w:hAnsiTheme="minorHAnsi"/>
-          <w:color w:val="000000"/>
-          <w:sz w:val="24"/>
-          <w:szCs w:val="24"/>
-        </w:rPr>
-        <w:t>rguments which specify initial values for the change. For instance, setting x=500 will make the entity move to x=500 at the end of its turn, whereas setting initX=500 will instantly place the entity at x</w:t>
-      </w:r>
-      <w:r>
-        <w:rPr>
-          <w:rFonts w:asciiTheme="minorHAnsi" w:hAnsiTheme="minorHAnsi"/>
-          <w:color w:val="000000"/>
-          <w:sz w:val="24"/>
-          <w:szCs w:val="24"/>
-        </w:rPr>
-        <w:t>=500. It is not recommended to include these settings in the change specification.</w:t>
-      </w:r>
-    </w:p>
-    <w:p>
-      <w:pPr>
-        <w:pStyle w:val="HTMLPreformatted"/>
-        <w:shd w:val="clear" w:color="auto" w:fill="FFFFFF"/>
-        <w:rPr>
-          <w:rFonts w:asciiTheme="minorHAnsi" w:hAnsiTheme="minorHAnsi"/>
-          <w:color w:val="000000"/>
-          <w:sz w:val="24"/>
-          <w:szCs w:val="24"/>
-        </w:rPr>
-      </w:pPr>
-    </w:p>
-    <w:p>
-      <w:pPr>
-        <w:pStyle w:val="HTMLPreformatted"/>
-        <w:shd w:val="clear" w:color="auto" w:fill="FFFFFF"/>
-        <w:rPr>
-          <w:rFonts w:asciiTheme="minorHAnsi" w:hAnsiTheme="minorHAnsi"/>
-          <w:i/>
-          <w:color w:val="000000"/>
-          <w:sz w:val="24"/>
-          <w:szCs w:val="24"/>
-        </w:rPr>
-      </w:pPr>
-      <w:r>
-        <w:rPr>
-          <w:rFonts w:asciiTheme="minorHAnsi" w:hAnsiTheme="minorHAnsi"/>
-          <w:b/>
-          <w:color w:val="000000"/>
-          <w:sz w:val="24"/>
-          <w:szCs w:val="24"/>
-        </w:rPr>
-        <w:tab/>
-      </w:r>
-      <w:r>
-        <w:rPr>
-          <w:rFonts w:asciiTheme="minorHAnsi" w:hAnsiTheme="minorHAnsi"/>
-          <w:b/>
-          <w:color w:val="000000"/>
-          <w:sz w:val="24"/>
-          <w:szCs w:val="24"/>
-        </w:rPr>
-        <w:t>For the "text" type:</w:t>
-      </w:r>
-    </w:p>
-    <w:p>
-      <w:pPr>
-        <w:pStyle w:val="HTMLPreformatted"/>
-        <w:shd w:val="clear" w:color="auto" w:fill="FFFFFF"/>
-        <w:rPr>
-          <w:rFonts w:asciiTheme="minorHAnsi" w:hAnsiTheme="minorHAnsi"/>
-          <w:i/>
-          <w:color w:val="000000"/>
-          <w:sz w:val="24"/>
-          <w:szCs w:val="24"/>
-        </w:rPr>
-      </w:pPr>
-    </w:p>
-    <w:p>
-      <w:pPr>
-        <w:pStyle w:val="HTMLPreformatted"/>
-        <w:shd w:val="clear" w:color="auto" w:fill="FFFFFF"/>
-        <w:rPr>
-          <w:rFonts w:asciiTheme="minorHAnsi" w:hAnsiTheme="minorHAnsi"/>
-          <w:color w:val="000000"/>
-          <w:sz w:val="24"/>
-          <w:szCs w:val="24"/>
-        </w:rPr>
-      </w:pPr>
-      <w:r>
-        <w:rPr>
-          <w:rFonts w:asciiTheme="minorHAnsi" w:hAnsiTheme="minorHAnsi"/>
-          <w:b/>
-          <w:color w:val="000000"/>
-          <w:sz w:val="24"/>
-          <w:szCs w:val="24"/>
-        </w:rPr>
-        <w:tab/>
-      </w:r>
-      <w:r>
-        <w:rPr>
-          <w:rFonts w:asciiTheme="minorHAnsi" w:hAnsiTheme="minorHAnsi"/>
-          <w:b/>
-          <w:color w:val="000000"/>
-          <w:sz w:val="24"/>
-          <w:szCs w:val="24"/>
-        </w:rPr>
-        <w:t>value</w:t>
-      </w:r>
-      <w:r>
-        <w:rPr>
-          <w:rFonts w:asciiTheme="minorHAnsi" w:hAnsiTheme="minorHAnsi"/>
-          <w:color w:val="000000"/>
-          <w:sz w:val="24"/>
-          <w:szCs w:val="24"/>
-        </w:rPr>
-        <w:t xml:space="preserve">: </w:t>
-      </w:r>
-      <w:r>
-        <w:rPr>
-          <w:rFonts w:asciiTheme="minorHAnsi" w:hAnsiTheme="minorHAnsi"/>
-          <w:color w:val="000000"/>
-          <w:sz w:val="24"/>
-          <w:szCs w:val="24"/>
-        </w:rPr>
-        <w:t>String representing the text to be displayed.</w:t>
-      </w:r>
-    </w:p>
-    <w:p>
-      <w:pPr>
-        <w:pStyle w:val="HTMLPreformatted"/>
-        <w:shd w:val="clear" w:color="auto" w:fill="FFFFFF"/>
-        <w:ind w:left="720"/>
-        <w:rPr>
-          <w:rFonts w:asciiTheme="minorHAnsi" w:hAnsiTheme="minorHAnsi"/>
-          <w:color w:val="000000"/>
-          <w:sz w:val="24"/>
-          <w:szCs w:val="24"/>
-        </w:rPr>
-      </w:pPr>
-    </w:p>
-    <w:p>
-      <w:pPr>
-        <w:pStyle w:val="HTMLPreformatted"/>
-        <w:shd w:val="clear" w:color="auto" w:fill="FFFFFF"/>
-        <w:rPr>
-          <w:rFonts w:asciiTheme="minorHAnsi" w:hAnsiTheme="minorHAnsi"/>
-          <w:color w:val="000000"/>
-          <w:sz w:val="24"/>
-          <w:szCs w:val="24"/>
-        </w:rPr>
-      </w:pPr>
-      <w:r>
-        <w:rPr>
-          <w:rFonts w:asciiTheme="minorHAnsi" w:hAnsiTheme="minorHAnsi"/>
-          <w:b/>
-          <w:color w:val="000000"/>
-          <w:sz w:val="24"/>
-          <w:szCs w:val="24"/>
-        </w:rPr>
-        <w:tab/>
-      </w:r>
-      <w:r>
-        <w:rPr>
-          <w:rFonts w:asciiTheme="minorHAnsi" w:hAnsiTheme="minorHAnsi"/>
-          <w:b/>
-          <w:color w:val="000000"/>
-          <w:sz w:val="24"/>
-          <w:szCs w:val="24"/>
-        </w:rPr>
-        <w:t>font</w:t>
-      </w:r>
-      <w:r>
-        <w:rPr>
-          <w:rFonts w:asciiTheme="minorHAnsi" w:hAnsiTheme="minorHAnsi"/>
-          <w:color w:val="000000"/>
-          <w:sz w:val="24"/>
-          <w:szCs w:val="24"/>
-        </w:rPr>
-        <w:t>: String representing the style and size of the font, ex. ‘bold 20pt Arial’.</w:t>
-      </w:r>
-    </w:p>
-    <w:p>
-      <w:pPr>
-        <w:pStyle w:val="HTMLPreformatted"/>
-        <w:shd w:val="clear" w:color="auto" w:fill="FFFFFF"/>
-        <w:ind w:left="720"/>
-        <w:rPr>
-          <w:rFonts w:asciiTheme="minorHAnsi" w:hAnsiTheme="minorHAnsi"/>
-          <w:color w:val="000000"/>
-          <w:sz w:val="24"/>
-          <w:szCs w:val="24"/>
-        </w:rPr>
-      </w:pPr>
-    </w:p>
-    <w:p>
-      <w:pPr>
-        <w:pStyle w:val="HTMLPreformatted"/>
-        <w:shd w:val="clear" w:color="auto" w:fill="FFFFFF"/>
-        <w:rPr>
-          <w:rFonts w:asciiTheme="minorHAnsi" w:hAnsiTheme="minorHAnsi"/>
-          <w:color w:val="000000"/>
-          <w:sz w:val="24"/>
-          <w:szCs w:val="24"/>
-        </w:rPr>
-      </w:pPr>
-      <w:r>
-        <w:rPr>
-          <w:rFonts w:asciiTheme="minorHAnsi" w:hAnsiTheme="minorHAnsi"/>
-          <w:b/>
-          <w:color w:val="000000"/>
-          <w:sz w:val="24"/>
-          <w:szCs w:val="24"/>
-        </w:rPr>
-        <w:tab/>
-      </w:r>
-      <w:r>
-        <w:rPr>
-          <w:rFonts w:asciiTheme="minorHAnsi" w:hAnsiTheme="minorHAnsi"/>
-          <w:b/>
-          <w:color w:val="000000"/>
-          <w:sz w:val="24"/>
-          <w:szCs w:val="24"/>
-        </w:rPr>
-        <w:t>backgroundColor</w:t>
-      </w:r>
-      <w:r>
-        <w:rPr>
-          <w:rFonts w:asciiTheme="minorHAnsi" w:hAnsiTheme="minorHAnsi"/>
-          <w:color w:val="000000"/>
-          <w:sz w:val="24"/>
-          <w:szCs w:val="24"/>
-        </w:rPr>
-        <w:t>: The color of the background of the text object.</w:t>
-      </w:r>
-    </w:p>
-    <w:p>
-      <w:pPr>
-        <w:pStyle w:val="HTMLPreformatted"/>
-        <w:shd w:val="clear" w:color="auto" w:fill="FFFFFF"/>
-        <w:ind w:left="720"/>
-        <w:rPr>
-          <w:rFonts w:asciiTheme="minorHAnsi" w:hAnsiTheme="minorHAnsi"/>
-          <w:color w:val="000000"/>
-          <w:sz w:val="24"/>
-          <w:szCs w:val="24"/>
-        </w:rPr>
-      </w:pPr>
-    </w:p>
-    <w:p>
-      <w:pPr>
-        <w:pStyle w:val="HTMLPreformatted"/>
-        <w:shd w:val="clear" w:color="auto" w:fill="FFFFFF"/>
-        <w:rPr>
-          <w:rFonts w:asciiTheme="minorHAnsi" w:hAnsiTheme="minorHAnsi"/>
-          <w:color w:val="000000"/>
-          <w:sz w:val="24"/>
-          <w:szCs w:val="24"/>
-        </w:rPr>
-      </w:pPr>
-      <w:r>
-        <w:rPr>
-          <w:rFonts w:asciiTheme="minorHAnsi" w:hAnsiTheme="minorHAnsi"/>
-          <w:b/>
-          <w:color w:val="000000"/>
-          <w:sz w:val="24"/>
-          <w:szCs w:val="24"/>
-        </w:rPr>
-        <w:tab/>
-      </w:r>
-      <w:r>
-        <w:rPr>
-          <w:rFonts w:asciiTheme="minorHAnsi" w:hAnsiTheme="minorHAnsi"/>
-          <w:b/>
-          <w:color w:val="000000"/>
-          <w:sz w:val="24"/>
-          <w:szCs w:val="24"/>
-        </w:rPr>
-        <w:t>fill</w:t>
-      </w:r>
-      <w:r>
-        <w:rPr>
-          <w:rFonts w:asciiTheme="minorHAnsi" w:hAnsiTheme="minorHAnsi"/>
-          <w:color w:val="000000"/>
-          <w:sz w:val="24"/>
-          <w:szCs w:val="24"/>
-        </w:rPr>
-        <w:t xml:space="preserve">: Hex value indicating the color of the text, ex. </w:t>
-      </w:r>
-      <w:r>
-        <w:rPr>
-          <w:rFonts w:asciiTheme="minorHAnsi" w:hAnsiTheme="minorHAnsi"/>
-          <w:color w:val="000000"/>
-          <w:sz w:val="24"/>
-          <w:szCs w:val="24"/>
-        </w:rPr>
-        <w:t>"#00FF00"</w:t>
-      </w:r>
-      <w:r>
-        <w:rPr>
-          <w:rFonts w:asciiTheme="minorHAnsi" w:hAnsiTheme="minorHAnsi"/>
-          <w:color w:val="000000"/>
-          <w:sz w:val="24"/>
-          <w:szCs w:val="24"/>
-        </w:rPr>
-        <w:t>.</w:t>
-      </w:r>
-    </w:p>
-    <w:p>
-      <w:pPr>
-        <w:pStyle w:val="HTMLPreformatted"/>
-        <w:shd w:val="clear" w:color="auto" w:fill="FFFFFF"/>
-        <w:rPr>
-          <w:rFonts w:asciiTheme="minorHAnsi" w:hAnsiTheme="minorHAnsi"/>
-          <w:color w:val="000000"/>
-          <w:sz w:val="24"/>
-          <w:szCs w:val="24"/>
-        </w:rPr>
-      </w:pPr>
-      <w:r>
-        <w:rPr>
-          <w:rFonts w:asciiTheme="minorHAnsi" w:hAnsiTheme="minorHAnsi"/>
-          <w:color w:val="000000"/>
-          <w:sz w:val="24"/>
-          <w:szCs w:val="24"/>
-        </w:rPr>
-        <w:tab/>
-      </w:r>
-    </w:p>
-    <w:p>
-      <w:pPr>
-        <w:pStyle w:val="HTMLPreformatted"/>
-        <w:shd w:val="clear" w:color="auto" w:fill="FFFFFF"/>
-        <w:rPr>
-          <w:rFonts w:asciiTheme="minorHAnsi" w:hAnsiTheme="minorHAnsi"/>
-          <w:b/>
-          <w:color w:val="000000"/>
-          <w:sz w:val="24"/>
-          <w:szCs w:val="24"/>
-        </w:rPr>
-      </w:pPr>
-      <w:r>
-        <w:rPr>
-          <w:rFonts w:asciiTheme="minorHAnsi" w:hAnsiTheme="minorHAnsi"/>
-          <w:color w:val="000000"/>
-          <w:sz w:val="24"/>
-          <w:szCs w:val="24"/>
-        </w:rPr>
-        <w:tab/>
-      </w:r>
-      <w:r>
-        <w:rPr>
-          <w:rFonts w:asciiTheme="minorHAnsi" w:hAnsiTheme="minorHAnsi"/>
-          <w:b/>
-          <w:color w:val="000000"/>
-          <w:sz w:val="24"/>
-          <w:szCs w:val="24"/>
-        </w:rPr>
-        <w:t>For the "object" type:</w:t>
-      </w:r>
-    </w:p>
-    <w:p>
-      <w:pPr>
-        <w:pStyle w:val="HTMLPreformatted"/>
-        <w:shd w:val="clear" w:color="auto" w:fill="FFFFFF"/>
-        <w:rPr>
-          <w:rFonts w:asciiTheme="minorHAnsi" w:hAnsiTheme="minorHAnsi"/>
-          <w:b/>
-          <w:color w:val="000000"/>
-          <w:sz w:val="24"/>
-          <w:szCs w:val="24"/>
-        </w:rPr>
-      </w:pPr>
-      <w:r>
-        <w:rPr>
-          <w:rFonts w:asciiTheme="minorHAnsi" w:hAnsiTheme="minorHAnsi"/>
-          <w:b/>
-          <w:color w:val="000000"/>
-          <w:sz w:val="24"/>
-          <w:szCs w:val="24"/>
-        </w:rPr>
-        <w:tab/>
-      </w:r>
-    </w:p>
-    <w:p>
-      <w:pPr>
-        <w:pStyle w:val="HTMLPreformatted"/>
-        <w:shd w:val="clear" w:color="auto" w:fill="FFFFFF"/>
-        <w:ind w:left="720"/>
-        <w:rPr>
-          <w:rFonts w:asciiTheme="minorHAnsi" w:hAnsiTheme="minorHAnsi"/>
-          <w:color w:val="000000"/>
-          <w:sz w:val="24"/>
-          <w:szCs w:val="24"/>
-        </w:rPr>
-      </w:pPr>
-      <w:r>
-        <w:rPr>
-          <w:rFonts w:asciiTheme="minorHAnsi" w:hAnsiTheme="minorHAnsi"/>
-          <w:b/>
-          <w:color w:val="000000"/>
-          <w:sz w:val="24"/>
-          <w:szCs w:val="24"/>
-        </w:rPr>
-        <w:tab/>
-      </w:r>
-      <w:r>
-        <w:rPr>
-          <w:rFonts w:asciiTheme="minorHAnsi" w:hAnsiTheme="minorHAnsi"/>
-          <w:b/>
-          <w:color w:val="000000"/>
-          <w:sz w:val="24"/>
-          <w:szCs w:val="24"/>
-        </w:rPr>
-        <w:t>value</w:t>
-      </w:r>
-      <w:r>
-        <w:rPr>
-          <w:rFonts w:asciiTheme="minorHAnsi" w:hAnsiTheme="minorHAnsi"/>
-          <w:color w:val="000000"/>
-          <w:sz w:val="24"/>
-          <w:szCs w:val="24"/>
-        </w:rPr>
-        <w:t>: Name of the image, as specified in imagesToLoad.</w:t>
-      </w:r>
-    </w:p>
-    <w:p>
-      <w:pPr>
-        <w:pStyle w:val="HTMLPreformatted"/>
-        <w:shd w:val="clear" w:color="auto" w:fill="FFFFFF"/>
-        <w:rPr>
-          <w:rFonts w:asciiTheme="minorHAnsi" w:hAnsiTheme="minorHAnsi"/>
-          <w:color w:val="000000"/>
-          <w:sz w:val="24"/>
-          <w:szCs w:val="24"/>
-        </w:rPr>
-      </w:pPr>
+        <w:t>flipped": true,</w:t>
+      </w:r>
+    </w:p>
+    <w:p>
+      <w:pPr>
+        <w:pStyle w:val="HTMLPreformatted"/>
+        <w:shd w:val="clear" w:color="auto" w:fill="FFFFFF"/>
+        <w:ind w:left="2748"/>
+        <w:rPr>
+          <w:rFonts w:asciiTheme="minorHAnsi" w:hAnsiTheme="minorHAnsi"/>
+          <w:color w:val="000000"/>
+          <w:sz w:val="24"/>
+          <w:szCs w:val="24"/>
+        </w:rPr>
+      </w:pPr>
+      <w:r>
+        <w:rPr>
+          <w:rFonts w:asciiTheme="minorHAnsi" w:hAnsiTheme="minorHAnsi"/>
+          <w:color w:val="000000"/>
+          <w:sz w:val="24"/>
+          <w:szCs w:val="24"/>
+        </w:rPr>
+        <w:t>"rotation": 0</w:t>
+      </w:r>
+    </w:p>
+    <w:p>
+      <w:pPr>
+        <w:pStyle w:val="HTMLPreformatted"/>
+        <w:shd w:val="clear" w:color="auto" w:fill="FFFFFF"/>
+        <w:rPr>
+          <w:rFonts w:asciiTheme="minorHAnsi" w:hAnsiTheme="minorHAnsi"/>
+          <w:color w:val="000000"/>
+          <w:sz w:val="24"/>
+          <w:szCs w:val="24"/>
+        </w:rPr>
+      </w:pPr>
+      <w:r>
+        <w:rPr>
+          <w:rFonts w:asciiTheme="minorHAnsi" w:hAnsiTheme="minorHAnsi"/>
+          <w:color w:val="000000"/>
+          <w:sz w:val="24"/>
+          <w:szCs w:val="24"/>
+        </w:rPr>
+        <w:tab/>
+      </w:r>
+      <w:r>
+        <w:rPr>
+          <w:rFonts w:asciiTheme="minorHAnsi" w:hAnsiTheme="minorHAnsi"/>
+          <w:color w:val="000000"/>
+          <w:sz w:val="24"/>
+          <w:szCs w:val="24"/>
+        </w:rPr>
+        <w:tab/>
+        <w:t>}</w:t>
+      </w:r>
+    </w:p>
+    <w:p>
+      <w:pPr>
+        <w:pStyle w:val="HTMLPreformatted"/>
+        <w:shd w:val="clear" w:color="auto" w:fill="FFFFFF"/>
+        <w:rPr>
+          <w:rFonts w:asciiTheme="minorHAnsi" w:hAnsiTheme="minorHAnsi"/>
+          <w:color w:val="000000"/>
+          <w:sz w:val="24"/>
+          <w:szCs w:val="24"/>
+        </w:rPr>
+      </w:pPr>
+      <w:r>
+        <w:rPr>
+          <w:rFonts w:asciiTheme="minorHAnsi" w:hAnsiTheme="minorHAnsi"/>
+          <w:color w:val="000000"/>
+          <w:sz w:val="24"/>
+          <w:szCs w:val="24"/>
+        </w:rPr>
+        <w:tab/>
+        <w:t>}]</w:t>
+      </w:r>
+    </w:p>
+    <w:p>
+      <w:pPr>
+        <w:pStyle w:val="HTMLPreformatted"/>
+        <w:shd w:val="clear" w:color="auto" w:fill="FFFFFF"/>
+        <w:rPr>
+          <w:rFonts w:asciiTheme="minorHAnsi" w:hAnsiTheme="minorHAnsi"/>
+          <w:color w:val="000000"/>
+          <w:sz w:val="24"/>
+          <w:szCs w:val="24"/>
+        </w:rPr>
+      </w:pPr>
+      <w:r>
+        <w:rPr>
+          <w:rFonts w:asciiTheme="minorHAnsi" w:hAnsiTheme="minorHAnsi"/>
+          <w:color w:val="000000"/>
+          <w:sz w:val="24"/>
+          <w:szCs w:val="24"/>
+        </w:rPr>
+        <w:t>}</w:t>
+      </w:r>
     </w:p>
     <w:sectPr>
       <w:pgSz w:w="12240" w:h="15840"/>

</xml_diff>

<commit_message>
Also updated the pdf
</commit_message>
<xml_diff>
--- a/System Documentation/Bot!Battle!_GDM_Documentation.docx
+++ b/System Documentation/Bot!Battle!_GDM_Documentation.docx
@@ -11,13 +11,25 @@
           <w:szCs w:val="24"/>
         </w:rPr>
       </w:pPr>
-      <w:r>
-        <w:rPr>
-          <w:b/>
-          <w:sz w:val="24"/>
-          <w:szCs w:val="24"/>
-        </w:rPr>
-        <w:t>Bot!Battle! Game Display Documentation</w:t>
+      <w:proofErr w:type="spellStart"/>
+      <w:proofErr w:type="gramStart"/>
+      <w:r>
+        <w:rPr>
+          <w:b/>
+          <w:sz w:val="24"/>
+          <w:szCs w:val="24"/>
+        </w:rPr>
+        <w:t>Bot!Battle</w:t>
+      </w:r>
+      <w:proofErr w:type="spellEnd"/>
+      <w:proofErr w:type="gramEnd"/>
+      <w:r>
+        <w:rPr>
+          <w:b/>
+          <w:sz w:val="24"/>
+          <w:szCs w:val="24"/>
+        </w:rPr>
+        <w:t>! Game Display Documentation</w:t>
       </w:r>
     </w:p>
     <w:p>
@@ -195,365 +207,393 @@
           <w:szCs w:val="24"/>
         </w:rPr>
       </w:pPr>
-      <w:r>
-        <w:rPr>
-          <w:b/>
-          <w:sz w:val="24"/>
-          <w:szCs w:val="24"/>
-        </w:rPr>
-        <w:t>THIS IS A LIVING DOCUMENT! IT IS STILL SUBJECT TO CHANGE! I WILL POST ANY CHANGES AS SOON AS THEY ARE MADE.</w:t>
-      </w:r>
-    </w:p>
-    <w:p>
-      <w:pPr>
-        <w:spacing w:after="0" w:line="240" w:lineRule="auto"/>
-        <w:rPr>
-          <w:b/>
-          <w:sz w:val="24"/>
-          <w:szCs w:val="24"/>
-        </w:rPr>
-      </w:pPr>
-    </w:p>
-    <w:p>
-      <w:pPr>
-        <w:spacing w:after="0" w:line="240" w:lineRule="auto"/>
-        <w:rPr>
-          <w:b/>
-          <w:sz w:val="24"/>
-          <w:szCs w:val="24"/>
-        </w:rPr>
-      </w:pPr>
-    </w:p>
-    <w:p>
-      <w:pPr>
-        <w:spacing w:after="0" w:line="240" w:lineRule="auto"/>
-        <w:rPr>
-          <w:b/>
-          <w:sz w:val="24"/>
-          <w:szCs w:val="24"/>
-        </w:rPr>
-      </w:pPr>
-    </w:p>
-    <w:p>
-      <w:pPr>
-        <w:spacing w:after="0" w:line="240" w:lineRule="auto"/>
-        <w:rPr>
-          <w:b/>
-          <w:sz w:val="24"/>
-          <w:szCs w:val="24"/>
-        </w:rPr>
-      </w:pPr>
-    </w:p>
-    <w:p>
-      <w:pPr>
-        <w:spacing w:after="0" w:line="240" w:lineRule="auto"/>
-        <w:rPr>
-          <w:b/>
-          <w:sz w:val="24"/>
-          <w:szCs w:val="24"/>
-        </w:rPr>
-      </w:pPr>
-    </w:p>
-    <w:p>
-      <w:pPr>
-        <w:spacing w:after="0" w:line="240" w:lineRule="auto"/>
-        <w:rPr>
-          <w:b/>
-          <w:sz w:val="24"/>
-          <w:szCs w:val="24"/>
-        </w:rPr>
-      </w:pPr>
-    </w:p>
-    <w:p>
-      <w:pPr>
-        <w:spacing w:after="0" w:line="240" w:lineRule="auto"/>
-        <w:rPr>
-          <w:b/>
-          <w:sz w:val="24"/>
-          <w:szCs w:val="24"/>
-        </w:rPr>
-      </w:pPr>
-    </w:p>
-    <w:p>
-      <w:pPr>
-        <w:spacing w:after="0" w:line="240" w:lineRule="auto"/>
-        <w:rPr>
-          <w:b/>
-          <w:sz w:val="24"/>
-          <w:szCs w:val="24"/>
-        </w:rPr>
-      </w:pPr>
-    </w:p>
-    <w:p>
-      <w:pPr>
-        <w:spacing w:after="0" w:line="240" w:lineRule="auto"/>
-        <w:rPr>
-          <w:b/>
-          <w:sz w:val="24"/>
-          <w:szCs w:val="24"/>
-        </w:rPr>
-      </w:pPr>
-    </w:p>
-    <w:p>
-      <w:pPr>
-        <w:spacing w:after="0" w:line="240" w:lineRule="auto"/>
-        <w:rPr>
-          <w:b/>
-          <w:sz w:val="24"/>
-          <w:szCs w:val="24"/>
-        </w:rPr>
-      </w:pPr>
-    </w:p>
-    <w:p>
-      <w:pPr>
-        <w:spacing w:after="0" w:line="240" w:lineRule="auto"/>
-        <w:rPr>
-          <w:b/>
-          <w:sz w:val="24"/>
-          <w:szCs w:val="24"/>
-        </w:rPr>
-      </w:pPr>
-    </w:p>
-    <w:p>
-      <w:pPr>
-        <w:spacing w:after="0" w:line="240" w:lineRule="auto"/>
-        <w:rPr>
-          <w:b/>
-          <w:sz w:val="24"/>
-          <w:szCs w:val="24"/>
-        </w:rPr>
-      </w:pPr>
-    </w:p>
-    <w:p>
-      <w:pPr>
-        <w:spacing w:after="0" w:line="240" w:lineRule="auto"/>
-        <w:rPr>
-          <w:b/>
-          <w:sz w:val="24"/>
-          <w:szCs w:val="24"/>
-        </w:rPr>
-      </w:pPr>
-    </w:p>
-    <w:p>
-      <w:pPr>
-        <w:spacing w:after="0" w:line="240" w:lineRule="auto"/>
-        <w:rPr>
-          <w:b/>
-          <w:sz w:val="24"/>
-          <w:szCs w:val="24"/>
-        </w:rPr>
-      </w:pPr>
-    </w:p>
-    <w:p>
-      <w:pPr>
-        <w:spacing w:after="0" w:line="240" w:lineRule="auto"/>
-        <w:rPr>
-          <w:b/>
-          <w:sz w:val="24"/>
-          <w:szCs w:val="24"/>
-        </w:rPr>
-      </w:pPr>
-    </w:p>
-    <w:p>
-      <w:pPr>
-        <w:spacing w:after="0" w:line="240" w:lineRule="auto"/>
-        <w:rPr>
-          <w:b/>
-          <w:sz w:val="24"/>
-          <w:szCs w:val="24"/>
-        </w:rPr>
-      </w:pPr>
-    </w:p>
-    <w:p>
-      <w:pPr>
-        <w:spacing w:after="0" w:line="240" w:lineRule="auto"/>
-        <w:rPr>
-          <w:b/>
-          <w:sz w:val="24"/>
-          <w:szCs w:val="24"/>
-        </w:rPr>
-      </w:pPr>
-    </w:p>
-    <w:p>
-      <w:pPr>
-        <w:spacing w:after="0" w:line="240" w:lineRule="auto"/>
-        <w:rPr>
-          <w:b/>
-          <w:sz w:val="24"/>
-          <w:szCs w:val="24"/>
-        </w:rPr>
-      </w:pPr>
-    </w:p>
-    <w:p>
-      <w:pPr>
-        <w:spacing w:after="0" w:line="240" w:lineRule="auto"/>
-        <w:rPr>
-          <w:b/>
-          <w:sz w:val="24"/>
-          <w:szCs w:val="24"/>
-        </w:rPr>
-      </w:pPr>
-    </w:p>
-    <w:p>
-      <w:pPr>
-        <w:spacing w:after="0" w:line="240" w:lineRule="auto"/>
-        <w:rPr>
-          <w:b/>
-          <w:sz w:val="24"/>
-          <w:szCs w:val="24"/>
-        </w:rPr>
-      </w:pPr>
-    </w:p>
-    <w:p>
-      <w:pPr>
-        <w:spacing w:after="0" w:line="240" w:lineRule="auto"/>
-        <w:rPr>
-          <w:b/>
-          <w:sz w:val="24"/>
-          <w:szCs w:val="24"/>
-        </w:rPr>
-      </w:pPr>
-    </w:p>
-    <w:p>
-      <w:pPr>
-        <w:spacing w:after="0" w:line="240" w:lineRule="auto"/>
-        <w:rPr>
-          <w:b/>
-          <w:sz w:val="24"/>
-          <w:szCs w:val="24"/>
-        </w:rPr>
-      </w:pPr>
-    </w:p>
-    <w:p>
-      <w:pPr>
-        <w:spacing w:after="0" w:line="240" w:lineRule="auto"/>
-        <w:rPr>
-          <w:b/>
-          <w:sz w:val="24"/>
-          <w:szCs w:val="24"/>
-        </w:rPr>
-      </w:pPr>
-    </w:p>
-    <w:p>
-      <w:pPr>
-        <w:spacing w:after="0" w:line="240" w:lineRule="auto"/>
-        <w:rPr>
-          <w:b/>
-          <w:sz w:val="24"/>
-          <w:szCs w:val="24"/>
-        </w:rPr>
-      </w:pPr>
-    </w:p>
-    <w:p>
-      <w:pPr>
-        <w:spacing w:after="0" w:line="240" w:lineRule="auto"/>
-        <w:rPr>
-          <w:b/>
-          <w:sz w:val="24"/>
-          <w:szCs w:val="24"/>
-        </w:rPr>
-      </w:pPr>
-    </w:p>
-    <w:p>
-      <w:pPr>
-        <w:spacing w:after="0" w:line="240" w:lineRule="auto"/>
-        <w:rPr>
-          <w:b/>
-          <w:sz w:val="24"/>
-          <w:szCs w:val="24"/>
-        </w:rPr>
-      </w:pPr>
-    </w:p>
-    <w:p>
-      <w:pPr>
-        <w:spacing w:after="0" w:line="240" w:lineRule="auto"/>
-        <w:rPr>
-          <w:b/>
-          <w:sz w:val="24"/>
-          <w:szCs w:val="24"/>
-        </w:rPr>
-      </w:pPr>
-    </w:p>
-    <w:p>
-      <w:pPr>
-        <w:spacing w:after="0" w:line="240" w:lineRule="auto"/>
-        <w:rPr>
-          <w:b/>
-          <w:sz w:val="24"/>
-          <w:szCs w:val="24"/>
-        </w:rPr>
-      </w:pPr>
-    </w:p>
-    <w:p>
-      <w:pPr>
-        <w:spacing w:after="0" w:line="240" w:lineRule="auto"/>
-        <w:rPr>
-          <w:b/>
-          <w:sz w:val="24"/>
-          <w:szCs w:val="24"/>
-        </w:rPr>
-      </w:pPr>
-    </w:p>
-    <w:p>
-      <w:pPr>
-        <w:spacing w:after="0" w:line="240" w:lineRule="auto"/>
-        <w:rPr>
-          <w:b/>
-          <w:sz w:val="24"/>
-          <w:szCs w:val="24"/>
-        </w:rPr>
-      </w:pPr>
-      <w:r>
-        <w:rPr>
-          <w:b/>
+      <w:bookmarkStart w:id="0" w:name="_GoBack"/>
+      <w:bookmarkEnd w:id="0"/>
+    </w:p>
+    <w:p>
+      <w:pPr>
+        <w:spacing w:after="0" w:line="240" w:lineRule="auto"/>
+        <w:rPr>
+          <w:b/>
+          <w:sz w:val="24"/>
+          <w:szCs w:val="24"/>
+        </w:rPr>
+      </w:pPr>
+    </w:p>
+    <w:p>
+      <w:pPr>
+        <w:spacing w:after="0" w:line="240" w:lineRule="auto"/>
+        <w:rPr>
+          <w:b/>
+          <w:sz w:val="24"/>
+          <w:szCs w:val="24"/>
+        </w:rPr>
+      </w:pPr>
+    </w:p>
+    <w:p>
+      <w:pPr>
+        <w:spacing w:after="0" w:line="240" w:lineRule="auto"/>
+        <w:rPr>
+          <w:b/>
+          <w:sz w:val="24"/>
+          <w:szCs w:val="24"/>
+        </w:rPr>
+      </w:pPr>
+    </w:p>
+    <w:p>
+      <w:pPr>
+        <w:spacing w:after="0" w:line="240" w:lineRule="auto"/>
+        <w:rPr>
+          <w:b/>
+          <w:sz w:val="24"/>
+          <w:szCs w:val="24"/>
+        </w:rPr>
+      </w:pPr>
+    </w:p>
+    <w:p>
+      <w:pPr>
+        <w:spacing w:after="0" w:line="240" w:lineRule="auto"/>
+        <w:rPr>
+          <w:b/>
+          <w:sz w:val="24"/>
+          <w:szCs w:val="24"/>
+        </w:rPr>
+      </w:pPr>
+    </w:p>
+    <w:p>
+      <w:pPr>
+        <w:spacing w:after="0" w:line="240" w:lineRule="auto"/>
+        <w:rPr>
+          <w:b/>
+          <w:sz w:val="24"/>
+          <w:szCs w:val="24"/>
+        </w:rPr>
+      </w:pPr>
+    </w:p>
+    <w:p>
+      <w:pPr>
+        <w:spacing w:after="0" w:line="240" w:lineRule="auto"/>
+        <w:rPr>
+          <w:b/>
+          <w:sz w:val="24"/>
+          <w:szCs w:val="24"/>
+        </w:rPr>
+      </w:pPr>
+    </w:p>
+    <w:p>
+      <w:pPr>
+        <w:spacing w:after="0" w:line="240" w:lineRule="auto"/>
+        <w:rPr>
+          <w:b/>
+          <w:sz w:val="24"/>
+          <w:szCs w:val="24"/>
+        </w:rPr>
+      </w:pPr>
+    </w:p>
+    <w:p>
+      <w:pPr>
+        <w:spacing w:after="0" w:line="240" w:lineRule="auto"/>
+        <w:rPr>
+          <w:b/>
+          <w:sz w:val="24"/>
+          <w:szCs w:val="24"/>
+        </w:rPr>
+      </w:pPr>
+    </w:p>
+    <w:p>
+      <w:pPr>
+        <w:spacing w:after="0" w:line="240" w:lineRule="auto"/>
+        <w:rPr>
+          <w:b/>
+          <w:sz w:val="24"/>
+          <w:szCs w:val="24"/>
+        </w:rPr>
+      </w:pPr>
+    </w:p>
+    <w:p>
+      <w:pPr>
+        <w:spacing w:after="0" w:line="240" w:lineRule="auto"/>
+        <w:rPr>
+          <w:b/>
+          <w:sz w:val="24"/>
+          <w:szCs w:val="24"/>
+        </w:rPr>
+      </w:pPr>
+    </w:p>
+    <w:p>
+      <w:pPr>
+        <w:spacing w:after="0" w:line="240" w:lineRule="auto"/>
+        <w:rPr>
+          <w:b/>
+          <w:sz w:val="24"/>
+          <w:szCs w:val="24"/>
+        </w:rPr>
+      </w:pPr>
+    </w:p>
+    <w:p>
+      <w:pPr>
+        <w:spacing w:after="0" w:line="240" w:lineRule="auto"/>
+        <w:rPr>
+          <w:b/>
+          <w:sz w:val="24"/>
+          <w:szCs w:val="24"/>
+        </w:rPr>
+      </w:pPr>
+    </w:p>
+    <w:p>
+      <w:pPr>
+        <w:spacing w:after="0" w:line="240" w:lineRule="auto"/>
+        <w:rPr>
+          <w:b/>
+          <w:sz w:val="24"/>
+          <w:szCs w:val="24"/>
+        </w:rPr>
+      </w:pPr>
+    </w:p>
+    <w:p>
+      <w:pPr>
+        <w:spacing w:after="0" w:line="240" w:lineRule="auto"/>
+        <w:rPr>
+          <w:b/>
+          <w:sz w:val="24"/>
+          <w:szCs w:val="24"/>
+        </w:rPr>
+      </w:pPr>
+    </w:p>
+    <w:p>
+      <w:pPr>
+        <w:spacing w:after="0" w:line="240" w:lineRule="auto"/>
+        <w:rPr>
+          <w:b/>
+          <w:sz w:val="24"/>
+          <w:szCs w:val="24"/>
+        </w:rPr>
+      </w:pPr>
+    </w:p>
+    <w:p>
+      <w:pPr>
+        <w:spacing w:after="0" w:line="240" w:lineRule="auto"/>
+        <w:rPr>
+          <w:b/>
+          <w:sz w:val="24"/>
+          <w:szCs w:val="24"/>
+        </w:rPr>
+      </w:pPr>
+    </w:p>
+    <w:p>
+      <w:pPr>
+        <w:spacing w:after="0" w:line="240" w:lineRule="auto"/>
+        <w:rPr>
+          <w:b/>
+          <w:sz w:val="24"/>
+          <w:szCs w:val="24"/>
+        </w:rPr>
+      </w:pPr>
+    </w:p>
+    <w:p>
+      <w:pPr>
+        <w:spacing w:after="0" w:line="240" w:lineRule="auto"/>
+        <w:rPr>
+          <w:b/>
+          <w:sz w:val="24"/>
+          <w:szCs w:val="24"/>
+        </w:rPr>
+      </w:pPr>
+    </w:p>
+    <w:p>
+      <w:pPr>
+        <w:spacing w:after="0" w:line="240" w:lineRule="auto"/>
+        <w:rPr>
+          <w:b/>
+          <w:sz w:val="24"/>
+          <w:szCs w:val="24"/>
+        </w:rPr>
+      </w:pPr>
+    </w:p>
+    <w:p>
+      <w:pPr>
+        <w:spacing w:after="0" w:line="240" w:lineRule="auto"/>
+        <w:rPr>
+          <w:b/>
+          <w:sz w:val="24"/>
+          <w:szCs w:val="24"/>
+        </w:rPr>
+      </w:pPr>
+    </w:p>
+    <w:p>
+      <w:pPr>
+        <w:spacing w:after="0" w:line="240" w:lineRule="auto"/>
+        <w:rPr>
+          <w:b/>
+          <w:sz w:val="24"/>
+          <w:szCs w:val="24"/>
+        </w:rPr>
+      </w:pPr>
+    </w:p>
+    <w:p>
+      <w:pPr>
+        <w:spacing w:after="0" w:line="240" w:lineRule="auto"/>
+        <w:rPr>
+          <w:b/>
+          <w:sz w:val="24"/>
+          <w:szCs w:val="24"/>
+        </w:rPr>
+      </w:pPr>
+    </w:p>
+    <w:p>
+      <w:pPr>
+        <w:spacing w:after="0" w:line="240" w:lineRule="auto"/>
+        <w:rPr>
+          <w:b/>
+          <w:sz w:val="24"/>
+          <w:szCs w:val="24"/>
+        </w:rPr>
+      </w:pPr>
+    </w:p>
+    <w:p>
+      <w:pPr>
+        <w:spacing w:after="0" w:line="240" w:lineRule="auto"/>
+        <w:rPr>
+          <w:b/>
+          <w:sz w:val="24"/>
+          <w:szCs w:val="24"/>
+        </w:rPr>
+      </w:pPr>
+    </w:p>
+    <w:p>
+      <w:pPr>
+        <w:spacing w:after="0" w:line="240" w:lineRule="auto"/>
+        <w:rPr>
+          <w:b/>
+          <w:sz w:val="24"/>
+          <w:szCs w:val="24"/>
+        </w:rPr>
+      </w:pPr>
+    </w:p>
+    <w:p>
+      <w:pPr>
+        <w:spacing w:after="0" w:line="240" w:lineRule="auto"/>
+        <w:rPr>
+          <w:b/>
+          <w:sz w:val="24"/>
+          <w:szCs w:val="24"/>
+        </w:rPr>
+      </w:pPr>
+      <w:r>
+        <w:rPr>
+          <w:b/>
+          <w:sz w:val="24"/>
+          <w:szCs w:val="24"/>
+        </w:rPr>
+        <w:t>Game Initialization Message</w:t>
+      </w:r>
+    </w:p>
+    <w:p>
+      <w:pPr>
+        <w:spacing w:after="0" w:line="240" w:lineRule="auto"/>
+        <w:rPr>
+          <w:b/>
+          <w:sz w:val="24"/>
+          <w:szCs w:val="24"/>
+        </w:rPr>
+      </w:pPr>
+    </w:p>
+    <w:p>
+      <w:pPr>
+        <w:spacing w:after="0" w:line="240" w:lineRule="auto"/>
+        <w:rPr>
+          <w:sz w:val="24"/>
+          <w:szCs w:val="24"/>
+        </w:rPr>
+      </w:pPr>
+      <w:r>
+        <w:rPr>
+          <w:sz w:val="24"/>
+          <w:szCs w:val="24"/>
+        </w:rPr>
+        <w:t>{</w:t>
+      </w:r>
+    </w:p>
+    <w:p>
+      <w:pPr>
+        <w:spacing w:after="0" w:line="240" w:lineRule="auto"/>
+        <w:rPr>
+          <w:sz w:val="24"/>
+          <w:szCs w:val="24"/>
+        </w:rPr>
+      </w:pPr>
+      <w:r>
+        <w:rPr>
+          <w:sz w:val="24"/>
+          <w:szCs w:val="24"/>
+        </w:rPr>
+        <w:tab/>
+        <w:t>background: &lt;</w:t>
+      </w:r>
+      <w:proofErr w:type="spellStart"/>
+      <w:r>
+        <w:rPr>
+          <w:sz w:val="24"/>
+          <w:szCs w:val="24"/>
+        </w:rPr>
+        <w:t>image_name</w:t>
+      </w:r>
+      <w:proofErr w:type="spellEnd"/>
+      <w:r>
+        <w:rPr>
+          <w:sz w:val="24"/>
+          <w:szCs w:val="24"/>
+        </w:rPr>
+        <w:t>&gt;,</w:t>
+      </w:r>
+    </w:p>
+    <w:p>
+      <w:pPr>
+        <w:spacing w:after="0" w:line="240" w:lineRule="auto"/>
+        <w:rPr>
+          <w:sz w:val="24"/>
+          <w:szCs w:val="24"/>
+        </w:rPr>
+      </w:pPr>
+      <w:r>
+        <w:rPr>
           <w:sz w:val="24"/>
           <w:szCs w:val="24"/>
         </w:rPr>
         <w:lastRenderedPageBreak/>
-        <w:t>Game Initialization Message</w:t>
-      </w:r>
-    </w:p>
-    <w:p>
-      <w:pPr>
-        <w:spacing w:after="0" w:line="240" w:lineRule="auto"/>
-        <w:rPr>
-          <w:b/>
-          <w:sz w:val="24"/>
-          <w:szCs w:val="24"/>
-        </w:rPr>
-      </w:pPr>
-    </w:p>
-    <w:p>
-      <w:pPr>
-        <w:spacing w:after="0" w:line="240" w:lineRule="auto"/>
-        <w:rPr>
-          <w:sz w:val="24"/>
-          <w:szCs w:val="24"/>
-        </w:rPr>
-      </w:pPr>
-      <w:r>
-        <w:rPr>
-          <w:sz w:val="24"/>
-          <w:szCs w:val="24"/>
-        </w:rPr>
-        <w:t>{</w:t>
-      </w:r>
-    </w:p>
-    <w:p>
-      <w:pPr>
-        <w:spacing w:after="0" w:line="240" w:lineRule="auto"/>
-        <w:rPr>
-          <w:sz w:val="24"/>
-          <w:szCs w:val="24"/>
-        </w:rPr>
-      </w:pPr>
-      <w:r>
-        <w:rPr>
-          <w:sz w:val="24"/>
-          <w:szCs w:val="24"/>
-        </w:rPr>
         <w:tab/>
-        <w:t>background: &lt;image_name&gt;,</w:t>
+      </w:r>
+      <w:proofErr w:type="spellStart"/>
+      <w:r>
+        <w:rPr>
+          <w:sz w:val="24"/>
+          <w:szCs w:val="24"/>
+        </w:rPr>
+        <w:t>defaultTimestep</w:t>
+      </w:r>
+      <w:proofErr w:type="spellEnd"/>
+      <w:r>
+        <w:rPr>
+          <w:sz w:val="24"/>
+          <w:szCs w:val="24"/>
+        </w:rPr>
+        <w:t>: &lt;</w:t>
+      </w:r>
+      <w:proofErr w:type="spellStart"/>
+      <w:r>
+        <w:rPr>
+          <w:sz w:val="24"/>
+          <w:szCs w:val="24"/>
+        </w:rPr>
+        <w:t>timestep</w:t>
+      </w:r>
+      <w:proofErr w:type="spellEnd"/>
+      <w:r>
+        <w:rPr>
+          <w:sz w:val="24"/>
+          <w:szCs w:val="24"/>
+        </w:rPr>
+        <w:t>&gt;,</w:t>
       </w:r>
     </w:p>
     <w:p>
@@ -570,7 +610,38 @@
           <w:szCs w:val="24"/>
         </w:rPr>
         <w:tab/>
-        <w:t>defaultTimestep: &lt;timestep&gt;,</w:t>
+      </w:r>
+      <w:proofErr w:type="spellStart"/>
+      <w:r>
+        <w:rPr>
+          <w:sz w:val="24"/>
+          <w:szCs w:val="24"/>
+        </w:rPr>
+        <w:t>defaultBot</w:t>
+      </w:r>
+      <w:proofErr w:type="spellEnd"/>
+      <w:r>
+        <w:rPr>
+          <w:sz w:val="24"/>
+          <w:szCs w:val="24"/>
+        </w:rPr>
+        <w:t>: &lt;</w:t>
+      </w:r>
+      <w:proofErr w:type="spellStart"/>
+      <w:r>
+        <w:rPr>
+          <w:sz w:val="24"/>
+          <w:szCs w:val="24"/>
+        </w:rPr>
+        <w:t>bot_id</w:t>
+      </w:r>
+      <w:proofErr w:type="spellEnd"/>
+      <w:r>
+        <w:rPr>
+          <w:sz w:val="24"/>
+          <w:szCs w:val="24"/>
+        </w:rPr>
+        <w:t>&gt;,</w:t>
       </w:r>
     </w:p>
     <w:p>
@@ -587,24 +658,22 @@
           <w:szCs w:val="24"/>
         </w:rPr>
         <w:tab/>
-        <w:t>defaultBot: &lt;bot_id&gt;,</w:t>
-      </w:r>
-    </w:p>
-    <w:p>
-      <w:pPr>
-        <w:spacing w:after="0" w:line="240" w:lineRule="auto"/>
-        <w:rPr>
-          <w:sz w:val="24"/>
-          <w:szCs w:val="24"/>
-        </w:rPr>
-      </w:pPr>
-      <w:r>
-        <w:rPr>
-          <w:sz w:val="24"/>
-          <w:szCs w:val="24"/>
-        </w:rPr>
-        <w:tab/>
-        <w:t>imagesToLoad: [&lt;image_1&gt;, &lt;image_2&gt;, ...],</w:t>
+      </w:r>
+      <w:proofErr w:type="spellStart"/>
+      <w:r>
+        <w:rPr>
+          <w:sz w:val="24"/>
+          <w:szCs w:val="24"/>
+        </w:rPr>
+        <w:t>imagesToLoad</w:t>
+      </w:r>
+      <w:proofErr w:type="spellEnd"/>
+      <w:r>
+        <w:rPr>
+          <w:sz w:val="24"/>
+          <w:szCs w:val="24"/>
+        </w:rPr>
+        <w:t>: [&lt;image_1&gt;, &lt;image_2&gt;, ...],</w:t>
       </w:r>
     </w:p>
     <w:p>
@@ -688,7 +757,25 @@
           <w:sz w:val="24"/>
           <w:szCs w:val="24"/>
         </w:rPr>
-        <w:t>&lt;image_name&gt;</w:t>
+        <w:t>&lt;</w:t>
+      </w:r>
+      <w:proofErr w:type="spellStart"/>
+      <w:r>
+        <w:rPr>
+          <w:b/>
+          <w:sz w:val="24"/>
+          <w:szCs w:val="24"/>
+        </w:rPr>
+        <w:t>image_name</w:t>
+      </w:r>
+      <w:proofErr w:type="spellEnd"/>
+      <w:r>
+        <w:rPr>
+          <w:b/>
+          <w:sz w:val="24"/>
+          <w:szCs w:val="24"/>
+        </w:rPr>
+        <w:t>&gt;</w:t>
       </w:r>
       <w:r>
         <w:rPr>
@@ -704,12 +791,21 @@
         </w:rPr>
         <w:t xml:space="preserve">the </w:t>
       </w:r>
-      <w:r>
-        <w:rPr>
-          <w:sz w:val="24"/>
-          <w:szCs w:val="24"/>
-        </w:rPr>
-        <w:t>filepath of the background image to load</w:t>
+      <w:proofErr w:type="spellStart"/>
+      <w:r>
+        <w:rPr>
+          <w:sz w:val="24"/>
+          <w:szCs w:val="24"/>
+        </w:rPr>
+        <w:t>filepath</w:t>
+      </w:r>
+      <w:proofErr w:type="spellEnd"/>
+      <w:r>
+        <w:rPr>
+          <w:sz w:val="24"/>
+          <w:szCs w:val="24"/>
+        </w:rPr>
+        <w:t xml:space="preserve"> of the background image to load</w:t>
       </w:r>
       <w:r>
         <w:rPr>
@@ -760,7 +856,27 @@
           <w:sz w:val="24"/>
           <w:szCs w:val="24"/>
         </w:rPr>
-        <w:t>&lt;timestep&gt;</w:t>
+        <w:t>&lt;</w:t>
+      </w:r>
+      <w:proofErr w:type="spellStart"/>
+      <w:r>
+        <w:rPr>
+          <w:rFonts w:asciiTheme="minorHAnsi" w:hAnsiTheme="minorHAnsi"/>
+          <w:b/>
+          <w:sz w:val="24"/>
+          <w:szCs w:val="24"/>
+        </w:rPr>
+        <w:t>timestep</w:t>
+      </w:r>
+      <w:proofErr w:type="spellEnd"/>
+      <w:r>
+        <w:rPr>
+          <w:rFonts w:asciiTheme="minorHAnsi" w:hAnsiTheme="minorHAnsi"/>
+          <w:b/>
+          <w:sz w:val="24"/>
+          <w:szCs w:val="24"/>
+        </w:rPr>
+        <w:t>&gt;</w:t>
       </w:r>
       <w:r>
         <w:rPr>
@@ -788,14 +904,25 @@
         </w:rPr>
         <w:t xml:space="preserve"> </w:t>
       </w:r>
-      <w:r>
-        <w:rPr>
-          <w:rFonts w:asciiTheme="minorHAnsi" w:hAnsiTheme="minorHAnsi"/>
-          <w:color w:val="000000"/>
-          <w:sz w:val="24"/>
-          <w:szCs w:val="24"/>
-        </w:rPr>
-        <w:t>timestep.  As mentioned below, there is the option to make a turn longer or</w:t>
+      <w:proofErr w:type="spellStart"/>
+      <w:r>
+        <w:rPr>
+          <w:rFonts w:asciiTheme="minorHAnsi" w:hAnsiTheme="minorHAnsi"/>
+          <w:color w:val="000000"/>
+          <w:sz w:val="24"/>
+          <w:szCs w:val="24"/>
+        </w:rPr>
+        <w:t>timestep</w:t>
+      </w:r>
+      <w:proofErr w:type="spellEnd"/>
+      <w:r>
+        <w:rPr>
+          <w:rFonts w:asciiTheme="minorHAnsi" w:hAnsiTheme="minorHAnsi"/>
+          <w:color w:val="000000"/>
+          <w:sz w:val="24"/>
+          <w:szCs w:val="24"/>
+        </w:rPr>
+        <w:t>.  As mentioned below, there is the option to make a turn longer or</w:t>
       </w:r>
       <w:r>
         <w:rPr>
@@ -860,14 +987,25 @@
         </w:rPr>
         <w:t xml:space="preserve"> </w:t>
       </w:r>
-      <w:r>
-        <w:rPr>
-          <w:rFonts w:asciiTheme="minorHAnsi" w:hAnsiTheme="minorHAnsi"/>
-          <w:color w:val="000000"/>
-          <w:sz w:val="24"/>
-          <w:szCs w:val="24"/>
-        </w:rPr>
-        <w:t>slow down will be done relative to this default turn length</w:t>
+      <w:proofErr w:type="spellStart"/>
+      <w:r>
+        <w:rPr>
+          <w:rFonts w:asciiTheme="minorHAnsi" w:hAnsiTheme="minorHAnsi"/>
+          <w:color w:val="000000"/>
+          <w:sz w:val="24"/>
+          <w:szCs w:val="24"/>
+        </w:rPr>
+        <w:t>slow down</w:t>
+      </w:r>
+      <w:proofErr w:type="spellEnd"/>
+      <w:r>
+        <w:rPr>
+          <w:rFonts w:asciiTheme="minorHAnsi" w:hAnsiTheme="minorHAnsi"/>
+          <w:color w:val="000000"/>
+          <w:sz w:val="24"/>
+          <w:szCs w:val="24"/>
+        </w:rPr>
+        <w:t xml:space="preserve"> will be done relative to this default turn length</w:t>
       </w:r>
       <w:r>
         <w:rPr>
@@ -902,7 +1040,25 @@
           <w:sz w:val="24"/>
           <w:szCs w:val="24"/>
         </w:rPr>
-        <w:t>&lt;bot_id&gt;</w:t>
+        <w:t>&lt;</w:t>
+      </w:r>
+      <w:proofErr w:type="spellStart"/>
+      <w:r>
+        <w:rPr>
+          <w:b/>
+          <w:sz w:val="24"/>
+          <w:szCs w:val="24"/>
+        </w:rPr>
+        <w:t>bot_id</w:t>
+      </w:r>
+      <w:proofErr w:type="spellEnd"/>
+      <w:r>
+        <w:rPr>
+          <w:b/>
+          <w:sz w:val="24"/>
+          <w:szCs w:val="24"/>
+        </w:rPr>
+        <w:t>&gt;</w:t>
       </w:r>
       <w:r>
         <w:rPr>
@@ -923,7 +1079,23 @@
           <w:sz w:val="24"/>
           <w:szCs w:val="24"/>
         </w:rPr>
-        <w:t>the user_bots table.</w:t>
+        <w:t xml:space="preserve">the </w:t>
+      </w:r>
+      <w:proofErr w:type="spellStart"/>
+      <w:r>
+        <w:rPr>
+          <w:sz w:val="24"/>
+          <w:szCs w:val="24"/>
+        </w:rPr>
+        <w:t>user_bots</w:t>
+      </w:r>
+      <w:proofErr w:type="spellEnd"/>
+      <w:r>
+        <w:rPr>
+          <w:sz w:val="24"/>
+          <w:szCs w:val="24"/>
+        </w:rPr>
+        <w:t xml:space="preserve"> table.</w:t>
       </w:r>
     </w:p>
     <w:p>
@@ -1000,7 +1172,22 @@
           <w:szCs w:val="24"/>
         </w:rPr>
         <w:tab/>
-        <w:t>imagePath: &lt;path&gt;,</w:t>
+      </w:r>
+      <w:proofErr w:type="spellStart"/>
+      <w:r>
+        <w:rPr>
+          <w:sz w:val="24"/>
+          <w:szCs w:val="24"/>
+        </w:rPr>
+        <w:t>imagePath</w:t>
+      </w:r>
+      <w:proofErr w:type="spellEnd"/>
+      <w:r>
+        <w:rPr>
+          <w:sz w:val="24"/>
+          <w:szCs w:val="24"/>
+        </w:rPr>
+        <w:t>: &lt;path&gt;,</w:t>
       </w:r>
     </w:p>
     <w:p>
@@ -1025,7 +1212,23 @@
           <w:sz w:val="24"/>
           <w:szCs w:val="24"/>
         </w:rPr>
-        <w:t>ame: &lt;image_name&gt;</w:t>
+        <w:t>ame: &lt;</w:t>
+      </w:r>
+      <w:proofErr w:type="spellStart"/>
+      <w:r>
+        <w:rPr>
+          <w:sz w:val="24"/>
+          <w:szCs w:val="24"/>
+        </w:rPr>
+        <w:t>image_name</w:t>
+      </w:r>
+      <w:proofErr w:type="spellEnd"/>
+      <w:r>
+        <w:rPr>
+          <w:sz w:val="24"/>
+          <w:szCs w:val="24"/>
+        </w:rPr>
+        <w:t>&gt;</w:t>
       </w:r>
     </w:p>
     <w:p>
@@ -1084,7 +1287,23 @@
           <w:sz w:val="24"/>
           <w:szCs w:val="24"/>
         </w:rPr>
-        <w:t xml:space="preserve"> is the url/path that the file is located</w:t>
+        <w:t xml:space="preserve"> is the </w:t>
+      </w:r>
+      <w:proofErr w:type="spellStart"/>
+      <w:r>
+        <w:rPr>
+          <w:sz w:val="24"/>
+          <w:szCs w:val="24"/>
+        </w:rPr>
+        <w:t>url</w:t>
+      </w:r>
+      <w:proofErr w:type="spellEnd"/>
+      <w:r>
+        <w:rPr>
+          <w:sz w:val="24"/>
+          <w:szCs w:val="24"/>
+        </w:rPr>
+        <w:t>/path that the file is located</w:t>
       </w:r>
       <w:r>
         <w:rPr>
@@ -1133,7 +1352,23 @@
           <w:sz w:val="24"/>
           <w:szCs w:val="24"/>
         </w:rPr>
-        <w:t xml:space="preserve"> is a string representing the name of the image, ex. “basicred”</w:t>
+        <w:t xml:space="preserve"> is a string representing the name of the image, ex. “</w:t>
+      </w:r>
+      <w:proofErr w:type="spellStart"/>
+      <w:r>
+        <w:rPr>
+          <w:sz w:val="24"/>
+          <w:szCs w:val="24"/>
+        </w:rPr>
+        <w:t>basicred</w:t>
+      </w:r>
+      <w:proofErr w:type="spellEnd"/>
+      <w:r>
+        <w:rPr>
+          <w:sz w:val="24"/>
+          <w:szCs w:val="24"/>
+        </w:rPr>
+        <w:t>”</w:t>
       </w:r>
     </w:p>
     <w:p>
@@ -1182,16 +1417,58 @@
           <w:sz w:val="24"/>
           <w:szCs w:val="24"/>
         </w:rPr>
-        <w:t>&lt;entity_i&gt;</w:t>
-      </w:r>
+        <w:t>&lt;</w:t>
+      </w:r>
+      <w:proofErr w:type="spellStart"/>
       <w:r>
         <w:rPr>
           <w:rFonts w:eastAsia="Times New Roman" w:cs="Courier New"/>
-          <w:color w:val="000000"/>
-          <w:sz w:val="24"/>
-          <w:szCs w:val="24"/>
-        </w:rPr>
-        <w:t xml:space="preserve"> defines the ith game entity.  These game entities should be added to</w:t>
+          <w:b/>
+          <w:color w:val="000000"/>
+          <w:sz w:val="24"/>
+          <w:szCs w:val="24"/>
+        </w:rPr>
+        <w:t>entity_i</w:t>
+      </w:r>
+      <w:proofErr w:type="spellEnd"/>
+      <w:r>
+        <w:rPr>
+          <w:rFonts w:eastAsia="Times New Roman" w:cs="Courier New"/>
+          <w:b/>
+          <w:color w:val="000000"/>
+          <w:sz w:val="24"/>
+          <w:szCs w:val="24"/>
+        </w:rPr>
+        <w:t>&gt;</w:t>
+      </w:r>
+      <w:r>
+        <w:rPr>
+          <w:rFonts w:eastAsia="Times New Roman" w:cs="Courier New"/>
+          <w:color w:val="000000"/>
+          <w:sz w:val="24"/>
+          <w:szCs w:val="24"/>
+        </w:rPr>
+        <w:t xml:space="preserve"> defines the </w:t>
+      </w:r>
+      <w:proofErr w:type="spellStart"/>
+      <w:r>
+        <w:rPr>
+          <w:rFonts w:eastAsia="Times New Roman" w:cs="Courier New"/>
+          <w:color w:val="000000"/>
+          <w:sz w:val="24"/>
+          <w:szCs w:val="24"/>
+        </w:rPr>
+        <w:t>ith</w:t>
+      </w:r>
+      <w:proofErr w:type="spellEnd"/>
+      <w:r>
+        <w:rPr>
+          <w:rFonts w:eastAsia="Times New Roman" w:cs="Courier New"/>
+          <w:color w:val="000000"/>
+          <w:sz w:val="24"/>
+          <w:szCs w:val="24"/>
+        </w:rPr>
+        <w:t xml:space="preserve"> game entity.  These game entities should be added to</w:t>
       </w:r>
       <w:r>
         <w:rPr>
@@ -1297,7 +1574,27 @@
           <w:sz w:val="24"/>
           <w:szCs w:val="24"/>
         </w:rPr>
-        <w:t>Each of the &lt;entity_i&gt; records will have the following format:</w:t>
+        <w:t>Each of the &lt;</w:t>
+      </w:r>
+      <w:proofErr w:type="spellStart"/>
+      <w:r>
+        <w:rPr>
+          <w:rFonts w:eastAsia="Times New Roman" w:cs="Courier New"/>
+          <w:color w:val="000000"/>
+          <w:sz w:val="24"/>
+          <w:szCs w:val="24"/>
+        </w:rPr>
+        <w:t>entity_i</w:t>
+      </w:r>
+      <w:proofErr w:type="spellEnd"/>
+      <w:r>
+        <w:rPr>
+          <w:rFonts w:eastAsia="Times New Roman" w:cs="Courier New"/>
+          <w:color w:val="000000"/>
+          <w:sz w:val="24"/>
+          <w:szCs w:val="24"/>
+        </w:rPr>
+        <w:t>&gt; records will have the following format:</w:t>
       </w:r>
     </w:p>
     <w:p>
@@ -1426,7 +1723,6 @@
           <w:sz w:val="24"/>
           <w:szCs w:val="24"/>
         </w:rPr>
-        <w:lastRenderedPageBreak/>
         <w:t xml:space="preserve"> </w:t>
       </w:r>
       <w:r>
@@ -1494,7 +1790,27 @@
           <w:sz w:val="24"/>
           <w:szCs w:val="24"/>
         </w:rPr>
-        <w:t>visible: true|false,</w:t>
+        <w:t xml:space="preserve">visible: </w:t>
+      </w:r>
+      <w:proofErr w:type="spellStart"/>
+      <w:r>
+        <w:rPr>
+          <w:rFonts w:eastAsia="Times New Roman" w:cs="Courier New"/>
+          <w:color w:val="000000"/>
+          <w:sz w:val="24"/>
+          <w:szCs w:val="24"/>
+        </w:rPr>
+        <w:t>true|false</w:t>
+      </w:r>
+      <w:proofErr w:type="spellEnd"/>
+      <w:r>
+        <w:rPr>
+          <w:rFonts w:eastAsia="Times New Roman" w:cs="Courier New"/>
+          <w:color w:val="000000"/>
+          <w:sz w:val="24"/>
+          <w:szCs w:val="24"/>
+        </w:rPr>
+        <w:t>,</w:t>
       </w:r>
     </w:p>
     <w:p>
@@ -1545,6 +1861,7 @@
         </w:rPr>
         <w:tab/>
       </w:r>
+      <w:proofErr w:type="spellStart"/>
       <w:r>
         <w:rPr>
           <w:rFonts w:eastAsia="Times New Roman" w:cs="Courier New"/>
@@ -1552,7 +1869,37 @@
           <w:sz w:val="24"/>
           <w:szCs w:val="24"/>
         </w:rPr>
-        <w:t>initX: &lt;x_coord&gt;,</w:t>
+        <w:t>initX</w:t>
+      </w:r>
+      <w:proofErr w:type="spellEnd"/>
+      <w:r>
+        <w:rPr>
+          <w:rFonts w:eastAsia="Times New Roman" w:cs="Courier New"/>
+          <w:color w:val="000000"/>
+          <w:sz w:val="24"/>
+          <w:szCs w:val="24"/>
+        </w:rPr>
+        <w:t>: &lt;</w:t>
+      </w:r>
+      <w:proofErr w:type="spellStart"/>
+      <w:r>
+        <w:rPr>
+          <w:rFonts w:eastAsia="Times New Roman" w:cs="Courier New"/>
+          <w:color w:val="000000"/>
+          <w:sz w:val="24"/>
+          <w:szCs w:val="24"/>
+        </w:rPr>
+        <w:t>x_coord</w:t>
+      </w:r>
+      <w:proofErr w:type="spellEnd"/>
+      <w:r>
+        <w:rPr>
+          <w:rFonts w:eastAsia="Times New Roman" w:cs="Courier New"/>
+          <w:color w:val="000000"/>
+          <w:sz w:val="24"/>
+          <w:szCs w:val="24"/>
+        </w:rPr>
+        <w:t>&gt;,</w:t>
       </w:r>
     </w:p>
     <w:p>
@@ -1603,6 +1950,7 @@
         </w:rPr>
         <w:tab/>
       </w:r>
+      <w:proofErr w:type="spellStart"/>
       <w:r>
         <w:rPr>
           <w:rFonts w:eastAsia="Times New Roman" w:cs="Courier New"/>
@@ -1610,7 +1958,37 @@
           <w:sz w:val="24"/>
           <w:szCs w:val="24"/>
         </w:rPr>
-        <w:t>initY: &lt;y_coord&gt;,</w:t>
+        <w:t>initY</w:t>
+      </w:r>
+      <w:proofErr w:type="spellEnd"/>
+      <w:r>
+        <w:rPr>
+          <w:rFonts w:eastAsia="Times New Roman" w:cs="Courier New"/>
+          <w:color w:val="000000"/>
+          <w:sz w:val="24"/>
+          <w:szCs w:val="24"/>
+        </w:rPr>
+        <w:t>: &lt;</w:t>
+      </w:r>
+      <w:proofErr w:type="spellStart"/>
+      <w:r>
+        <w:rPr>
+          <w:rFonts w:eastAsia="Times New Roman" w:cs="Courier New"/>
+          <w:color w:val="000000"/>
+          <w:sz w:val="24"/>
+          <w:szCs w:val="24"/>
+        </w:rPr>
+        <w:t>y_coord</w:t>
+      </w:r>
+      <w:proofErr w:type="spellEnd"/>
+      <w:r>
+        <w:rPr>
+          <w:rFonts w:eastAsia="Times New Roman" w:cs="Courier New"/>
+          <w:color w:val="000000"/>
+          <w:sz w:val="24"/>
+          <w:szCs w:val="24"/>
+        </w:rPr>
+        <w:t>&gt;,</w:t>
       </w:r>
     </w:p>
     <w:p>
@@ -1650,6 +2028,7 @@
           <w:sz w:val="24"/>
           <w:szCs w:val="24"/>
         </w:rPr>
+        <w:lastRenderedPageBreak/>
         <w:tab/>
       </w:r>
       <w:r>
@@ -1775,7 +2154,27 @@
           <w:sz w:val="24"/>
           <w:szCs w:val="24"/>
         </w:rPr>
-        <w:t>flipped: true|false,</w:t>
+        <w:t xml:space="preserve">flipped: </w:t>
+      </w:r>
+      <w:proofErr w:type="spellStart"/>
+      <w:r>
+        <w:rPr>
+          <w:rFonts w:eastAsia="Times New Roman" w:cs="Courier New"/>
+          <w:color w:val="000000"/>
+          <w:sz w:val="24"/>
+          <w:szCs w:val="24"/>
+        </w:rPr>
+        <w:t>true|false</w:t>
+      </w:r>
+      <w:proofErr w:type="spellEnd"/>
+      <w:r>
+        <w:rPr>
+          <w:rFonts w:eastAsia="Times New Roman" w:cs="Courier New"/>
+          <w:color w:val="000000"/>
+          <w:sz w:val="24"/>
+          <w:szCs w:val="24"/>
+        </w:rPr>
+        <w:t>,</w:t>
       </w:r>
     </w:p>
     <w:p>
@@ -2057,7 +2456,47 @@
           <w:sz w:val="24"/>
           <w:szCs w:val="24"/>
         </w:rPr>
-        <w:t xml:space="preserve"> is either "text", "object", "spriteBunny", "spriteChicken",</w:t>
+        <w:t xml:space="preserve"> is either "text", "object", "</w:t>
+      </w:r>
+      <w:proofErr w:type="spellStart"/>
+      <w:r>
+        <w:rPr>
+          <w:rFonts w:asciiTheme="minorHAnsi" w:hAnsiTheme="minorHAnsi"/>
+          <w:color w:val="000000"/>
+          <w:sz w:val="24"/>
+          <w:szCs w:val="24"/>
+        </w:rPr>
+        <w:t>spriteBunny</w:t>
+      </w:r>
+      <w:proofErr w:type="spellEnd"/>
+      <w:r>
+        <w:rPr>
+          <w:rFonts w:asciiTheme="minorHAnsi" w:hAnsiTheme="minorHAnsi"/>
+          <w:color w:val="000000"/>
+          <w:sz w:val="24"/>
+          <w:szCs w:val="24"/>
+        </w:rPr>
+        <w:t>", "</w:t>
+      </w:r>
+      <w:proofErr w:type="spellStart"/>
+      <w:r>
+        <w:rPr>
+          <w:rFonts w:asciiTheme="minorHAnsi" w:hAnsiTheme="minorHAnsi"/>
+          <w:color w:val="000000"/>
+          <w:sz w:val="24"/>
+          <w:szCs w:val="24"/>
+        </w:rPr>
+        <w:t>spriteChicken</w:t>
+      </w:r>
+      <w:proofErr w:type="spellEnd"/>
+      <w:r>
+        <w:rPr>
+          <w:rFonts w:asciiTheme="minorHAnsi" w:hAnsiTheme="minorHAnsi"/>
+          <w:color w:val="000000"/>
+          <w:sz w:val="24"/>
+          <w:szCs w:val="24"/>
+        </w:rPr>
+        <w:t>",</w:t>
       </w:r>
       <w:r>
         <w:rPr>
@@ -2075,8 +2514,39 @@
           <w:sz w:val="24"/>
           <w:szCs w:val="24"/>
         </w:rPr>
-        <w:t>"spriteZombie", or "spriteAlien</w:t>
-      </w:r>
+        <w:t>"</w:t>
+      </w:r>
+      <w:proofErr w:type="spellStart"/>
+      <w:r>
+        <w:rPr>
+          <w:rFonts w:asciiTheme="minorHAnsi" w:hAnsiTheme="minorHAnsi"/>
+          <w:color w:val="000000"/>
+          <w:sz w:val="24"/>
+          <w:szCs w:val="24"/>
+        </w:rPr>
+        <w:t>spriteZombie</w:t>
+      </w:r>
+      <w:proofErr w:type="spellEnd"/>
+      <w:r>
+        <w:rPr>
+          <w:rFonts w:asciiTheme="minorHAnsi" w:hAnsiTheme="minorHAnsi"/>
+          <w:color w:val="000000"/>
+          <w:sz w:val="24"/>
+          <w:szCs w:val="24"/>
+        </w:rPr>
+        <w:t>", or "</w:t>
+      </w:r>
+      <w:proofErr w:type="spellStart"/>
+      <w:r>
+        <w:rPr>
+          <w:rFonts w:asciiTheme="minorHAnsi" w:hAnsiTheme="minorHAnsi"/>
+          <w:color w:val="000000"/>
+          <w:sz w:val="24"/>
+          <w:szCs w:val="24"/>
+        </w:rPr>
+        <w:t>spriteAlien</w:t>
+      </w:r>
+      <w:proofErr w:type="spellEnd"/>
       <w:r>
         <w:rPr>
           <w:rFonts w:asciiTheme="minorHAnsi" w:hAnsiTheme="minorHAnsi"/>
@@ -2157,7 +2627,27 @@
           <w:sz w:val="24"/>
           <w:szCs w:val="24"/>
         </w:rPr>
-        <w:t xml:space="preserve">A boolean value which </w:t>
+        <w:t xml:space="preserve">A </w:t>
+      </w:r>
+      <w:proofErr w:type="spellStart"/>
+      <w:r>
+        <w:rPr>
+          <w:rFonts w:asciiTheme="minorHAnsi" w:hAnsiTheme="minorHAnsi"/>
+          <w:color w:val="000000"/>
+          <w:sz w:val="24"/>
+          <w:szCs w:val="24"/>
+        </w:rPr>
+        <w:t>boolean</w:t>
+      </w:r>
+      <w:proofErr w:type="spellEnd"/>
+      <w:r>
+        <w:rPr>
+          <w:rFonts w:asciiTheme="minorHAnsi" w:hAnsiTheme="minorHAnsi"/>
+          <w:color w:val="000000"/>
+          <w:sz w:val="24"/>
+          <w:szCs w:val="24"/>
+        </w:rPr>
+        <w:t xml:space="preserve"> value which </w:t>
       </w:r>
       <w:r>
         <w:rPr>
@@ -2220,7 +2710,29 @@
           <w:sz w:val="24"/>
           <w:szCs w:val="24"/>
         </w:rPr>
-        <w:t>&lt;initX&gt;</w:t>
+        <w:t>&lt;</w:t>
+      </w:r>
+      <w:proofErr w:type="spellStart"/>
+      <w:r>
+        <w:rPr>
+          <w:rFonts w:asciiTheme="minorHAnsi" w:hAnsiTheme="minorHAnsi"/>
+          <w:b/>
+          <w:color w:val="000000"/>
+          <w:sz w:val="24"/>
+          <w:szCs w:val="24"/>
+        </w:rPr>
+        <w:t>initX</w:t>
+      </w:r>
+      <w:proofErr w:type="spellEnd"/>
+      <w:r>
+        <w:rPr>
+          <w:rFonts w:asciiTheme="minorHAnsi" w:hAnsiTheme="minorHAnsi"/>
+          <w:b/>
+          <w:color w:val="000000"/>
+          <w:sz w:val="24"/>
+          <w:szCs w:val="24"/>
+        </w:rPr>
+        <w:t>&gt;</w:t>
       </w:r>
       <w:r>
         <w:rPr>
@@ -2283,7 +2795,29 @@
           <w:sz w:val="24"/>
           <w:szCs w:val="24"/>
         </w:rPr>
-        <w:t>&lt;initY&gt;</w:t>
+        <w:t>&lt;</w:t>
+      </w:r>
+      <w:proofErr w:type="spellStart"/>
+      <w:r>
+        <w:rPr>
+          <w:rFonts w:asciiTheme="minorHAnsi" w:hAnsiTheme="minorHAnsi"/>
+          <w:b/>
+          <w:color w:val="000000"/>
+          <w:sz w:val="24"/>
+          <w:szCs w:val="24"/>
+        </w:rPr>
+        <w:t>initY</w:t>
+      </w:r>
+      <w:proofErr w:type="spellEnd"/>
+      <w:r>
+        <w:rPr>
+          <w:rFonts w:asciiTheme="minorHAnsi" w:hAnsiTheme="minorHAnsi"/>
+          <w:b/>
+          <w:color w:val="000000"/>
+          <w:sz w:val="24"/>
+          <w:szCs w:val="24"/>
+        </w:rPr>
+        <w:t>&gt;</w:t>
       </w:r>
       <w:r>
         <w:rPr>
@@ -2810,6 +3344,7 @@
           <w:szCs w:val="24"/>
         </w:rPr>
       </w:pPr>
+      <w:proofErr w:type="spellStart"/>
       <w:r>
         <w:rPr>
           <w:rFonts w:asciiTheme="minorHAnsi" w:hAnsiTheme="minorHAnsi"/>
@@ -2820,6 +3355,7 @@
         </w:rPr>
         <w:t>backgroundColor</w:t>
       </w:r>
+      <w:proofErr w:type="spellEnd"/>
       <w:r>
         <w:rPr>
           <w:rFonts w:asciiTheme="minorHAnsi" w:hAnsiTheme="minorHAnsi"/>
@@ -3064,79 +3600,99 @@
           <w:sz w:val="24"/>
           <w:szCs w:val="24"/>
         </w:rPr>
+        <w:t>value</w:t>
+      </w:r>
+      <w:r>
+        <w:rPr>
+          <w:rFonts w:asciiTheme="minorHAnsi" w:hAnsiTheme="minorHAnsi"/>
+          <w:color w:val="000000"/>
+          <w:sz w:val="24"/>
+          <w:szCs w:val="24"/>
+        </w:rPr>
+        <w:t xml:space="preserve">: </w:t>
+      </w:r>
+      <w:r>
+        <w:rPr>
+          <w:rFonts w:asciiTheme="minorHAnsi" w:hAnsiTheme="minorHAnsi"/>
+          <w:color w:val="000000"/>
+          <w:sz w:val="24"/>
+          <w:szCs w:val="24"/>
+        </w:rPr>
+        <w:t xml:space="preserve">Name of the image, as specified in </w:t>
+      </w:r>
+      <w:proofErr w:type="spellStart"/>
+      <w:r>
+        <w:rPr>
+          <w:rFonts w:asciiTheme="minorHAnsi" w:hAnsiTheme="minorHAnsi"/>
+          <w:color w:val="000000"/>
+          <w:sz w:val="24"/>
+          <w:szCs w:val="24"/>
+        </w:rPr>
+        <w:t>imagesToLoad</w:t>
+      </w:r>
+      <w:proofErr w:type="spellEnd"/>
+      <w:r>
+        <w:rPr>
+          <w:rFonts w:asciiTheme="minorHAnsi" w:hAnsiTheme="minorHAnsi"/>
+          <w:color w:val="000000"/>
+          <w:sz w:val="24"/>
+          <w:szCs w:val="24"/>
+        </w:rPr>
+        <w:t>.</w:t>
+      </w:r>
+    </w:p>
+    <w:p>
+      <w:pPr>
+        <w:pStyle w:val="HTMLPreformatted"/>
+        <w:shd w:val="clear" w:color="auto" w:fill="FFFFFF"/>
+        <w:ind w:left="720"/>
+        <w:rPr>
+          <w:sz w:val="24"/>
+          <w:szCs w:val="24"/>
+        </w:rPr>
+      </w:pPr>
+    </w:p>
+    <w:p>
+      <w:pPr>
+        <w:spacing w:after="0" w:line="240" w:lineRule="auto"/>
+        <w:rPr>
+          <w:b/>
+          <w:sz w:val="24"/>
+          <w:szCs w:val="24"/>
+        </w:rPr>
+      </w:pPr>
+      <w:r>
+        <w:rPr>
+          <w:b/>
+          <w:sz w:val="24"/>
+          <w:szCs w:val="24"/>
+        </w:rPr>
+        <w:t>Turns Data</w:t>
+      </w:r>
+    </w:p>
+    <w:p>
+      <w:pPr>
+        <w:spacing w:after="0" w:line="240" w:lineRule="auto"/>
+        <w:rPr>
+          <w:sz w:val="24"/>
+          <w:szCs w:val="24"/>
+        </w:rPr>
+      </w:pPr>
+    </w:p>
+    <w:p>
+      <w:pPr>
+        <w:spacing w:after="0" w:line="240" w:lineRule="auto"/>
+        <w:rPr>
+          <w:sz w:val="24"/>
+          <w:szCs w:val="24"/>
+        </w:rPr>
+      </w:pPr>
+      <w:r>
+        <w:rPr>
+          <w:sz w:val="24"/>
+          <w:szCs w:val="24"/>
+        </w:rPr>
         <w:lastRenderedPageBreak/>
-        <w:t>value</w:t>
-      </w:r>
-      <w:r>
-        <w:rPr>
-          <w:rFonts w:asciiTheme="minorHAnsi" w:hAnsiTheme="minorHAnsi"/>
-          <w:color w:val="000000"/>
-          <w:sz w:val="24"/>
-          <w:szCs w:val="24"/>
-        </w:rPr>
-        <w:t xml:space="preserve">: </w:t>
-      </w:r>
-      <w:r>
-        <w:rPr>
-          <w:rFonts w:asciiTheme="minorHAnsi" w:hAnsiTheme="minorHAnsi"/>
-          <w:color w:val="000000"/>
-          <w:sz w:val="24"/>
-          <w:szCs w:val="24"/>
-        </w:rPr>
-        <w:t>Name of the image, as specified in imagesToLoad.</w:t>
-      </w:r>
-    </w:p>
-    <w:p>
-      <w:pPr>
-        <w:pStyle w:val="HTMLPreformatted"/>
-        <w:shd w:val="clear" w:color="auto" w:fill="FFFFFF"/>
-        <w:ind w:left="720"/>
-        <w:rPr>
-          <w:sz w:val="24"/>
-          <w:szCs w:val="24"/>
-        </w:rPr>
-      </w:pPr>
-    </w:p>
-    <w:p>
-      <w:pPr>
-        <w:spacing w:after="0" w:line="240" w:lineRule="auto"/>
-        <w:rPr>
-          <w:b/>
-          <w:sz w:val="24"/>
-          <w:szCs w:val="24"/>
-        </w:rPr>
-      </w:pPr>
-      <w:r>
-        <w:rPr>
-          <w:b/>
-          <w:sz w:val="24"/>
-          <w:szCs w:val="24"/>
-        </w:rPr>
-        <w:t>Turns Data</w:t>
-      </w:r>
-    </w:p>
-    <w:p>
-      <w:pPr>
-        <w:spacing w:after="0" w:line="240" w:lineRule="auto"/>
-        <w:rPr>
-          <w:sz w:val="24"/>
-          <w:szCs w:val="24"/>
-        </w:rPr>
-      </w:pPr>
-    </w:p>
-    <w:p>
-      <w:pPr>
-        <w:spacing w:after="0" w:line="240" w:lineRule="auto"/>
-        <w:rPr>
-          <w:sz w:val="24"/>
-          <w:szCs w:val="24"/>
-        </w:rPr>
-      </w:pPr>
-      <w:r>
-        <w:rPr>
-          <w:sz w:val="24"/>
-          <w:szCs w:val="24"/>
-        </w:rPr>
         <w:t>[</w:t>
       </w:r>
     </w:p>
@@ -3202,7 +3758,38 @@
           <w:szCs w:val="24"/>
         </w:rPr>
         <w:tab/>
-        <w:t>currentPlayer: &lt;curr_player&gt;,</w:t>
+      </w:r>
+      <w:proofErr w:type="spellStart"/>
+      <w:r>
+        <w:rPr>
+          <w:sz w:val="24"/>
+          <w:szCs w:val="24"/>
+        </w:rPr>
+        <w:t>currentPlayer</w:t>
+      </w:r>
+      <w:proofErr w:type="spellEnd"/>
+      <w:r>
+        <w:rPr>
+          <w:sz w:val="24"/>
+          <w:szCs w:val="24"/>
+        </w:rPr>
+        <w:t>: &lt;</w:t>
+      </w:r>
+      <w:proofErr w:type="spellStart"/>
+      <w:r>
+        <w:rPr>
+          <w:sz w:val="24"/>
+          <w:szCs w:val="24"/>
+        </w:rPr>
+        <w:t>curr_player</w:t>
+      </w:r>
+      <w:proofErr w:type="spellEnd"/>
+      <w:r>
+        <w:rPr>
+          <w:sz w:val="24"/>
+          <w:szCs w:val="24"/>
+        </w:rPr>
+        <w:t>&gt;,</w:t>
       </w:r>
     </w:p>
     <w:p>
@@ -3226,7 +3813,38 @@
           <w:szCs w:val="24"/>
         </w:rPr>
         <w:tab/>
-        <w:t>nextPlayer: &lt;next_player&gt;,</w:t>
+      </w:r>
+      <w:proofErr w:type="spellStart"/>
+      <w:r>
+        <w:rPr>
+          <w:sz w:val="24"/>
+          <w:szCs w:val="24"/>
+        </w:rPr>
+        <w:t>nextPlayer</w:t>
+      </w:r>
+      <w:proofErr w:type="spellEnd"/>
+      <w:r>
+        <w:rPr>
+          <w:sz w:val="24"/>
+          <w:szCs w:val="24"/>
+        </w:rPr>
+        <w:t>: &lt;</w:t>
+      </w:r>
+      <w:proofErr w:type="spellStart"/>
+      <w:r>
+        <w:rPr>
+          <w:sz w:val="24"/>
+          <w:szCs w:val="24"/>
+        </w:rPr>
+        <w:t>next_player</w:t>
+      </w:r>
+      <w:proofErr w:type="spellEnd"/>
+      <w:r>
+        <w:rPr>
+          <w:sz w:val="24"/>
+          <w:szCs w:val="24"/>
+        </w:rPr>
+        <w:t>&gt;,</w:t>
       </w:r>
     </w:p>
     <w:p>
@@ -3250,7 +3868,38 @@
           <w:szCs w:val="24"/>
         </w:rPr>
         <w:tab/>
-        <w:t>stdin: &lt;std_in&gt;,</w:t>
+      </w:r>
+      <w:proofErr w:type="spellStart"/>
+      <w:r>
+        <w:rPr>
+          <w:sz w:val="24"/>
+          <w:szCs w:val="24"/>
+        </w:rPr>
+        <w:t>stdin</w:t>
+      </w:r>
+      <w:proofErr w:type="spellEnd"/>
+      <w:r>
+        <w:rPr>
+          <w:sz w:val="24"/>
+          <w:szCs w:val="24"/>
+        </w:rPr>
+        <w:t>: &lt;</w:t>
+      </w:r>
+      <w:proofErr w:type="spellStart"/>
+      <w:r>
+        <w:rPr>
+          <w:sz w:val="24"/>
+          <w:szCs w:val="24"/>
+        </w:rPr>
+        <w:t>std_in</w:t>
+      </w:r>
+      <w:proofErr w:type="spellEnd"/>
+      <w:r>
+        <w:rPr>
+          <w:sz w:val="24"/>
+          <w:szCs w:val="24"/>
+        </w:rPr>
+        <w:t>&gt;,</w:t>
       </w:r>
     </w:p>
     <w:p>
@@ -3274,7 +3923,38 @@
           <w:szCs w:val="24"/>
         </w:rPr>
         <w:tab/>
-        <w:t>stdout: &lt;std_out&gt;,</w:t>
+      </w:r>
+      <w:proofErr w:type="spellStart"/>
+      <w:r>
+        <w:rPr>
+          <w:sz w:val="24"/>
+          <w:szCs w:val="24"/>
+        </w:rPr>
+        <w:t>stdout</w:t>
+      </w:r>
+      <w:proofErr w:type="spellEnd"/>
+      <w:r>
+        <w:rPr>
+          <w:sz w:val="24"/>
+          <w:szCs w:val="24"/>
+        </w:rPr>
+        <w:t>: &lt;</w:t>
+      </w:r>
+      <w:proofErr w:type="spellStart"/>
+      <w:r>
+        <w:rPr>
+          <w:sz w:val="24"/>
+          <w:szCs w:val="24"/>
+        </w:rPr>
+        <w:t>std_out</w:t>
+      </w:r>
+      <w:proofErr w:type="spellEnd"/>
+      <w:r>
+        <w:rPr>
+          <w:sz w:val="24"/>
+          <w:szCs w:val="24"/>
+        </w:rPr>
+        <w:t>&gt;,</w:t>
       </w:r>
     </w:p>
     <w:p>
@@ -3298,7 +3978,38 @@
           <w:szCs w:val="24"/>
         </w:rPr>
         <w:tab/>
-        <w:t>stderr: &lt;std_err&gt;,</w:t>
+      </w:r>
+      <w:proofErr w:type="spellStart"/>
+      <w:r>
+        <w:rPr>
+          <w:sz w:val="24"/>
+          <w:szCs w:val="24"/>
+        </w:rPr>
+        <w:t>stderr</w:t>
+      </w:r>
+      <w:proofErr w:type="spellEnd"/>
+      <w:r>
+        <w:rPr>
+          <w:sz w:val="24"/>
+          <w:szCs w:val="24"/>
+        </w:rPr>
+        <w:t>: &lt;</w:t>
+      </w:r>
+      <w:proofErr w:type="spellStart"/>
+      <w:r>
+        <w:rPr>
+          <w:sz w:val="24"/>
+          <w:szCs w:val="24"/>
+        </w:rPr>
+        <w:t>std_err</w:t>
+      </w:r>
+      <w:proofErr w:type="spellEnd"/>
+      <w:r>
+        <w:rPr>
+          <w:sz w:val="24"/>
+          <w:szCs w:val="24"/>
+        </w:rPr>
+        <w:t>&gt;,</w:t>
       </w:r>
     </w:p>
     <w:p>
@@ -3322,7 +4033,38 @@
           <w:szCs w:val="24"/>
         </w:rPr>
         <w:tab/>
-        <w:t>turnChanges: [&lt;config_1&gt;, &lt;config_2&gt;,…],</w:t>
+      </w:r>
+      <w:proofErr w:type="spellStart"/>
+      <w:r>
+        <w:rPr>
+          <w:sz w:val="24"/>
+          <w:szCs w:val="24"/>
+        </w:rPr>
+        <w:t>turnChanges</w:t>
+      </w:r>
+      <w:proofErr w:type="spellEnd"/>
+      <w:r>
+        <w:rPr>
+          <w:sz w:val="24"/>
+          <w:szCs w:val="24"/>
+        </w:rPr>
+        <w:t>: [&lt;config_1&gt;, &lt;config_2</w:t>
+      </w:r>
+      <w:proofErr w:type="gramStart"/>
+      <w:r>
+        <w:rPr>
+          <w:sz w:val="24"/>
+          <w:szCs w:val="24"/>
+        </w:rPr>
+        <w:t>&gt;,…</w:t>
+      </w:r>
+      <w:proofErr w:type="gramEnd"/>
+      <w:r>
+        <w:rPr>
+          <w:sz w:val="24"/>
+          <w:szCs w:val="24"/>
+        </w:rPr>
+        <w:t>],</w:t>
       </w:r>
     </w:p>
     <w:p>
@@ -3529,7 +4271,29 @@
           <w:sz w:val="24"/>
           <w:szCs w:val="24"/>
         </w:rPr>
-        <w:t>&lt;config_i&gt;</w:t>
+        <w:t>&lt;</w:t>
+      </w:r>
+      <w:proofErr w:type="spellStart"/>
+      <w:r>
+        <w:rPr>
+          <w:rFonts w:asciiTheme="minorHAnsi" w:hAnsiTheme="minorHAnsi"/>
+          <w:b/>
+          <w:color w:val="000000"/>
+          <w:sz w:val="24"/>
+          <w:szCs w:val="24"/>
+        </w:rPr>
+        <w:t>config_i</w:t>
+      </w:r>
+      <w:proofErr w:type="spellEnd"/>
+      <w:r>
+        <w:rPr>
+          <w:rFonts w:asciiTheme="minorHAnsi" w:hAnsiTheme="minorHAnsi"/>
+          <w:b/>
+          <w:color w:val="000000"/>
+          <w:sz w:val="24"/>
+          <w:szCs w:val="24"/>
+        </w:rPr>
+        <w:t>&gt;</w:t>
       </w:r>
       <w:r>
         <w:rPr>
@@ -3572,7 +4336,29 @@
           <w:sz w:val="24"/>
           <w:szCs w:val="24"/>
         </w:rPr>
-        <w:t>&lt;curr_player&gt;</w:t>
+        <w:t>&lt;</w:t>
+      </w:r>
+      <w:proofErr w:type="spellStart"/>
+      <w:r>
+        <w:rPr>
+          <w:rFonts w:asciiTheme="minorHAnsi" w:hAnsiTheme="minorHAnsi"/>
+          <w:b/>
+          <w:color w:val="000000"/>
+          <w:sz w:val="24"/>
+          <w:szCs w:val="24"/>
+        </w:rPr>
+        <w:t>curr_player</w:t>
+      </w:r>
+      <w:proofErr w:type="spellEnd"/>
+      <w:r>
+        <w:rPr>
+          <w:rFonts w:asciiTheme="minorHAnsi" w:hAnsiTheme="minorHAnsi"/>
+          <w:b/>
+          <w:color w:val="000000"/>
+          <w:sz w:val="24"/>
+          <w:szCs w:val="24"/>
+        </w:rPr>
+        <w:t>&gt;</w:t>
       </w:r>
       <w:r>
         <w:rPr>
@@ -3633,7 +4419,29 @@
           <w:sz w:val="24"/>
           <w:szCs w:val="24"/>
         </w:rPr>
-        <w:t>&lt;next_player&gt;</w:t>
+        <w:t>&lt;</w:t>
+      </w:r>
+      <w:proofErr w:type="spellStart"/>
+      <w:r>
+        <w:rPr>
+          <w:rFonts w:asciiTheme="minorHAnsi" w:hAnsiTheme="minorHAnsi"/>
+          <w:b/>
+          <w:color w:val="000000"/>
+          <w:sz w:val="24"/>
+          <w:szCs w:val="24"/>
+        </w:rPr>
+        <w:t>next_player</w:t>
+      </w:r>
+      <w:proofErr w:type="spellEnd"/>
+      <w:r>
+        <w:rPr>
+          <w:rFonts w:asciiTheme="minorHAnsi" w:hAnsiTheme="minorHAnsi"/>
+          <w:b/>
+          <w:color w:val="000000"/>
+          <w:sz w:val="24"/>
+          <w:szCs w:val="24"/>
+        </w:rPr>
+        <w:t>&gt;</w:t>
       </w:r>
       <w:r>
         <w:rPr>
@@ -3676,7 +4484,73 @@
           <w:sz w:val="24"/>
           <w:szCs w:val="24"/>
         </w:rPr>
-        <w:t>&lt;std_in&gt; &lt;std_out&gt; &lt;std_err&gt;</w:t>
+        <w:t>&lt;</w:t>
+      </w:r>
+      <w:proofErr w:type="spellStart"/>
+      <w:r>
+        <w:rPr>
+          <w:rFonts w:asciiTheme="minorHAnsi" w:hAnsiTheme="minorHAnsi"/>
+          <w:b/>
+          <w:color w:val="000000"/>
+          <w:sz w:val="24"/>
+          <w:szCs w:val="24"/>
+        </w:rPr>
+        <w:t>std_in</w:t>
+      </w:r>
+      <w:proofErr w:type="spellEnd"/>
+      <w:r>
+        <w:rPr>
+          <w:rFonts w:asciiTheme="minorHAnsi" w:hAnsiTheme="minorHAnsi"/>
+          <w:b/>
+          <w:color w:val="000000"/>
+          <w:sz w:val="24"/>
+          <w:szCs w:val="24"/>
+        </w:rPr>
+        <w:t>&gt; &lt;</w:t>
+      </w:r>
+      <w:proofErr w:type="spellStart"/>
+      <w:r>
+        <w:rPr>
+          <w:rFonts w:asciiTheme="minorHAnsi" w:hAnsiTheme="minorHAnsi"/>
+          <w:b/>
+          <w:color w:val="000000"/>
+          <w:sz w:val="24"/>
+          <w:szCs w:val="24"/>
+        </w:rPr>
+        <w:t>std_out</w:t>
+      </w:r>
+      <w:proofErr w:type="spellEnd"/>
+      <w:r>
+        <w:rPr>
+          <w:rFonts w:asciiTheme="minorHAnsi" w:hAnsiTheme="minorHAnsi"/>
+          <w:b/>
+          <w:color w:val="000000"/>
+          <w:sz w:val="24"/>
+          <w:szCs w:val="24"/>
+        </w:rPr>
+        <w:t>&gt; &lt;</w:t>
+      </w:r>
+      <w:proofErr w:type="spellStart"/>
+      <w:r>
+        <w:rPr>
+          <w:rFonts w:asciiTheme="minorHAnsi" w:hAnsiTheme="minorHAnsi"/>
+          <w:b/>
+          <w:color w:val="000000"/>
+          <w:sz w:val="24"/>
+          <w:szCs w:val="24"/>
+        </w:rPr>
+        <w:t>std_err</w:t>
+      </w:r>
+      <w:proofErr w:type="spellEnd"/>
+      <w:r>
+        <w:rPr>
+          <w:rFonts w:asciiTheme="minorHAnsi" w:hAnsiTheme="minorHAnsi"/>
+          <w:b/>
+          <w:color w:val="000000"/>
+          <w:sz w:val="24"/>
+          <w:szCs w:val="24"/>
+        </w:rPr>
+        <w:t>&gt;</w:t>
       </w:r>
       <w:r>
         <w:rPr>
@@ -3728,7 +4602,26 @@
           <w:szCs w:val="24"/>
         </w:rPr>
         <w:tab/>
-        <w:t>stdin: this should be what was given to the bot this turn</w:t>
+      </w:r>
+      <w:proofErr w:type="spellStart"/>
+      <w:r>
+        <w:rPr>
+          <w:rFonts w:asciiTheme="minorHAnsi" w:hAnsiTheme="minorHAnsi"/>
+          <w:color w:val="000000"/>
+          <w:sz w:val="24"/>
+          <w:szCs w:val="24"/>
+        </w:rPr>
+        <w:t>stdin</w:t>
+      </w:r>
+      <w:proofErr w:type="spellEnd"/>
+      <w:r>
+        <w:rPr>
+          <w:rFonts w:asciiTheme="minorHAnsi" w:hAnsiTheme="minorHAnsi"/>
+          <w:color w:val="000000"/>
+          <w:sz w:val="24"/>
+          <w:szCs w:val="24"/>
+        </w:rPr>
+        <w:t>: this should be what was given to the bot this turn</w:t>
       </w:r>
     </w:p>
     <w:p>
@@ -3750,7 +4643,26 @@
           <w:szCs w:val="24"/>
         </w:rPr>
         <w:tab/>
-        <w:t>stdout: this should be what the bot produced as output</w:t>
+      </w:r>
+      <w:proofErr w:type="spellStart"/>
+      <w:r>
+        <w:rPr>
+          <w:rFonts w:asciiTheme="minorHAnsi" w:hAnsiTheme="minorHAnsi"/>
+          <w:color w:val="000000"/>
+          <w:sz w:val="24"/>
+          <w:szCs w:val="24"/>
+        </w:rPr>
+        <w:t>stdout</w:t>
+      </w:r>
+      <w:proofErr w:type="spellEnd"/>
+      <w:r>
+        <w:rPr>
+          <w:rFonts w:asciiTheme="minorHAnsi" w:hAnsiTheme="minorHAnsi"/>
+          <w:color w:val="000000"/>
+          <w:sz w:val="24"/>
+          <w:szCs w:val="24"/>
+        </w:rPr>
+        <w:t>: this should be what the bot produced as output</w:t>
       </w:r>
     </w:p>
     <w:p>
@@ -3772,7 +4684,26 @@
           <w:szCs w:val="24"/>
         </w:rPr>
         <w:tab/>
-        <w:t>stderr: this should hold anything that the bot wrote to standard error</w:t>
+      </w:r>
+      <w:proofErr w:type="spellStart"/>
+      <w:r>
+        <w:rPr>
+          <w:rFonts w:asciiTheme="minorHAnsi" w:hAnsiTheme="minorHAnsi"/>
+          <w:color w:val="000000"/>
+          <w:sz w:val="24"/>
+          <w:szCs w:val="24"/>
+        </w:rPr>
+        <w:t>stderr</w:t>
+      </w:r>
+      <w:proofErr w:type="spellEnd"/>
+      <w:r>
+        <w:rPr>
+          <w:rFonts w:asciiTheme="minorHAnsi" w:hAnsiTheme="minorHAnsi"/>
+          <w:color w:val="000000"/>
+          <w:sz w:val="24"/>
+          <w:szCs w:val="24"/>
+        </w:rPr>
+        <w:t>: this should hold anything that the bot wrote to standard error</w:t>
       </w:r>
     </w:p>
     <w:p>
@@ -3912,7 +4843,23 @@
           <w:sz w:val="24"/>
           <w:szCs w:val="24"/>
         </w:rPr>
-        <w:t>Each change specification (&lt;config_i&gt;) will have the following format</w:t>
+        <w:t>Each change specification (&lt;</w:t>
+      </w:r>
+      <w:proofErr w:type="spellStart"/>
+      <w:r>
+        <w:rPr>
+          <w:sz w:val="24"/>
+          <w:szCs w:val="24"/>
+        </w:rPr>
+        <w:t>config_i</w:t>
+      </w:r>
+      <w:proofErr w:type="spellEnd"/>
+      <w:r>
+        <w:rPr>
+          <w:sz w:val="24"/>
+          <w:szCs w:val="24"/>
+        </w:rPr>
+        <w:t>&gt;) will have the following format</w:t>
       </w:r>
     </w:p>
     <w:p>
@@ -4215,7 +5162,27 @@
           <w:szCs w:val="24"/>
         </w:rPr>
         <w:tab/>
-        <w:t>(etc…)</w:t>
+        <w:t>(</w:t>
+      </w:r>
+      <w:proofErr w:type="spellStart"/>
+      <w:r>
+        <w:rPr>
+          <w:rFonts w:asciiTheme="minorHAnsi" w:hAnsiTheme="minorHAnsi"/>
+          <w:color w:val="000000"/>
+          <w:sz w:val="24"/>
+          <w:szCs w:val="24"/>
+        </w:rPr>
+        <w:t>etc</w:t>
+      </w:r>
+      <w:proofErr w:type="spellEnd"/>
+      <w:r>
+        <w:rPr>
+          <w:rFonts w:asciiTheme="minorHAnsi" w:hAnsiTheme="minorHAnsi"/>
+          <w:color w:val="000000"/>
+          <w:sz w:val="24"/>
+          <w:szCs w:val="24"/>
+        </w:rPr>
+        <w:t>…)</w:t>
       </w:r>
     </w:p>
     <w:p>
@@ -4530,14 +5497,25 @@
         </w:rPr>
         <w:t xml:space="preserve"> </w:t>
       </w:r>
-      <w:r>
-        <w:rPr>
-          <w:rFonts w:asciiTheme="minorHAnsi" w:hAnsiTheme="minorHAnsi"/>
-          <w:color w:val="000000"/>
-          <w:sz w:val="24"/>
-          <w:szCs w:val="24"/>
-        </w:rPr>
-        <w:t>timestep to initiate the change, e.g. if it is 0, the action should be</w:t>
+      <w:proofErr w:type="spellStart"/>
+      <w:r>
+        <w:rPr>
+          <w:rFonts w:asciiTheme="minorHAnsi" w:hAnsiTheme="minorHAnsi"/>
+          <w:color w:val="000000"/>
+          <w:sz w:val="24"/>
+          <w:szCs w:val="24"/>
+        </w:rPr>
+        <w:t>timestep</w:t>
+      </w:r>
+      <w:proofErr w:type="spellEnd"/>
+      <w:r>
+        <w:rPr>
+          <w:rFonts w:asciiTheme="minorHAnsi" w:hAnsiTheme="minorHAnsi"/>
+          <w:color w:val="000000"/>
+          <w:sz w:val="24"/>
+          <w:szCs w:val="24"/>
+        </w:rPr>
+        <w:t xml:space="preserve"> to initiate the change, e.g. if it is 0, the action should be</w:t>
       </w:r>
       <w:r>
         <w:rPr>
@@ -4564,7 +5542,27 @@
           <w:sz w:val="24"/>
           <w:szCs w:val="24"/>
         </w:rPr>
-        <w:t xml:space="preserve">start of the timestep, if it is </w:t>
+        <w:t xml:space="preserve">start of the </w:t>
+      </w:r>
+      <w:proofErr w:type="spellStart"/>
+      <w:r>
+        <w:rPr>
+          <w:rFonts w:asciiTheme="minorHAnsi" w:hAnsiTheme="minorHAnsi"/>
+          <w:color w:val="000000"/>
+          <w:sz w:val="24"/>
+          <w:szCs w:val="24"/>
+        </w:rPr>
+        <w:t>timestep</w:t>
+      </w:r>
+      <w:proofErr w:type="spellEnd"/>
+      <w:r>
+        <w:rPr>
+          <w:rFonts w:asciiTheme="minorHAnsi" w:hAnsiTheme="minorHAnsi"/>
+          <w:color w:val="000000"/>
+          <w:sz w:val="24"/>
+          <w:szCs w:val="24"/>
+        </w:rPr>
+        <w:t xml:space="preserve">, if it is </w:t>
       </w:r>
       <w:r>
         <w:rPr>
@@ -4944,8 +5942,135 @@
           <w:sz w:val="24"/>
           <w:szCs w:val="24"/>
         </w:rPr>
+        <w:t>width:</w:t>
+      </w:r>
+      <w:r>
+        <w:rPr>
+          <w:rFonts w:asciiTheme="minorHAnsi" w:hAnsiTheme="minorHAnsi"/>
+          <w:color w:val="000000"/>
+          <w:sz w:val="24"/>
+          <w:szCs w:val="24"/>
+        </w:rPr>
+        <w:t xml:space="preserve"> S</w:t>
+      </w:r>
+      <w:r>
+        <w:rPr>
+          <w:rFonts w:asciiTheme="minorHAnsi" w:hAnsiTheme="minorHAnsi"/>
+          <w:color w:val="000000"/>
+          <w:sz w:val="24"/>
+          <w:szCs w:val="24"/>
+        </w:rPr>
+        <w:t>pecifies the width of the entity at the end of the change.</w:t>
+      </w:r>
+    </w:p>
+    <w:p>
+      <w:pPr>
+        <w:pStyle w:val="HTMLPreformatted"/>
+        <w:shd w:val="clear" w:color="auto" w:fill="FFFFFF"/>
+        <w:ind w:left="916"/>
+        <w:rPr>
+          <w:rFonts w:asciiTheme="minorHAnsi" w:hAnsiTheme="minorHAnsi"/>
+          <w:color w:val="000000"/>
+          <w:sz w:val="24"/>
+          <w:szCs w:val="24"/>
+        </w:rPr>
+      </w:pPr>
+    </w:p>
+    <w:p>
+      <w:pPr>
+        <w:pStyle w:val="HTMLPreformatted"/>
+        <w:shd w:val="clear" w:color="auto" w:fill="FFFFFF"/>
+        <w:ind w:left="916"/>
+        <w:rPr>
+          <w:rFonts w:asciiTheme="minorHAnsi" w:hAnsiTheme="minorHAnsi"/>
+          <w:color w:val="000000"/>
+          <w:sz w:val="24"/>
+          <w:szCs w:val="24"/>
+        </w:rPr>
+      </w:pPr>
+      <w:r>
+        <w:rPr>
+          <w:rFonts w:asciiTheme="minorHAnsi" w:hAnsiTheme="minorHAnsi"/>
+          <w:b/>
+          <w:color w:val="000000"/>
+          <w:sz w:val="24"/>
+          <w:szCs w:val="24"/>
+        </w:rPr>
+        <w:t>height:</w:t>
+      </w:r>
+      <w:r>
+        <w:rPr>
+          <w:rFonts w:asciiTheme="minorHAnsi" w:hAnsiTheme="minorHAnsi"/>
+          <w:color w:val="000000"/>
+          <w:sz w:val="24"/>
+          <w:szCs w:val="24"/>
+        </w:rPr>
+        <w:t xml:space="preserve"> S</w:t>
+      </w:r>
+      <w:r>
+        <w:rPr>
+          <w:rFonts w:asciiTheme="minorHAnsi" w:hAnsiTheme="minorHAnsi"/>
+          <w:color w:val="000000"/>
+          <w:sz w:val="24"/>
+          <w:szCs w:val="24"/>
+        </w:rPr>
+        <w:t>pecifies the width of the entity at the end of the change.</w:t>
+      </w:r>
+    </w:p>
+    <w:p>
+      <w:pPr>
+        <w:pStyle w:val="HTMLPreformatted"/>
+        <w:shd w:val="clear" w:color="auto" w:fill="FFFFFF"/>
+        <w:ind w:left="916"/>
+        <w:rPr>
+          <w:rFonts w:asciiTheme="minorHAnsi" w:hAnsiTheme="minorHAnsi"/>
+          <w:color w:val="000000"/>
+          <w:sz w:val="24"/>
+          <w:szCs w:val="24"/>
+        </w:rPr>
+      </w:pPr>
+      <w:r>
+        <w:rPr>
+          <w:rFonts w:asciiTheme="minorHAnsi" w:hAnsiTheme="minorHAnsi"/>
+          <w:color w:val="000000"/>
+          <w:sz w:val="24"/>
+          <w:szCs w:val="24"/>
+        </w:rPr>
+        <w:t xml:space="preserve"> </w:t>
+      </w:r>
+    </w:p>
+    <w:p>
+      <w:pPr>
+        <w:pStyle w:val="HTMLPreformatted"/>
+        <w:shd w:val="clear" w:color="auto" w:fill="FFFFFF"/>
+        <w:ind w:left="916"/>
+        <w:rPr>
+          <w:rFonts w:asciiTheme="minorHAnsi" w:hAnsiTheme="minorHAnsi"/>
+          <w:color w:val="000000"/>
+          <w:sz w:val="24"/>
+          <w:szCs w:val="24"/>
+        </w:rPr>
+      </w:pPr>
+      <w:r>
+        <w:rPr>
+          <w:rFonts w:asciiTheme="minorHAnsi" w:hAnsiTheme="minorHAnsi"/>
+          <w:b/>
+          <w:color w:val="000000"/>
+          <w:sz w:val="24"/>
+          <w:szCs w:val="24"/>
+        </w:rPr>
         <w:lastRenderedPageBreak/>
-        <w:t>width:</w:t>
+        <w:t>rotation</w:t>
+      </w:r>
+      <w:r>
+        <w:rPr>
+          <w:rFonts w:asciiTheme="minorHAnsi" w:hAnsiTheme="minorHAnsi"/>
+          <w:b/>
+          <w:color w:val="000000"/>
+          <w:sz w:val="24"/>
+          <w:szCs w:val="24"/>
+        </w:rPr>
+        <w:t>:</w:t>
       </w:r>
       <w:r>
         <w:rPr>
@@ -4963,7 +6088,7 @@
           <w:sz w:val="24"/>
           <w:szCs w:val="24"/>
         </w:rPr>
-        <w:t>pecifies the width of the entity at the end of the change.</w:t>
+        <w:t>pecifies how far the entity should rotate during the change.</w:t>
       </w:r>
     </w:p>
     <w:p>
@@ -4973,6 +6098,7 @@
         <w:ind w:left="916"/>
         <w:rPr>
           <w:rFonts w:asciiTheme="minorHAnsi" w:hAnsiTheme="minorHAnsi"/>
+          <w:b/>
           <w:color w:val="000000"/>
           <w:sz w:val="24"/>
           <w:szCs w:val="24"/>
@@ -4999,39 +6125,26 @@
           <w:sz w:val="24"/>
           <w:szCs w:val="24"/>
         </w:rPr>
-        <w:t>height:</w:t>
-      </w:r>
-      <w:r>
-        <w:rPr>
-          <w:rFonts w:asciiTheme="minorHAnsi" w:hAnsiTheme="minorHAnsi"/>
-          <w:color w:val="000000"/>
-          <w:sz w:val="24"/>
-          <w:szCs w:val="24"/>
-        </w:rPr>
-        <w:t xml:space="preserve"> S</w:t>
-      </w:r>
-      <w:r>
-        <w:rPr>
-          <w:rFonts w:asciiTheme="minorHAnsi" w:hAnsiTheme="minorHAnsi"/>
-          <w:color w:val="000000"/>
-          <w:sz w:val="24"/>
-          <w:szCs w:val="24"/>
-        </w:rPr>
-        <w:t>pecifies the width of the entity at the end of the change.</w:t>
-      </w:r>
-    </w:p>
-    <w:p>
-      <w:pPr>
-        <w:pStyle w:val="HTMLPreformatted"/>
-        <w:shd w:val="clear" w:color="auto" w:fill="FFFFFF"/>
-        <w:ind w:left="916"/>
-        <w:rPr>
-          <w:rFonts w:asciiTheme="minorHAnsi" w:hAnsiTheme="minorHAnsi"/>
-          <w:color w:val="000000"/>
-          <w:sz w:val="24"/>
-          <w:szCs w:val="24"/>
-        </w:rPr>
-      </w:pPr>
+        <w:t>flipped</w:t>
+      </w:r>
+      <w:r>
+        <w:rPr>
+          <w:rFonts w:asciiTheme="minorHAnsi" w:hAnsiTheme="minorHAnsi"/>
+          <w:color w:val="000000"/>
+          <w:sz w:val="24"/>
+          <w:szCs w:val="24"/>
+        </w:rPr>
+        <w:t>:</w:t>
+      </w:r>
+      <w:r>
+        <w:rPr>
+          <w:rFonts w:asciiTheme="minorHAnsi" w:hAnsiTheme="minorHAnsi"/>
+          <w:color w:val="000000"/>
+          <w:sz w:val="24"/>
+          <w:szCs w:val="24"/>
+        </w:rPr>
+        <w:t xml:space="preserve"> A</w:t>
+      </w:r>
       <w:r>
         <w:rPr>
           <w:rFonts w:asciiTheme="minorHAnsi" w:hAnsiTheme="minorHAnsi"/>
@@ -5041,120 +6154,25 @@
         </w:rPr>
         <w:t xml:space="preserve"> </w:t>
       </w:r>
-    </w:p>
-    <w:p>
-      <w:pPr>
-        <w:pStyle w:val="HTMLPreformatted"/>
-        <w:shd w:val="clear" w:color="auto" w:fill="FFFFFF"/>
-        <w:ind w:left="916"/>
-        <w:rPr>
-          <w:rFonts w:asciiTheme="minorHAnsi" w:hAnsiTheme="minorHAnsi"/>
-          <w:color w:val="000000"/>
-          <w:sz w:val="24"/>
-          <w:szCs w:val="24"/>
-        </w:rPr>
-      </w:pPr>
-      <w:r>
-        <w:rPr>
-          <w:rFonts w:asciiTheme="minorHAnsi" w:hAnsiTheme="minorHAnsi"/>
-          <w:b/>
-          <w:color w:val="000000"/>
-          <w:sz w:val="24"/>
-          <w:szCs w:val="24"/>
-        </w:rPr>
-        <w:t>rotation</w:t>
-      </w:r>
-      <w:r>
-        <w:rPr>
-          <w:rFonts w:asciiTheme="minorHAnsi" w:hAnsiTheme="minorHAnsi"/>
-          <w:b/>
-          <w:color w:val="000000"/>
-          <w:sz w:val="24"/>
-          <w:szCs w:val="24"/>
-        </w:rPr>
-        <w:t>:</w:t>
-      </w:r>
-      <w:r>
-        <w:rPr>
-          <w:rFonts w:asciiTheme="minorHAnsi" w:hAnsiTheme="minorHAnsi"/>
-          <w:color w:val="000000"/>
-          <w:sz w:val="24"/>
-          <w:szCs w:val="24"/>
-        </w:rPr>
-        <w:t xml:space="preserve"> S</w:t>
-      </w:r>
-      <w:r>
-        <w:rPr>
-          <w:rFonts w:asciiTheme="minorHAnsi" w:hAnsiTheme="minorHAnsi"/>
-          <w:color w:val="000000"/>
-          <w:sz w:val="24"/>
-          <w:szCs w:val="24"/>
-        </w:rPr>
-        <w:t>pecifies how far the entity should rotate during the change.</w:t>
-      </w:r>
-    </w:p>
-    <w:p>
-      <w:pPr>
-        <w:pStyle w:val="HTMLPreformatted"/>
-        <w:shd w:val="clear" w:color="auto" w:fill="FFFFFF"/>
-        <w:ind w:left="916"/>
-        <w:rPr>
-          <w:rFonts w:asciiTheme="minorHAnsi" w:hAnsiTheme="minorHAnsi"/>
-          <w:b/>
-          <w:color w:val="000000"/>
-          <w:sz w:val="24"/>
-          <w:szCs w:val="24"/>
-        </w:rPr>
-      </w:pPr>
-    </w:p>
-    <w:p>
-      <w:pPr>
-        <w:pStyle w:val="HTMLPreformatted"/>
-        <w:shd w:val="clear" w:color="auto" w:fill="FFFFFF"/>
-        <w:ind w:left="916"/>
-        <w:rPr>
-          <w:rFonts w:asciiTheme="minorHAnsi" w:hAnsiTheme="minorHAnsi"/>
-          <w:color w:val="000000"/>
-          <w:sz w:val="24"/>
-          <w:szCs w:val="24"/>
-        </w:rPr>
-      </w:pPr>
-      <w:r>
-        <w:rPr>
-          <w:rFonts w:asciiTheme="minorHAnsi" w:hAnsiTheme="minorHAnsi"/>
-          <w:b/>
-          <w:color w:val="000000"/>
-          <w:sz w:val="24"/>
-          <w:szCs w:val="24"/>
-        </w:rPr>
-        <w:t>flipped</w:t>
-      </w:r>
-      <w:r>
-        <w:rPr>
-          <w:rFonts w:asciiTheme="minorHAnsi" w:hAnsiTheme="minorHAnsi"/>
-          <w:color w:val="000000"/>
-          <w:sz w:val="24"/>
-          <w:szCs w:val="24"/>
-        </w:rPr>
-        <w:t>:</w:t>
-      </w:r>
-      <w:r>
-        <w:rPr>
-          <w:rFonts w:asciiTheme="minorHAnsi" w:hAnsiTheme="minorHAnsi"/>
-          <w:color w:val="000000"/>
-          <w:sz w:val="24"/>
-          <w:szCs w:val="24"/>
-        </w:rPr>
-        <w:t xml:space="preserve"> A</w:t>
-      </w:r>
-      <w:r>
-        <w:rPr>
-          <w:rFonts w:asciiTheme="minorHAnsi" w:hAnsiTheme="minorHAnsi"/>
-          <w:color w:val="000000"/>
-          <w:sz w:val="24"/>
-          <w:szCs w:val="24"/>
-        </w:rPr>
-        <w:t xml:space="preserve"> boolean value which specifies whether the entity sprite is flipped</w:t>
+      <w:proofErr w:type="spellStart"/>
+      <w:r>
+        <w:rPr>
+          <w:rFonts w:asciiTheme="minorHAnsi" w:hAnsiTheme="minorHAnsi"/>
+          <w:color w:val="000000"/>
+          <w:sz w:val="24"/>
+          <w:szCs w:val="24"/>
+        </w:rPr>
+        <w:t>boolean</w:t>
+      </w:r>
+      <w:proofErr w:type="spellEnd"/>
+      <w:r>
+        <w:rPr>
+          <w:rFonts w:asciiTheme="minorHAnsi" w:hAnsiTheme="minorHAnsi"/>
+          <w:color w:val="000000"/>
+          <w:sz w:val="24"/>
+          <w:szCs w:val="24"/>
+        </w:rPr>
+        <w:t xml:space="preserve"> value which specifies whether the entity sprite is flipped</w:t>
       </w:r>
       <w:r>
         <w:rPr>
@@ -5225,7 +6243,27 @@
           <w:sz w:val="24"/>
           <w:szCs w:val="24"/>
         </w:rPr>
-        <w:t xml:space="preserve"> boolean value which specifies whether the entity</w:t>
+        <w:t xml:space="preserve"> </w:t>
+      </w:r>
+      <w:proofErr w:type="spellStart"/>
+      <w:r>
+        <w:rPr>
+          <w:rFonts w:asciiTheme="minorHAnsi" w:hAnsiTheme="minorHAnsi"/>
+          <w:color w:val="000000"/>
+          <w:sz w:val="24"/>
+          <w:szCs w:val="24"/>
+        </w:rPr>
+        <w:t>boolean</w:t>
+      </w:r>
+      <w:proofErr w:type="spellEnd"/>
+      <w:r>
+        <w:rPr>
+          <w:rFonts w:asciiTheme="minorHAnsi" w:hAnsiTheme="minorHAnsi"/>
+          <w:color w:val="000000"/>
+          <w:sz w:val="24"/>
+          <w:szCs w:val="24"/>
+        </w:rPr>
+        <w:t xml:space="preserve"> value which specifies whether the entity</w:t>
       </w:r>
       <w:r>
         <w:rPr>
@@ -5270,16 +6308,106 @@
           <w:szCs w:val="24"/>
         </w:rPr>
       </w:pPr>
-      <w:r>
-        <w:rPr>
-          <w:rFonts w:asciiTheme="minorHAnsi" w:hAnsiTheme="minorHAnsi"/>
-          <w:b/>
-          <w:color w:val="000000"/>
-          <w:sz w:val="24"/>
-          <w:szCs w:val="24"/>
-        </w:rPr>
-        <w:t>initX, initY, initWidth, initHeight, initRotation</w:t>
-      </w:r>
+      <w:proofErr w:type="spellStart"/>
+      <w:r>
+        <w:rPr>
+          <w:rFonts w:asciiTheme="minorHAnsi" w:hAnsiTheme="minorHAnsi"/>
+          <w:b/>
+          <w:color w:val="000000"/>
+          <w:sz w:val="24"/>
+          <w:szCs w:val="24"/>
+        </w:rPr>
+        <w:t>initX</w:t>
+      </w:r>
+      <w:proofErr w:type="spellEnd"/>
+      <w:r>
+        <w:rPr>
+          <w:rFonts w:asciiTheme="minorHAnsi" w:hAnsiTheme="minorHAnsi"/>
+          <w:b/>
+          <w:color w:val="000000"/>
+          <w:sz w:val="24"/>
+          <w:szCs w:val="24"/>
+        </w:rPr>
+        <w:t xml:space="preserve">, </w:t>
+      </w:r>
+      <w:proofErr w:type="spellStart"/>
+      <w:r>
+        <w:rPr>
+          <w:rFonts w:asciiTheme="minorHAnsi" w:hAnsiTheme="minorHAnsi"/>
+          <w:b/>
+          <w:color w:val="000000"/>
+          <w:sz w:val="24"/>
+          <w:szCs w:val="24"/>
+        </w:rPr>
+        <w:t>initY</w:t>
+      </w:r>
+      <w:proofErr w:type="spellEnd"/>
+      <w:r>
+        <w:rPr>
+          <w:rFonts w:asciiTheme="minorHAnsi" w:hAnsiTheme="minorHAnsi"/>
+          <w:b/>
+          <w:color w:val="000000"/>
+          <w:sz w:val="24"/>
+          <w:szCs w:val="24"/>
+        </w:rPr>
+        <w:t xml:space="preserve">, </w:t>
+      </w:r>
+      <w:proofErr w:type="spellStart"/>
+      <w:r>
+        <w:rPr>
+          <w:rFonts w:asciiTheme="minorHAnsi" w:hAnsiTheme="minorHAnsi"/>
+          <w:b/>
+          <w:color w:val="000000"/>
+          <w:sz w:val="24"/>
+          <w:szCs w:val="24"/>
+        </w:rPr>
+        <w:t>initWidth</w:t>
+      </w:r>
+      <w:proofErr w:type="spellEnd"/>
+      <w:r>
+        <w:rPr>
+          <w:rFonts w:asciiTheme="minorHAnsi" w:hAnsiTheme="minorHAnsi"/>
+          <w:b/>
+          <w:color w:val="000000"/>
+          <w:sz w:val="24"/>
+          <w:szCs w:val="24"/>
+        </w:rPr>
+        <w:t xml:space="preserve">, </w:t>
+      </w:r>
+      <w:proofErr w:type="spellStart"/>
+      <w:r>
+        <w:rPr>
+          <w:rFonts w:asciiTheme="minorHAnsi" w:hAnsiTheme="minorHAnsi"/>
+          <w:b/>
+          <w:color w:val="000000"/>
+          <w:sz w:val="24"/>
+          <w:szCs w:val="24"/>
+        </w:rPr>
+        <w:t>initHeight</w:t>
+      </w:r>
+      <w:proofErr w:type="spellEnd"/>
+      <w:r>
+        <w:rPr>
+          <w:rFonts w:asciiTheme="minorHAnsi" w:hAnsiTheme="minorHAnsi"/>
+          <w:b/>
+          <w:color w:val="000000"/>
+          <w:sz w:val="24"/>
+          <w:szCs w:val="24"/>
+        </w:rPr>
+        <w:t xml:space="preserve">, </w:t>
+      </w:r>
+      <w:proofErr w:type="spellStart"/>
+      <w:r>
+        <w:rPr>
+          <w:rFonts w:asciiTheme="minorHAnsi" w:hAnsiTheme="minorHAnsi"/>
+          <w:b/>
+          <w:color w:val="000000"/>
+          <w:sz w:val="24"/>
+          <w:szCs w:val="24"/>
+        </w:rPr>
+        <w:t>initRotation</w:t>
+      </w:r>
+      <w:proofErr w:type="spellEnd"/>
       <w:r>
         <w:rPr>
           <w:rFonts w:asciiTheme="minorHAnsi" w:hAnsiTheme="minorHAnsi"/>
@@ -5296,7 +6424,27 @@
           <w:sz w:val="24"/>
           <w:szCs w:val="24"/>
         </w:rPr>
-        <w:t>rguments which specify initial values for the change. For instance, setting x=500 will make the entity move to x=500 at the end of its turn, whereas setting initX=500 will instantly place the entity at x</w:t>
+        <w:t xml:space="preserve">rguments which specify initial values for the change. For instance, setting x=500 will make the entity move to x=500 at the end of its turn, whereas setting </w:t>
+      </w:r>
+      <w:proofErr w:type="spellStart"/>
+      <w:r>
+        <w:rPr>
+          <w:rFonts w:asciiTheme="minorHAnsi" w:hAnsiTheme="minorHAnsi"/>
+          <w:color w:val="000000"/>
+          <w:sz w:val="24"/>
+          <w:szCs w:val="24"/>
+        </w:rPr>
+        <w:t>initX</w:t>
+      </w:r>
+      <w:proofErr w:type="spellEnd"/>
+      <w:r>
+        <w:rPr>
+          <w:rFonts w:asciiTheme="minorHAnsi" w:hAnsiTheme="minorHAnsi"/>
+          <w:color w:val="000000"/>
+          <w:sz w:val="24"/>
+          <w:szCs w:val="24"/>
+        </w:rPr>
+        <w:t>=500 will instantly place the entity at x</w:t>
       </w:r>
       <w:r>
         <w:rPr>
@@ -5504,6 +6652,7 @@
         </w:rPr>
         <w:tab/>
       </w:r>
+      <w:proofErr w:type="spellStart"/>
       <w:r>
         <w:rPr>
           <w:rFonts w:asciiTheme="minorHAnsi" w:hAnsiTheme="minorHAnsi"/>
@@ -5514,6 +6663,7 @@
         </w:rPr>
         <w:t>backgroundColor</w:t>
       </w:r>
+      <w:proofErr w:type="spellEnd"/>
       <w:r>
         <w:rPr>
           <w:rFonts w:asciiTheme="minorHAnsi" w:hAnsiTheme="minorHAnsi"/>
@@ -5711,7 +6861,27 @@
           <w:sz w:val="24"/>
           <w:szCs w:val="24"/>
         </w:rPr>
-        <w:t>: Name of the image, as specified in imagesToLoad.</w:t>
+        <w:t xml:space="preserve">: Name of the image, as specified in </w:t>
+      </w:r>
+      <w:proofErr w:type="spellStart"/>
+      <w:r>
+        <w:rPr>
+          <w:rFonts w:asciiTheme="minorHAnsi" w:hAnsiTheme="minorHAnsi"/>
+          <w:color w:val="000000"/>
+          <w:sz w:val="24"/>
+          <w:szCs w:val="24"/>
+        </w:rPr>
+        <w:t>imagesToLoad</w:t>
+      </w:r>
+      <w:proofErr w:type="spellEnd"/>
+      <w:r>
+        <w:rPr>
+          <w:rFonts w:asciiTheme="minorHAnsi" w:hAnsiTheme="minorHAnsi"/>
+          <w:color w:val="000000"/>
+          <w:sz w:val="24"/>
+          <w:szCs w:val="24"/>
+        </w:rPr>
+        <w:t>.</w:t>
       </w:r>
     </w:p>
     <w:p>
@@ -6025,7 +7195,27 @@
           <w:sz w:val="24"/>
           <w:szCs w:val="24"/>
         </w:rPr>
-        <w:t>"type": "spriteMummy",</w:t>
+        <w:t>"type": "</w:t>
+      </w:r>
+      <w:proofErr w:type="spellStart"/>
+      <w:r>
+        <w:rPr>
+          <w:rFonts w:asciiTheme="minorHAnsi" w:hAnsiTheme="minorHAnsi"/>
+          <w:color w:val="000000"/>
+          <w:sz w:val="24"/>
+          <w:szCs w:val="24"/>
+        </w:rPr>
+        <w:t>spriteMummy</w:t>
+      </w:r>
+      <w:proofErr w:type="spellEnd"/>
+      <w:r>
+        <w:rPr>
+          <w:rFonts w:asciiTheme="minorHAnsi" w:hAnsiTheme="minorHAnsi"/>
+          <w:color w:val="000000"/>
+          <w:sz w:val="24"/>
+          <w:szCs w:val="24"/>
+        </w:rPr>
+        <w:t>",</w:t>
       </w:r>
     </w:p>
     <w:p>
@@ -6069,7 +7259,27 @@
           <w:sz w:val="24"/>
           <w:szCs w:val="24"/>
         </w:rPr>
-        <w:t>"initX": 500,</w:t>
+        <w:t>"</w:t>
+      </w:r>
+      <w:proofErr w:type="spellStart"/>
+      <w:r>
+        <w:rPr>
+          <w:rFonts w:asciiTheme="minorHAnsi" w:hAnsiTheme="minorHAnsi"/>
+          <w:color w:val="000000"/>
+          <w:sz w:val="24"/>
+          <w:szCs w:val="24"/>
+        </w:rPr>
+        <w:t>initX</w:t>
+      </w:r>
+      <w:proofErr w:type="spellEnd"/>
+      <w:r>
+        <w:rPr>
+          <w:rFonts w:asciiTheme="minorHAnsi" w:hAnsiTheme="minorHAnsi"/>
+          <w:color w:val="000000"/>
+          <w:sz w:val="24"/>
+          <w:szCs w:val="24"/>
+        </w:rPr>
+        <w:t>": 500,</w:t>
       </w:r>
     </w:p>
     <w:p>
@@ -6091,7 +7301,27 @@
           <w:sz w:val="24"/>
           <w:szCs w:val="24"/>
         </w:rPr>
-        <w:t>"initY": 400,</w:t>
+        <w:t>"</w:t>
+      </w:r>
+      <w:proofErr w:type="spellStart"/>
+      <w:r>
+        <w:rPr>
+          <w:rFonts w:asciiTheme="minorHAnsi" w:hAnsiTheme="minorHAnsi"/>
+          <w:color w:val="000000"/>
+          <w:sz w:val="24"/>
+          <w:szCs w:val="24"/>
+        </w:rPr>
+        <w:t>initY</w:t>
+      </w:r>
+      <w:proofErr w:type="spellEnd"/>
+      <w:r>
+        <w:rPr>
+          <w:rFonts w:asciiTheme="minorHAnsi" w:hAnsiTheme="minorHAnsi"/>
+          <w:color w:val="000000"/>
+          <w:sz w:val="24"/>
+          <w:szCs w:val="24"/>
+        </w:rPr>
+        <w:t>": 400,</w:t>
       </w:r>
     </w:p>
     <w:p>
@@ -6168,8 +7398,6 @@
         </w:rPr>
         <w:t>“</w:t>
       </w:r>
-      <w:bookmarkStart w:id="0" w:name="_GoBack"/>
-      <w:bookmarkEnd w:id="0"/>
       <w:r>
         <w:rPr>
           <w:rFonts w:asciiTheme="minorHAnsi" w:hAnsiTheme="minorHAnsi"/>

</xml_diff>

<commit_message>
Finished promo video, fixed one thing in documentation
</commit_message>
<xml_diff>
--- a/System Documentation/Bot!Battle!_GDM_Documentation.docx
+++ b/System Documentation/Bot!Battle!_GDM_Documentation.docx
@@ -2349,7 +2349,7 @@
           <w:sz w:val="24"/>
           <w:szCs w:val="24"/>
         </w:rPr>
-        <w:t>spriteZombie</w:t>
+        <w:t>spriteMonster</w:t>
       </w:r>
       <w:proofErr w:type="spellEnd"/>
       <w:r>
@@ -2369,7 +2369,7 @@
           <w:sz w:val="24"/>
           <w:szCs w:val="24"/>
         </w:rPr>
-        <w:t>spriteAlien</w:t>
+        <w:t>spriteMummy</w:t>
       </w:r>
       <w:proofErr w:type="spellEnd"/>
       <w:r>
@@ -2403,6 +2403,8 @@
           <w:szCs w:val="24"/>
         </w:rPr>
       </w:pPr>
+      <w:bookmarkStart w:id="0" w:name="_GoBack"/>
+      <w:bookmarkEnd w:id="0"/>
     </w:p>
     <w:p>
       <w:pPr>
@@ -6861,8 +6863,6 @@
         </w:rPr>
         <w:t xml:space="preserve"> argument. The create argument should contain the initialization message for the entity, and the change should include only start and create. For instance:</w:t>
       </w:r>
-      <w:bookmarkStart w:id="0" w:name="_GoBack"/>
-      <w:bookmarkEnd w:id="0"/>
     </w:p>
     <w:p>
       <w:pPr>

</xml_diff>